<commit_message>
update example doc with latest styles
</commit_message>
<xml_diff>
--- a/Example.docx
+++ b/Example.docx
@@ -17,9 +17,6 @@
       <w:r>
         <w:rPr>
           <w:rStyle w:val="CommentReference"/>
-          <w:rFonts w:ascii="Liberation Serif" w:eastAsia="Noto Serif CJK SC" w:hAnsi="Liberation Serif"/>
-          <w:spacing w:val="0"/>
-          <w:kern w:val="0"/>
         </w:rPr>
         <w:commentReference w:id="0"/>
       </w:r>
@@ -36,7 +33,7 @@
       <w:r>
         <w:t xml:space="preserve">This template document for </w:t>
       </w:r>
-      <w:hyperlink r:id="rId12" w:history="1">
+      <w:hyperlink r:id="rId16" w:history="1">
         <w:r>
           <w:rPr>
             <w:rStyle w:val="Hyperlink"/>
@@ -45,7 +42,19 @@
         </w:r>
       </w:hyperlink>
       <w:r>
-        <w:t xml:space="preserve"> is provides an up to date version and explanation of the common Word styles that can be used.</w:t>
+        <w:t xml:space="preserve"> is provides an up</w:t>
+      </w:r>
+      <w:r>
+        <w:t>-</w:t>
+      </w:r>
+      <w:r>
+        <w:t>to</w:t>
+      </w:r>
+      <w:r>
+        <w:t>-</w:t>
+      </w:r>
+      <w:r>
+        <w:t>date version and explanation of the common Word styles that can be used.</w:t>
       </w:r>
     </w:p>
     <w:p>
@@ -72,7 +81,6 @@
       <w:r>
         <w:rPr>
           <w:rStyle w:val="CommentReference"/>
-          <w:rFonts w:cs="Mangal"/>
         </w:rPr>
         <w:commentReference w:id="1"/>
       </w:r>
@@ -89,7 +97,7 @@
       <w:r>
         <w:t xml:space="preserve">This document includes links to </w:t>
       </w:r>
-      <w:hyperlink r:id="rId13" w:history="1">
+      <w:hyperlink r:id="rId17" w:history="1">
         <w:r>
           <w:rPr>
             <w:rStyle w:val="Hyperlink"/>
@@ -119,7 +127,7 @@
         <w:pStyle w:val="ListParagraph"/>
         <w:numPr>
           <w:ilvl w:val="0"/>
-          <w:numId w:val="33"/>
+          <w:numId w:val="44"/>
         </w:numPr>
       </w:pPr>
       <w:r>
@@ -141,7 +149,7 @@
         <w:pStyle w:val="ListParagraph"/>
         <w:numPr>
           <w:ilvl w:val="0"/>
-          <w:numId w:val="33"/>
+          <w:numId w:val="44"/>
         </w:numPr>
       </w:pPr>
       <w:r>
@@ -153,33 +161,26 @@
         <w:pStyle w:val="Heading1"/>
       </w:pPr>
       <w:r>
-        <w:t>Creat</w:t>
-      </w:r>
-      <w:r>
-        <w:t>ing</w:t>
-      </w:r>
-      <w:r>
-        <w:t xml:space="preserve"> content in Word using styles</w:t>
+        <w:t>Creating content in Word using styles</w:t>
       </w:r>
     </w:p>
     <w:p>
       <w:r>
-        <w:t xml:space="preserve">The first step is to create some content in a Word document. The Word document should use </w:t>
-      </w:r>
-      <w:r>
-        <w:t xml:space="preserve">both normal Word styles (e.g. </w:t>
+        <w:t>The first step is to create some content in a Word document. The Word document should use both normal Word styles (</w:t>
+      </w:r>
+      <w:proofErr w:type="gramStart"/>
+      <w:r>
+        <w:t>e.g.</w:t>
+      </w:r>
+      <w:proofErr w:type="gramEnd"/>
+      <w:r>
+        <w:t xml:space="preserve"> </w:t>
       </w:r>
       <w:r>
         <w:rPr>
           <w:i/>
         </w:rPr>
-        <w:t xml:space="preserve">Heading </w:t>
-      </w:r>
-      <w:r>
-        <w:rPr>
-          <w:i/>
-        </w:rPr>
-        <w:t>1</w:t>
+        <w:t>Heading 1</w:t>
       </w:r>
       <w:r>
         <w:t xml:space="preserve">, </w:t>
@@ -200,13 +201,7 @@
         <w:t>Quotations</w:t>
       </w:r>
       <w:r>
-        <w:t xml:space="preserve"> etc.</w:t>
-      </w:r>
-      <w:r>
-        <w:t xml:space="preserve">) </w:t>
-      </w:r>
-      <w:r>
-        <w:t xml:space="preserve">and some content interface specific styles (e.g. </w:t>
+        <w:t xml:space="preserve"> etc.) and some content interface specific styles (e.g. </w:t>
       </w:r>
       <w:r>
         <w:rPr>
@@ -233,25 +228,7 @@
         <w:t>Reading</w:t>
       </w:r>
       <w:r>
-        <w:t>, etc.)</w:t>
-      </w:r>
-      <w:r>
-        <w:t xml:space="preserve"> </w:t>
-      </w:r>
-      <w:r>
-        <w:t>to</w:t>
-      </w:r>
-      <w:r>
-        <w:t xml:space="preserve"> </w:t>
-      </w:r>
-      <w:r>
-        <w:t>structure the content of a Word document</w:t>
-      </w:r>
-      <w:r>
-        <w:t>.</w:t>
-      </w:r>
-      <w:r>
-        <w:t xml:space="preserve"> (The following paragraph has been styled with the </w:t>
+        <w:t xml:space="preserve">, etc.) to structure the content of a Word document. (The following paragraph has been styled with the </w:t>
       </w:r>
       <w:r>
         <w:rPr>
@@ -284,13 +261,7 @@
         <w:pStyle w:val="activity"/>
       </w:pPr>
       <w:r>
-        <w:t xml:space="preserve">The Content Interface is built around </w:t>
-      </w:r>
-      <w:r>
-        <w:t>styles</w:t>
-      </w:r>
-      <w:r>
-        <w:t xml:space="preserve"> in Word documents. Understanding Word styles is essential to getting the most out of the Content Interface.</w:t>
+        <w:t>The Content Interface is built around styles in Word documents. Understanding Word styles is essential to getting the most out of the Content Interface.</w:t>
       </w:r>
     </w:p>
     <w:p>
@@ -300,7 +271,7 @@
       <w:r>
         <w:t xml:space="preserve">If you’re not familiar with using Word styles, then working </w:t>
       </w:r>
-      <w:hyperlink r:id="rId14" w:history="1">
+      <w:hyperlink r:id="rId18" w:history="1">
         <w:r>
           <w:rPr>
             <w:rStyle w:val="Hyperlink"/>
@@ -343,7 +314,7 @@
       <w:r>
         <w:t xml:space="preserve">Pay attention to </w:t>
       </w:r>
-      <w:hyperlink r:id="rId15" w:anchor="bkmk_get_the_look" w:history="1">
+      <w:hyperlink r:id="rId19" w:anchor="bkmk_get_the_look" w:history="1">
         <w:r>
           <w:rPr>
             <w:rStyle w:val="Hyperlink"/>
@@ -365,16 +336,7 @@
     </w:p>
     <w:p>
       <w:r>
-        <w:t>When using the Content Interface and Word styles, it might be helpful to stop thinking of what you add to a Word document as text or as content.</w:t>
-      </w:r>
-      <w:r>
-        <w:t xml:space="preserve"> </w:t>
-      </w:r>
-      <w:r>
-        <w:t xml:space="preserve">Instead, think about </w:t>
-      </w:r>
-      <w:r>
-        <w:t>your Word document consisting of a collection of objects. Objects you semantically identify using Word styles. Objects that when displayed on the web are transformed from how they look and act the corresponding Word document.</w:t>
+        <w:t>When using the Content Interface and Word styles, it might be helpful to stop thinking of what you add to a Word document as text or as content. Instead, think about your Word document consisting of a collection of objects. Objects you semantically identify using Word styles. Objects that when displayed on the web are transformed from how they look and act the corresponding Word document.</w:t>
       </w:r>
     </w:p>
     <w:p>
@@ -387,7 +349,7 @@
         <w:pStyle w:val="ListParagraph"/>
         <w:numPr>
           <w:ilvl w:val="0"/>
-          <w:numId w:val="34"/>
+          <w:numId w:val="45"/>
         </w:numPr>
       </w:pPr>
       <w:r>
@@ -409,7 +371,7 @@
         <w:pStyle w:val="ListParagraph"/>
         <w:numPr>
           <w:ilvl w:val="0"/>
-          <w:numId w:val="34"/>
+          <w:numId w:val="45"/>
         </w:numPr>
       </w:pPr>
       <w:r>
@@ -441,7 +403,7 @@
         <w:pStyle w:val="ListParagraph"/>
         <w:numPr>
           <w:ilvl w:val="0"/>
-          <w:numId w:val="34"/>
+          <w:numId w:val="45"/>
         </w:numPr>
       </w:pPr>
       <w:r>
@@ -466,7 +428,15 @@
         <w:t>Heading 1</w:t>
       </w:r>
       <w:r>
-        <w:t xml:space="preserve"> section, but will have its own second-level accordion.</w:t>
+        <w:t xml:space="preserve"> </w:t>
+      </w:r>
+      <w:proofErr w:type="gramStart"/>
+      <w:r>
+        <w:t>section, but</w:t>
+      </w:r>
+      <w:proofErr w:type="gramEnd"/>
+      <w:r>
+        <w:t xml:space="preserve"> will have its own second-level accordion.</w:t>
       </w:r>
     </w:p>
     <w:p>
@@ -474,7 +444,7 @@
         <w:pStyle w:val="ListParagraph"/>
         <w:numPr>
           <w:ilvl w:val="0"/>
-          <w:numId w:val="34"/>
+          <w:numId w:val="45"/>
         </w:numPr>
       </w:pPr>
       <w:r>
@@ -488,7 +458,15 @@
         <w:t>University Date</w:t>
       </w:r>
       <w:r>
-        <w:t xml:space="preserve"> style identifies a date (e.g. </w:t>
+        <w:t xml:space="preserve"> style identifies a date (</w:t>
+      </w:r>
+      <w:proofErr w:type="gramStart"/>
+      <w:r>
+        <w:t>e.g.</w:t>
+      </w:r>
+      <w:proofErr w:type="gramEnd"/>
+      <w:r>
+        <w:t xml:space="preserve"> </w:t>
       </w:r>
       <w:r>
         <w:rPr>
@@ -513,7 +491,7 @@
       <w:r>
         <w:t xml:space="preserve">What follows is a list of all the current Content Interface styles broken up into the same four categories used in the </w:t>
       </w:r>
-      <w:hyperlink r:id="rId16" w:history="1">
+      <w:hyperlink r:id="rId20" w:history="1">
         <w:r>
           <w:rPr>
             <w:rStyle w:val="Hyperlink"/>
@@ -530,10 +508,10 @@
         <w:pStyle w:val="ListParagraph"/>
         <w:numPr>
           <w:ilvl w:val="0"/>
-          <w:numId w:val="34"/>
+          <w:numId w:val="45"/>
         </w:numPr>
       </w:pPr>
-      <w:hyperlink r:id="rId17" w:history="1">
+      <w:hyperlink r:id="rId21" w:history="1">
         <w:r>
           <w:rPr>
             <w:rStyle w:val="Hyperlink"/>
@@ -550,10 +528,10 @@
         <w:pStyle w:val="ListParagraph"/>
         <w:numPr>
           <w:ilvl w:val="0"/>
-          <w:numId w:val="34"/>
+          <w:numId w:val="45"/>
         </w:numPr>
       </w:pPr>
-      <w:hyperlink r:id="rId18" w:history="1">
+      <w:hyperlink r:id="rId22" w:history="1">
         <w:r>
           <w:rPr>
             <w:rStyle w:val="Hyperlink"/>
@@ -562,7 +540,15 @@
         </w:r>
       </w:hyperlink>
       <w:r>
-        <w:t xml:space="preserve"> – more web specific content, including: links, images, videos and other embeddable content.</w:t>
+        <w:t xml:space="preserve"> – more web specific content, </w:t>
+      </w:r>
+      <w:proofErr w:type="gramStart"/>
+      <w:r>
+        <w:t>including:</w:t>
+      </w:r>
+      <w:proofErr w:type="gramEnd"/>
+      <w:r>
+        <w:t xml:space="preserve"> links, images, videos and other embeddable content.</w:t>
       </w:r>
     </w:p>
     <w:p>
@@ -570,10 +556,10 @@
         <w:pStyle w:val="ListParagraph"/>
         <w:numPr>
           <w:ilvl w:val="0"/>
-          <w:numId w:val="34"/>
+          <w:numId w:val="45"/>
         </w:numPr>
       </w:pPr>
-      <w:hyperlink r:id="rId19" w:history="1">
+      <w:hyperlink r:id="rId23" w:history="1">
         <w:r>
           <w:rPr>
             <w:rStyle w:val="Hyperlink"/>
@@ -582,7 +568,15 @@
         </w:r>
       </w:hyperlink>
       <w:r>
-        <w:t xml:space="preserve"> – content specific to Griffith University, including: activities, readings, University dates etc.</w:t>
+        <w:t xml:space="preserve"> – content specific to Griffith University, </w:t>
+      </w:r>
+      <w:proofErr w:type="gramStart"/>
+      <w:r>
+        <w:t>including:</w:t>
+      </w:r>
+      <w:proofErr w:type="gramEnd"/>
+      <w:r>
+        <w:t xml:space="preserve"> activities, readings, University dates etc.</w:t>
       </w:r>
     </w:p>
     <w:p>
@@ -590,10 +584,10 @@
         <w:pStyle w:val="ListParagraph"/>
         <w:numPr>
           <w:ilvl w:val="0"/>
-          <w:numId w:val="34"/>
+          <w:numId w:val="45"/>
         </w:numPr>
       </w:pPr>
-      <w:hyperlink r:id="rId20" w:history="1">
+      <w:hyperlink r:id="rId24" w:history="1">
         <w:r>
           <w:rPr>
             <w:rStyle w:val="Hyperlink"/>
@@ -602,8 +596,13 @@
         </w:r>
       </w:hyperlink>
       <w:r>
-        <w:t xml:space="preserve"> – styles that work with Blackboard specific content, including:</w:t>
-      </w:r>
+        <w:t xml:space="preserve"> – styles that work with Blackboard specific content, </w:t>
+      </w:r>
+      <w:proofErr w:type="gramStart"/>
+      <w:r>
+        <w:t>including:</w:t>
+      </w:r>
+      <w:proofErr w:type="gramEnd"/>
       <w:r>
         <w:t xml:space="preserve"> links to content items; links to menu items; adaptive release; review status; and, the Card Interface.</w:t>
       </w:r>
@@ -635,6 +634,13 @@
         <w:tc>
           <w:tcPr>
             <w:tcW w:w="3539" w:type="dxa"/>
+            <w:tcBorders>
+              <w:top w:val="single" w:sz="4" w:space="0" w:color="auto"/>
+              <w:left w:val="single" w:sz="4" w:space="0" w:color="auto"/>
+              <w:bottom w:val="single" w:sz="4" w:space="0" w:color="auto"/>
+              <w:right w:val="single" w:sz="4" w:space="0" w:color="auto"/>
+            </w:tcBorders>
+            <w:hideMark/>
           </w:tcPr>
           <w:p>
             <w:pPr>
@@ -655,6 +661,13 @@
         <w:tc>
           <w:tcPr>
             <w:tcW w:w="5477" w:type="dxa"/>
+            <w:tcBorders>
+              <w:top w:val="single" w:sz="4" w:space="0" w:color="auto"/>
+              <w:left w:val="single" w:sz="4" w:space="0" w:color="auto"/>
+              <w:bottom w:val="single" w:sz="4" w:space="0" w:color="auto"/>
+              <w:right w:val="single" w:sz="4" w:space="0" w:color="auto"/>
+            </w:tcBorders>
+            <w:hideMark/>
           </w:tcPr>
           <w:p>
             <w:pPr>
@@ -677,9 +690,16 @@
         <w:tc>
           <w:tcPr>
             <w:tcW w:w="3539" w:type="dxa"/>
+            <w:tcBorders>
+              <w:top w:val="single" w:sz="4" w:space="0" w:color="auto"/>
+              <w:left w:val="single" w:sz="4" w:space="0" w:color="auto"/>
+              <w:bottom w:val="single" w:sz="4" w:space="0" w:color="auto"/>
+              <w:right w:val="single" w:sz="4" w:space="0" w:color="auto"/>
+            </w:tcBorders>
+            <w:hideMark/>
           </w:tcPr>
           <w:p>
-            <w:hyperlink r:id="rId21" w:anchor="normal-and-the-default-text-style" w:history="1">
+            <w:hyperlink r:id="rId25" w:anchor="normal-and-the-default-text-style" w:history="1">
               <w:r>
                 <w:rPr>
                   <w:rStyle w:val="Hyperlink"/>
@@ -700,6 +720,13 @@
         <w:tc>
           <w:tcPr>
             <w:tcW w:w="5477" w:type="dxa"/>
+            <w:tcBorders>
+              <w:top w:val="single" w:sz="4" w:space="0" w:color="auto"/>
+              <w:left w:val="single" w:sz="4" w:space="0" w:color="auto"/>
+              <w:bottom w:val="single" w:sz="4" w:space="0" w:color="auto"/>
+              <w:right w:val="single" w:sz="4" w:space="0" w:color="auto"/>
+            </w:tcBorders>
+            <w:hideMark/>
           </w:tcPr>
           <w:p>
             <w:r>
@@ -732,6 +759,13 @@
         <w:tc>
           <w:tcPr>
             <w:tcW w:w="3539" w:type="dxa"/>
+            <w:tcBorders>
+              <w:top w:val="single" w:sz="4" w:space="0" w:color="auto"/>
+              <w:left w:val="single" w:sz="4" w:space="0" w:color="auto"/>
+              <w:bottom w:val="single" w:sz="4" w:space="0" w:color="auto"/>
+              <w:right w:val="single" w:sz="4" w:space="0" w:color="auto"/>
+            </w:tcBorders>
+            <w:hideMark/>
           </w:tcPr>
           <w:p>
             <w:pPr>
@@ -740,7 +774,7 @@
                 <w:iCs/>
               </w:rPr>
             </w:pPr>
-            <w:hyperlink r:id="rId22" w:anchor="headings-and-the-accordion-heading-1-style" w:history="1">
+            <w:hyperlink r:id="rId26" w:anchor="headings-and-the-accordion-heading-1-style" w:history="1">
               <w:r>
                 <w:rPr>
                   <w:rStyle w:val="Hyperlink"/>
@@ -769,6 +803,13 @@
         <w:tc>
           <w:tcPr>
             <w:tcW w:w="5477" w:type="dxa"/>
+            <w:tcBorders>
+              <w:top w:val="single" w:sz="4" w:space="0" w:color="auto"/>
+              <w:left w:val="single" w:sz="4" w:space="0" w:color="auto"/>
+              <w:bottom w:val="single" w:sz="4" w:space="0" w:color="auto"/>
+              <w:right w:val="single" w:sz="4" w:space="0" w:color="auto"/>
+            </w:tcBorders>
+            <w:hideMark/>
           </w:tcPr>
           <w:p>
             <w:r>
@@ -781,6 +822,13 @@
         <w:tc>
           <w:tcPr>
             <w:tcW w:w="3539" w:type="dxa"/>
+            <w:tcBorders>
+              <w:top w:val="single" w:sz="4" w:space="0" w:color="auto"/>
+              <w:left w:val="single" w:sz="4" w:space="0" w:color="auto"/>
+              <w:bottom w:val="single" w:sz="4" w:space="0" w:color="auto"/>
+              <w:right w:val="single" w:sz="4" w:space="0" w:color="auto"/>
+            </w:tcBorders>
+            <w:hideMark/>
           </w:tcPr>
           <w:p>
             <w:r>
@@ -791,6 +839,13 @@
         <w:tc>
           <w:tcPr>
             <w:tcW w:w="5477" w:type="dxa"/>
+            <w:tcBorders>
+              <w:top w:val="single" w:sz="4" w:space="0" w:color="auto"/>
+              <w:left w:val="single" w:sz="4" w:space="0" w:color="auto"/>
+              <w:bottom w:val="single" w:sz="4" w:space="0" w:color="auto"/>
+              <w:right w:val="single" w:sz="4" w:space="0" w:color="auto"/>
+            </w:tcBorders>
+            <w:hideMark/>
           </w:tcPr>
           <w:p>
             <w:r>
@@ -803,9 +858,16 @@
         <w:tc>
           <w:tcPr>
             <w:tcW w:w="3539" w:type="dxa"/>
+            <w:tcBorders>
+              <w:top w:val="single" w:sz="4" w:space="0" w:color="auto"/>
+              <w:left w:val="single" w:sz="4" w:space="0" w:color="auto"/>
+              <w:bottom w:val="single" w:sz="4" w:space="0" w:color="auto"/>
+              <w:right w:val="single" w:sz="4" w:space="0" w:color="auto"/>
+            </w:tcBorders>
+            <w:hideMark/>
           </w:tcPr>
           <w:p>
-            <w:hyperlink r:id="rId23" w:anchor="tables" w:history="1">
+            <w:hyperlink r:id="rId27" w:anchor="tables" w:history="1">
               <w:r>
                 <w:rPr>
                   <w:rStyle w:val="Hyperlink"/>
@@ -821,6 +883,13 @@
         <w:tc>
           <w:tcPr>
             <w:tcW w:w="5477" w:type="dxa"/>
+            <w:tcBorders>
+              <w:top w:val="single" w:sz="4" w:space="0" w:color="auto"/>
+              <w:left w:val="single" w:sz="4" w:space="0" w:color="auto"/>
+              <w:bottom w:val="single" w:sz="4" w:space="0" w:color="auto"/>
+              <w:right w:val="single" w:sz="4" w:space="0" w:color="auto"/>
+            </w:tcBorders>
+            <w:hideMark/>
           </w:tcPr>
           <w:p>
             <w:r>
@@ -833,6 +902,13 @@
         <w:tc>
           <w:tcPr>
             <w:tcW w:w="3539" w:type="dxa"/>
+            <w:tcBorders>
+              <w:top w:val="single" w:sz="4" w:space="0" w:color="auto"/>
+              <w:left w:val="single" w:sz="4" w:space="0" w:color="auto"/>
+              <w:bottom w:val="single" w:sz="4" w:space="0" w:color="auto"/>
+              <w:right w:val="single" w:sz="4" w:space="0" w:color="auto"/>
+            </w:tcBorders>
+            <w:hideMark/>
           </w:tcPr>
           <w:p>
             <w:pPr>
@@ -841,7 +917,7 @@
                 <w:iCs/>
               </w:rPr>
             </w:pPr>
-            <w:hyperlink r:id="rId24" w:anchor="quotes" w:history="1">
+            <w:hyperlink r:id="rId28" w:anchor="quotes" w:history="1">
               <w:r>
                 <w:rPr>
                   <w:rStyle w:val="Hyperlink"/>
@@ -856,6 +932,13 @@
         <w:tc>
           <w:tcPr>
             <w:tcW w:w="5477" w:type="dxa"/>
+            <w:tcBorders>
+              <w:top w:val="single" w:sz="4" w:space="0" w:color="auto"/>
+              <w:left w:val="single" w:sz="4" w:space="0" w:color="auto"/>
+              <w:bottom w:val="single" w:sz="4" w:space="0" w:color="auto"/>
+              <w:right w:val="single" w:sz="4" w:space="0" w:color="auto"/>
+            </w:tcBorders>
+            <w:hideMark/>
           </w:tcPr>
           <w:p>
             <w:r>
@@ -868,6 +951,13 @@
         <w:tc>
           <w:tcPr>
             <w:tcW w:w="3539" w:type="dxa"/>
+            <w:tcBorders>
+              <w:top w:val="single" w:sz="4" w:space="0" w:color="auto"/>
+              <w:left w:val="single" w:sz="4" w:space="0" w:color="auto"/>
+              <w:bottom w:val="single" w:sz="4" w:space="0" w:color="auto"/>
+              <w:right w:val="single" w:sz="4" w:space="0" w:color="auto"/>
+            </w:tcBorders>
+            <w:hideMark/>
           </w:tcPr>
           <w:p>
             <w:pPr>
@@ -876,7 +966,7 @@
                 <w:iCs/>
               </w:rPr>
             </w:pPr>
-            <w:hyperlink r:id="rId25" w:anchor="bibliographyreference-lists" w:history="1">
+            <w:hyperlink r:id="rId29" w:anchor="bibliographyreference-lists" w:history="1">
               <w:r>
                 <w:rPr>
                   <w:rStyle w:val="Hyperlink"/>
@@ -891,6 +981,13 @@
         <w:tc>
           <w:tcPr>
             <w:tcW w:w="5477" w:type="dxa"/>
+            <w:tcBorders>
+              <w:top w:val="single" w:sz="4" w:space="0" w:color="auto"/>
+              <w:left w:val="single" w:sz="4" w:space="0" w:color="auto"/>
+              <w:bottom w:val="single" w:sz="4" w:space="0" w:color="auto"/>
+              <w:right w:val="single" w:sz="4" w:space="0" w:color="auto"/>
+            </w:tcBorders>
+            <w:hideMark/>
           </w:tcPr>
           <w:p>
             <w:r>
@@ -903,9 +1000,16 @@
         <w:tc>
           <w:tcPr>
             <w:tcW w:w="3539" w:type="dxa"/>
+            <w:tcBorders>
+              <w:top w:val="single" w:sz="4" w:space="0" w:color="auto"/>
+              <w:left w:val="single" w:sz="4" w:space="0" w:color="auto"/>
+              <w:bottom w:val="single" w:sz="4" w:space="0" w:color="auto"/>
+              <w:right w:val="single" w:sz="4" w:space="0" w:color="auto"/>
+            </w:tcBorders>
+            <w:hideMark/>
           </w:tcPr>
           <w:p>
-            <w:hyperlink r:id="rId26" w:anchor="footnotes" w:history="1">
+            <w:hyperlink r:id="rId30" w:anchor="footnotes" w:history="1">
               <w:r>
                 <w:rPr>
                   <w:rStyle w:val="Hyperlink"/>
@@ -921,13 +1025,17 @@
         <w:tc>
           <w:tcPr>
             <w:tcW w:w="5477" w:type="dxa"/>
+            <w:tcBorders>
+              <w:top w:val="single" w:sz="4" w:space="0" w:color="auto"/>
+              <w:left w:val="single" w:sz="4" w:space="0" w:color="auto"/>
+              <w:bottom w:val="single" w:sz="4" w:space="0" w:color="auto"/>
+              <w:right w:val="single" w:sz="4" w:space="0" w:color="auto"/>
+            </w:tcBorders>
+            <w:hideMark/>
           </w:tcPr>
           <w:p>
             <w:r>
-              <w:t>I</w:t>
-            </w:r>
-            <w:r>
-              <w:t>nsert a normal Word footnote and it will be displayed in a web specific way</w:t>
+              <w:t>Insert a normal Word footnote and it will be displayed in a web specific way</w:t>
             </w:r>
           </w:p>
         </w:tc>
@@ -956,6 +1064,13 @@
         <w:tc>
           <w:tcPr>
             <w:tcW w:w="3681" w:type="dxa"/>
+            <w:tcBorders>
+              <w:top w:val="single" w:sz="4" w:space="0" w:color="auto"/>
+              <w:left w:val="single" w:sz="4" w:space="0" w:color="auto"/>
+              <w:bottom w:val="single" w:sz="4" w:space="0" w:color="auto"/>
+              <w:right w:val="single" w:sz="4" w:space="0" w:color="auto"/>
+            </w:tcBorders>
+            <w:hideMark/>
           </w:tcPr>
           <w:p>
             <w:pPr>
@@ -976,6 +1091,13 @@
         <w:tc>
           <w:tcPr>
             <w:tcW w:w="5335" w:type="dxa"/>
+            <w:tcBorders>
+              <w:top w:val="single" w:sz="4" w:space="0" w:color="auto"/>
+              <w:left w:val="single" w:sz="4" w:space="0" w:color="auto"/>
+              <w:bottom w:val="single" w:sz="4" w:space="0" w:color="auto"/>
+              <w:right w:val="single" w:sz="4" w:space="0" w:color="auto"/>
+            </w:tcBorders>
+            <w:hideMark/>
           </w:tcPr>
           <w:p>
             <w:pPr>
@@ -998,6 +1120,13 @@
         <w:tc>
           <w:tcPr>
             <w:tcW w:w="3681" w:type="dxa"/>
+            <w:tcBorders>
+              <w:top w:val="single" w:sz="4" w:space="0" w:color="auto"/>
+              <w:left w:val="single" w:sz="4" w:space="0" w:color="auto"/>
+              <w:bottom w:val="single" w:sz="4" w:space="0" w:color="auto"/>
+              <w:right w:val="single" w:sz="4" w:space="0" w:color="auto"/>
+            </w:tcBorders>
+            <w:hideMark/>
           </w:tcPr>
           <w:p>
             <w:pPr>
@@ -1006,7 +1135,7 @@
                 <w:iCs/>
               </w:rPr>
             </w:pPr>
-            <w:hyperlink r:id="rId27" w:anchor="images" w:history="1">
+            <w:hyperlink r:id="rId31" w:anchor="images" w:history="1">
               <w:r>
                 <w:rPr>
                   <w:rStyle w:val="Hyperlink"/>
@@ -1021,6 +1150,7 @@
                 </w:rPr>
                 <w:t xml:space="preserve"> and </w:t>
               </w:r>
+              <w:proofErr w:type="spellStart"/>
               <w:r>
                 <w:rPr>
                   <w:rStyle w:val="Hyperlink"/>
@@ -1029,12 +1159,20 @@
                 </w:rPr>
                 <w:t>PictureRight</w:t>
               </w:r>
+              <w:proofErr w:type="spellEnd"/>
             </w:hyperlink>
           </w:p>
         </w:tc>
         <w:tc>
           <w:tcPr>
             <w:tcW w:w="5335" w:type="dxa"/>
+            <w:tcBorders>
+              <w:top w:val="single" w:sz="4" w:space="0" w:color="auto"/>
+              <w:left w:val="single" w:sz="4" w:space="0" w:color="auto"/>
+              <w:bottom w:val="single" w:sz="4" w:space="0" w:color="auto"/>
+              <w:right w:val="single" w:sz="4" w:space="0" w:color="auto"/>
+            </w:tcBorders>
+            <w:hideMark/>
           </w:tcPr>
           <w:p>
             <w:r>
@@ -1057,9 +1195,16 @@
         <w:tc>
           <w:tcPr>
             <w:tcW w:w="3681" w:type="dxa"/>
+            <w:tcBorders>
+              <w:top w:val="single" w:sz="4" w:space="0" w:color="auto"/>
+              <w:left w:val="single" w:sz="4" w:space="0" w:color="auto"/>
+              <w:bottom w:val="single" w:sz="4" w:space="0" w:color="auto"/>
+              <w:right w:val="single" w:sz="4" w:space="0" w:color="auto"/>
+            </w:tcBorders>
+            <w:hideMark/>
           </w:tcPr>
           <w:p>
-            <w:hyperlink r:id="rId28" w:anchor="links" w:history="1">
+            <w:hyperlink r:id="rId32" w:anchor="links" w:history="1">
               <w:r>
                 <w:rPr>
                   <w:rStyle w:val="Hyperlink"/>
@@ -1075,6 +1220,13 @@
         <w:tc>
           <w:tcPr>
             <w:tcW w:w="5335" w:type="dxa"/>
+            <w:tcBorders>
+              <w:top w:val="single" w:sz="4" w:space="0" w:color="auto"/>
+              <w:left w:val="single" w:sz="4" w:space="0" w:color="auto"/>
+              <w:bottom w:val="single" w:sz="4" w:space="0" w:color="auto"/>
+              <w:right w:val="single" w:sz="4" w:space="0" w:color="auto"/>
+            </w:tcBorders>
+            <w:hideMark/>
           </w:tcPr>
           <w:p>
             <w:r>
@@ -1087,6 +1239,13 @@
         <w:tc>
           <w:tcPr>
             <w:tcW w:w="3681" w:type="dxa"/>
+            <w:tcBorders>
+              <w:top w:val="single" w:sz="4" w:space="0" w:color="auto"/>
+              <w:left w:val="single" w:sz="4" w:space="0" w:color="auto"/>
+              <w:bottom w:val="single" w:sz="4" w:space="0" w:color="auto"/>
+              <w:right w:val="single" w:sz="4" w:space="0" w:color="auto"/>
+            </w:tcBorders>
+            <w:hideMark/>
           </w:tcPr>
           <w:p>
             <w:pPr>
@@ -1095,7 +1254,7 @@
                 <w:iCs/>
               </w:rPr>
             </w:pPr>
-            <w:hyperlink r:id="rId29" w:anchor="embedding-youtube-videos-and-beyond" w:history="1">
+            <w:hyperlink r:id="rId33" w:anchor="embedding-youtube-videos-and-beyond" w:history="1">
               <w:r>
                 <w:rPr>
                   <w:rStyle w:val="Hyperlink"/>
@@ -1110,10 +1269,25 @@
         <w:tc>
           <w:tcPr>
             <w:tcW w:w="5335" w:type="dxa"/>
+            <w:tcBorders>
+              <w:top w:val="single" w:sz="4" w:space="0" w:color="auto"/>
+              <w:left w:val="single" w:sz="4" w:space="0" w:color="auto"/>
+              <w:bottom w:val="single" w:sz="4" w:space="0" w:color="auto"/>
+              <w:right w:val="single" w:sz="4" w:space="0" w:color="auto"/>
+            </w:tcBorders>
+            <w:hideMark/>
           </w:tcPr>
           <w:p>
             <w:r>
-              <w:t>Identify some text as a HTML embed (e.g. from a YouTube video) that needs to displayed.</w:t>
+              <w:t>Identify some text as a HTML embed (</w:t>
+            </w:r>
+            <w:proofErr w:type="gramStart"/>
+            <w:r>
+              <w:t>e.g.</w:t>
+            </w:r>
+            <w:proofErr w:type="gramEnd"/>
+            <w:r>
+              <w:t xml:space="preserve"> from a YouTube video) that needs to displayed.</w:t>
             </w:r>
           </w:p>
         </w:tc>
@@ -1142,6 +1316,13 @@
         <w:tc>
           <w:tcPr>
             <w:tcW w:w="2830" w:type="dxa"/>
+            <w:tcBorders>
+              <w:top w:val="single" w:sz="4" w:space="0" w:color="auto"/>
+              <w:left w:val="single" w:sz="4" w:space="0" w:color="auto"/>
+              <w:bottom w:val="single" w:sz="4" w:space="0" w:color="auto"/>
+              <w:right w:val="single" w:sz="4" w:space="0" w:color="auto"/>
+            </w:tcBorders>
+            <w:hideMark/>
           </w:tcPr>
           <w:p>
             <w:pPr>
@@ -1162,6 +1343,13 @@
         <w:tc>
           <w:tcPr>
             <w:tcW w:w="6186" w:type="dxa"/>
+            <w:tcBorders>
+              <w:top w:val="single" w:sz="4" w:space="0" w:color="auto"/>
+              <w:left w:val="single" w:sz="4" w:space="0" w:color="auto"/>
+              <w:bottom w:val="single" w:sz="4" w:space="0" w:color="auto"/>
+              <w:right w:val="single" w:sz="4" w:space="0" w:color="auto"/>
+            </w:tcBorders>
+            <w:hideMark/>
           </w:tcPr>
           <w:p>
             <w:pPr>
@@ -1184,6 +1372,13 @@
         <w:tc>
           <w:tcPr>
             <w:tcW w:w="2830" w:type="dxa"/>
+            <w:tcBorders>
+              <w:top w:val="single" w:sz="4" w:space="0" w:color="auto"/>
+              <w:left w:val="single" w:sz="4" w:space="0" w:color="auto"/>
+              <w:bottom w:val="single" w:sz="4" w:space="0" w:color="auto"/>
+              <w:right w:val="single" w:sz="4" w:space="0" w:color="auto"/>
+            </w:tcBorders>
+            <w:hideMark/>
           </w:tcPr>
           <w:p>
             <w:pPr>
@@ -1192,7 +1387,7 @@
                 <w:iCs/>
               </w:rPr>
             </w:pPr>
-            <w:hyperlink r:id="rId30" w:anchor="activity" w:history="1">
+            <w:hyperlink r:id="rId34" w:anchor="activity" w:history="1">
               <w:r>
                 <w:rPr>
                   <w:rStyle w:val="Hyperlink"/>
@@ -1207,6 +1402,13 @@
         <w:tc>
           <w:tcPr>
             <w:tcW w:w="6186" w:type="dxa"/>
+            <w:tcBorders>
+              <w:top w:val="single" w:sz="4" w:space="0" w:color="auto"/>
+              <w:left w:val="single" w:sz="4" w:space="0" w:color="auto"/>
+              <w:bottom w:val="single" w:sz="4" w:space="0" w:color="auto"/>
+              <w:right w:val="single" w:sz="4" w:space="0" w:color="auto"/>
+            </w:tcBorders>
+            <w:hideMark/>
           </w:tcPr>
           <w:p>
             <w:r>
@@ -1219,6 +1421,13 @@
         <w:tc>
           <w:tcPr>
             <w:tcW w:w="2830" w:type="dxa"/>
+            <w:tcBorders>
+              <w:top w:val="single" w:sz="4" w:space="0" w:color="auto"/>
+              <w:left w:val="single" w:sz="4" w:space="0" w:color="auto"/>
+              <w:bottom w:val="single" w:sz="4" w:space="0" w:color="auto"/>
+              <w:right w:val="single" w:sz="4" w:space="0" w:color="auto"/>
+            </w:tcBorders>
+            <w:hideMark/>
           </w:tcPr>
           <w:p>
             <w:pPr>
@@ -1227,7 +1436,7 @@
                 <w:iCs/>
               </w:rPr>
             </w:pPr>
-            <w:hyperlink r:id="rId31" w:anchor="aside" w:history="1">
+            <w:hyperlink r:id="rId35" w:anchor="aside" w:history="1">
               <w:r>
                 <w:rPr>
                   <w:rStyle w:val="Hyperlink"/>
@@ -1242,6 +1451,13 @@
         <w:tc>
           <w:tcPr>
             <w:tcW w:w="6186" w:type="dxa"/>
+            <w:tcBorders>
+              <w:top w:val="single" w:sz="4" w:space="0" w:color="auto"/>
+              <w:left w:val="single" w:sz="4" w:space="0" w:color="auto"/>
+              <w:bottom w:val="single" w:sz="4" w:space="0" w:color="auto"/>
+              <w:right w:val="single" w:sz="4" w:space="0" w:color="auto"/>
+            </w:tcBorders>
+            <w:hideMark/>
           </w:tcPr>
           <w:p>
             <w:r>
@@ -1254,6 +1470,13 @@
         <w:tc>
           <w:tcPr>
             <w:tcW w:w="2830" w:type="dxa"/>
+            <w:tcBorders>
+              <w:top w:val="single" w:sz="4" w:space="0" w:color="auto"/>
+              <w:left w:val="single" w:sz="4" w:space="0" w:color="auto"/>
+              <w:bottom w:val="single" w:sz="4" w:space="0" w:color="auto"/>
+              <w:right w:val="single" w:sz="4" w:space="0" w:color="auto"/>
+            </w:tcBorders>
+            <w:hideMark/>
           </w:tcPr>
           <w:p>
             <w:pPr>
@@ -1262,7 +1485,7 @@
                 <w:iCs/>
               </w:rPr>
             </w:pPr>
-            <w:hyperlink r:id="rId32" w:anchor="film-watch-options" w:history="1">
+            <w:hyperlink r:id="rId36" w:anchor="film-watch-options" w:history="1">
               <w:r>
                 <w:rPr>
                   <w:rStyle w:val="Hyperlink"/>
@@ -1277,6 +1500,13 @@
         <w:tc>
           <w:tcPr>
             <w:tcW w:w="6186" w:type="dxa"/>
+            <w:tcBorders>
+              <w:top w:val="single" w:sz="4" w:space="0" w:color="auto"/>
+              <w:left w:val="single" w:sz="4" w:space="0" w:color="auto"/>
+              <w:bottom w:val="single" w:sz="4" w:space="0" w:color="auto"/>
+              <w:right w:val="single" w:sz="4" w:space="0" w:color="auto"/>
+            </w:tcBorders>
+            <w:hideMark/>
           </w:tcPr>
           <w:p>
             <w:r>
@@ -1289,6 +1519,13 @@
         <w:tc>
           <w:tcPr>
             <w:tcW w:w="2830" w:type="dxa"/>
+            <w:tcBorders>
+              <w:top w:val="single" w:sz="4" w:space="0" w:color="auto"/>
+              <w:left w:val="single" w:sz="4" w:space="0" w:color="auto"/>
+              <w:bottom w:val="single" w:sz="4" w:space="0" w:color="auto"/>
+              <w:right w:val="single" w:sz="4" w:space="0" w:color="auto"/>
+            </w:tcBorders>
+            <w:hideMark/>
           </w:tcPr>
           <w:p>
             <w:pPr>
@@ -1297,7 +1534,7 @@
                 <w:iCs/>
               </w:rPr>
             </w:pPr>
-            <w:hyperlink r:id="rId33" w:anchor="note" w:history="1">
+            <w:hyperlink r:id="rId37" w:anchor="note" w:history="1">
               <w:r>
                 <w:rPr>
                   <w:rStyle w:val="Hyperlink"/>
@@ -1312,6 +1549,13 @@
         <w:tc>
           <w:tcPr>
             <w:tcW w:w="6186" w:type="dxa"/>
+            <w:tcBorders>
+              <w:top w:val="single" w:sz="4" w:space="0" w:color="auto"/>
+              <w:left w:val="single" w:sz="4" w:space="0" w:color="auto"/>
+              <w:bottom w:val="single" w:sz="4" w:space="0" w:color="auto"/>
+              <w:right w:val="single" w:sz="4" w:space="0" w:color="auto"/>
+            </w:tcBorders>
+            <w:hideMark/>
           </w:tcPr>
           <w:p>
             <w:r>
@@ -1324,6 +1568,13 @@
         <w:tc>
           <w:tcPr>
             <w:tcW w:w="2830" w:type="dxa"/>
+            <w:tcBorders>
+              <w:top w:val="single" w:sz="4" w:space="0" w:color="auto"/>
+              <w:left w:val="single" w:sz="4" w:space="0" w:color="auto"/>
+              <w:bottom w:val="single" w:sz="4" w:space="0" w:color="auto"/>
+              <w:right w:val="single" w:sz="4" w:space="0" w:color="auto"/>
+            </w:tcBorders>
+            <w:hideMark/>
           </w:tcPr>
           <w:p>
             <w:pPr>
@@ -1332,7 +1583,7 @@
                 <w:iCs/>
               </w:rPr>
             </w:pPr>
-            <w:hyperlink r:id="rId34" w:anchor="reading" w:history="1">
+            <w:hyperlink r:id="rId38" w:anchor="reading" w:history="1">
               <w:r>
                 <w:rPr>
                   <w:rStyle w:val="Hyperlink"/>
@@ -1347,6 +1598,13 @@
         <w:tc>
           <w:tcPr>
             <w:tcW w:w="6186" w:type="dxa"/>
+            <w:tcBorders>
+              <w:top w:val="single" w:sz="4" w:space="0" w:color="auto"/>
+              <w:left w:val="single" w:sz="4" w:space="0" w:color="auto"/>
+              <w:bottom w:val="single" w:sz="4" w:space="0" w:color="auto"/>
+              <w:right w:val="single" w:sz="4" w:space="0" w:color="auto"/>
+            </w:tcBorders>
+            <w:hideMark/>
           </w:tcPr>
           <w:p>
             <w:r>
@@ -1359,6 +1617,13 @@
         <w:tc>
           <w:tcPr>
             <w:tcW w:w="2830" w:type="dxa"/>
+            <w:tcBorders>
+              <w:top w:val="single" w:sz="4" w:space="0" w:color="auto"/>
+              <w:left w:val="single" w:sz="4" w:space="0" w:color="auto"/>
+              <w:bottom w:val="single" w:sz="4" w:space="0" w:color="auto"/>
+              <w:right w:val="single" w:sz="4" w:space="0" w:color="auto"/>
+            </w:tcBorders>
+            <w:hideMark/>
           </w:tcPr>
           <w:p>
             <w:pPr>
@@ -1367,7 +1632,7 @@
                 <w:iCs/>
               </w:rPr>
             </w:pPr>
-            <w:hyperlink r:id="rId35" w:anchor="university-dates" w:history="1">
+            <w:hyperlink r:id="rId39" w:anchor="university-dates" w:history="1">
               <w:r>
                 <w:rPr>
                   <w:rStyle w:val="Hyperlink"/>
@@ -1382,10 +1647,25 @@
         <w:tc>
           <w:tcPr>
             <w:tcW w:w="6186" w:type="dxa"/>
+            <w:tcBorders>
+              <w:top w:val="single" w:sz="4" w:space="0" w:color="auto"/>
+              <w:left w:val="single" w:sz="4" w:space="0" w:color="auto"/>
+              <w:bottom w:val="single" w:sz="4" w:space="0" w:color="auto"/>
+              <w:right w:val="single" w:sz="4" w:space="0" w:color="auto"/>
+            </w:tcBorders>
+            <w:hideMark/>
           </w:tcPr>
           <w:p>
             <w:r>
-              <w:t xml:space="preserve">Enable the automatic insertion of specific dates into generic date descriptions. e.g. the description </w:t>
+              <w:t xml:space="preserve">Enable the automatic insertion of specific dates into generic date descriptions. </w:t>
+            </w:r>
+            <w:proofErr w:type="gramStart"/>
+            <w:r>
+              <w:t>e.g.</w:t>
+            </w:r>
+            <w:proofErr w:type="gramEnd"/>
+            <w:r>
+              <w:t xml:space="preserve"> the description </w:t>
             </w:r>
             <w:r>
               <w:rPr>
@@ -1434,6 +1714,13 @@
         <w:tc>
           <w:tcPr>
             <w:tcW w:w="3397" w:type="dxa"/>
+            <w:tcBorders>
+              <w:top w:val="single" w:sz="4" w:space="0" w:color="auto"/>
+              <w:left w:val="single" w:sz="4" w:space="0" w:color="auto"/>
+              <w:bottom w:val="single" w:sz="4" w:space="0" w:color="auto"/>
+              <w:right w:val="single" w:sz="4" w:space="0" w:color="auto"/>
+            </w:tcBorders>
+            <w:hideMark/>
           </w:tcPr>
           <w:p>
             <w:pPr>
@@ -1454,6 +1741,13 @@
         <w:tc>
           <w:tcPr>
             <w:tcW w:w="5619" w:type="dxa"/>
+            <w:tcBorders>
+              <w:top w:val="single" w:sz="4" w:space="0" w:color="auto"/>
+              <w:left w:val="single" w:sz="4" w:space="0" w:color="auto"/>
+              <w:bottom w:val="single" w:sz="4" w:space="0" w:color="auto"/>
+              <w:right w:val="single" w:sz="4" w:space="0" w:color="auto"/>
+            </w:tcBorders>
+            <w:hideMark/>
           </w:tcPr>
           <w:p>
             <w:pPr>
@@ -1476,6 +1770,13 @@
         <w:tc>
           <w:tcPr>
             <w:tcW w:w="3397" w:type="dxa"/>
+            <w:tcBorders>
+              <w:top w:val="single" w:sz="4" w:space="0" w:color="auto"/>
+              <w:left w:val="single" w:sz="4" w:space="0" w:color="auto"/>
+              <w:bottom w:val="single" w:sz="4" w:space="0" w:color="auto"/>
+              <w:right w:val="single" w:sz="4" w:space="0" w:color="auto"/>
+            </w:tcBorders>
+            <w:hideMark/>
           </w:tcPr>
           <w:p>
             <w:pPr>
@@ -1484,7 +1785,7 @@
                 <w:iCs/>
               </w:rPr>
             </w:pPr>
-            <w:hyperlink r:id="rId36" w:anchor="indirect-link-to-content-item-blackboard-content-link" w:history="1">
+            <w:hyperlink r:id="rId40" w:anchor="indirect-link-to-content-item-blackboard-content-link" w:history="1">
               <w:r>
                 <w:rPr>
                   <w:rStyle w:val="Hyperlink"/>
@@ -1499,6 +1800,13 @@
         <w:tc>
           <w:tcPr>
             <w:tcW w:w="5619" w:type="dxa"/>
+            <w:tcBorders>
+              <w:top w:val="single" w:sz="4" w:space="0" w:color="auto"/>
+              <w:left w:val="single" w:sz="4" w:space="0" w:color="auto"/>
+              <w:bottom w:val="single" w:sz="4" w:space="0" w:color="auto"/>
+              <w:right w:val="single" w:sz="4" w:space="0" w:color="auto"/>
+            </w:tcBorders>
+            <w:hideMark/>
           </w:tcPr>
           <w:p>
             <w:r>
@@ -1511,6 +1819,13 @@
         <w:tc>
           <w:tcPr>
             <w:tcW w:w="3397" w:type="dxa"/>
+            <w:tcBorders>
+              <w:top w:val="single" w:sz="4" w:space="0" w:color="auto"/>
+              <w:left w:val="single" w:sz="4" w:space="0" w:color="auto"/>
+              <w:bottom w:val="single" w:sz="4" w:space="0" w:color="auto"/>
+              <w:right w:val="single" w:sz="4" w:space="0" w:color="auto"/>
+            </w:tcBorders>
+            <w:hideMark/>
           </w:tcPr>
           <w:p>
             <w:pPr>
@@ -1519,7 +1834,7 @@
                 <w:iCs/>
               </w:rPr>
             </w:pPr>
-            <w:hyperlink r:id="rId37" w:anchor="indirect-link-to-a-menu-item-blackboard-menu-link" w:history="1">
+            <w:hyperlink r:id="rId41" w:anchor="indirect-link-to-a-menu-item-blackboard-menu-link" w:history="1">
               <w:r>
                 <w:rPr>
                   <w:rStyle w:val="Hyperlink"/>
@@ -1534,6 +1849,13 @@
         <w:tc>
           <w:tcPr>
             <w:tcW w:w="5619" w:type="dxa"/>
+            <w:tcBorders>
+              <w:top w:val="single" w:sz="4" w:space="0" w:color="auto"/>
+              <w:left w:val="single" w:sz="4" w:space="0" w:color="auto"/>
+              <w:bottom w:val="single" w:sz="4" w:space="0" w:color="auto"/>
+              <w:right w:val="single" w:sz="4" w:space="0" w:color="auto"/>
+            </w:tcBorders>
+            <w:hideMark/>
           </w:tcPr>
           <w:p>
             <w:r>
@@ -1546,6 +1868,13 @@
         <w:tc>
           <w:tcPr>
             <w:tcW w:w="3397" w:type="dxa"/>
+            <w:tcBorders>
+              <w:top w:val="single" w:sz="4" w:space="0" w:color="auto"/>
+              <w:left w:val="single" w:sz="4" w:space="0" w:color="auto"/>
+              <w:bottom w:val="single" w:sz="4" w:space="0" w:color="auto"/>
+              <w:right w:val="single" w:sz="4" w:space="0" w:color="auto"/>
+            </w:tcBorders>
+            <w:hideMark/>
           </w:tcPr>
           <w:p>
             <w:r>
@@ -1570,6 +1899,13 @@
         <w:tc>
           <w:tcPr>
             <w:tcW w:w="5619" w:type="dxa"/>
+            <w:tcBorders>
+              <w:top w:val="single" w:sz="4" w:space="0" w:color="auto"/>
+              <w:left w:val="single" w:sz="4" w:space="0" w:color="auto"/>
+              <w:bottom w:val="single" w:sz="4" w:space="0" w:color="auto"/>
+              <w:right w:val="single" w:sz="4" w:space="0" w:color="auto"/>
+            </w:tcBorders>
+            <w:hideMark/>
           </w:tcPr>
           <w:p>
             <w:r>
@@ -1581,10 +1917,10 @@
               <w:pStyle w:val="ListParagraph"/>
               <w:numPr>
                 <w:ilvl w:val="0"/>
-                <w:numId w:val="35"/>
+                <w:numId w:val="46"/>
               </w:numPr>
             </w:pPr>
-            <w:hyperlink r:id="rId38" w:anchor="integrating-the-blackboard-review-status-feature" w:history="1">
+            <w:hyperlink r:id="rId42" w:anchor="integrating-the-blackboard-review-status-feature" w:history="1">
               <w:r>
                 <w:rPr>
                   <w:rStyle w:val="Hyperlink"/>
@@ -1593,10 +1929,7 @@
               </w:r>
             </w:hyperlink>
             <w:r>
-              <w:t xml:space="preserve"> </w:t>
-            </w:r>
-            <w:r>
-              <w:t>– allow students to track if they have reviewed sections of a document</w:t>
+              <w:t xml:space="preserve"> – allow students to track if they have reviewed sections of a document</w:t>
             </w:r>
           </w:p>
           <w:p>
@@ -1604,10 +1937,10 @@
               <w:pStyle w:val="ListParagraph"/>
               <w:numPr>
                 <w:ilvl w:val="0"/>
-                <w:numId w:val="35"/>
+                <w:numId w:val="46"/>
               </w:numPr>
             </w:pPr>
-            <w:hyperlink r:id="rId39" w:anchor="using-the-adaptive-release-function" w:history="1">
+            <w:hyperlink r:id="rId43" w:anchor="using-the-adaptive-release-function" w:history="1">
               <w:r>
                 <w:rPr>
                   <w:rStyle w:val="Hyperlink"/>
@@ -1616,16 +1949,7 @@
               </w:r>
             </w:hyperlink>
             <w:r>
-              <w:t xml:space="preserve"> </w:t>
-            </w:r>
-            <w:r>
-              <w:t>–</w:t>
-            </w:r>
-            <w:r>
-              <w:t xml:space="preserve"> </w:t>
-            </w:r>
-            <w:r>
-              <w:t>hide and reveal a section of the document based on some condition.</w:t>
+              <w:t xml:space="preserve"> – hide and reveal a section of the document based on some condition.</w:t>
             </w:r>
           </w:p>
         </w:tc>
@@ -1634,6 +1958,13 @@
         <w:tc>
           <w:tcPr>
             <w:tcW w:w="3397" w:type="dxa"/>
+            <w:tcBorders>
+              <w:top w:val="single" w:sz="4" w:space="0" w:color="auto"/>
+              <w:left w:val="single" w:sz="4" w:space="0" w:color="auto"/>
+              <w:bottom w:val="single" w:sz="4" w:space="0" w:color="auto"/>
+              <w:right w:val="single" w:sz="4" w:space="0" w:color="auto"/>
+            </w:tcBorders>
+            <w:hideMark/>
           </w:tcPr>
           <w:p>
             <w:pPr>
@@ -1642,7 +1973,7 @@
                 <w:iCs/>
               </w:rPr>
             </w:pPr>
-            <w:hyperlink r:id="rId40" w:anchor="what-and-why" w:history="1">
+            <w:hyperlink r:id="rId44" w:anchor="what-and-why" w:history="1">
               <w:r>
                 <w:rPr>
                   <w:rStyle w:val="Hyperlink"/>
@@ -1657,6 +1988,13 @@
         <w:tc>
           <w:tcPr>
             <w:tcW w:w="5619" w:type="dxa"/>
+            <w:tcBorders>
+              <w:top w:val="single" w:sz="4" w:space="0" w:color="auto"/>
+              <w:left w:val="single" w:sz="4" w:space="0" w:color="auto"/>
+              <w:bottom w:val="single" w:sz="4" w:space="0" w:color="auto"/>
+              <w:right w:val="single" w:sz="4" w:space="0" w:color="auto"/>
+            </w:tcBorders>
+            <w:hideMark/>
           </w:tcPr>
           <w:p>
             <w:r>
@@ -1666,6 +2004,7 @@
         </w:tc>
       </w:tr>
     </w:tbl>
+    <w:p/>
     <w:p/>
     <w:p/>
     <w:p/>
@@ -1720,7 +2059,15 @@
         <w:t>Note</w:t>
       </w:r>
       <w:r>
-        <w:t xml:space="preserve"> style. Most Content Interface specific styles will have specific formatting. E.g. the yellow background indicates a </w:t>
+        <w:t xml:space="preserve"> style. Most Content Interface specific styles will have specific formatting. </w:t>
+      </w:r>
+      <w:proofErr w:type="gramStart"/>
+      <w:r>
+        <w:t>E.g.</w:t>
+      </w:r>
+      <w:proofErr w:type="gramEnd"/>
+      <w:r>
+        <w:t xml:space="preserve"> the yellow background indicates a </w:t>
       </w:r>
       <w:r>
         <w:rPr>
@@ -1739,28 +2086,136 @@
 
 <file path=word/commentsExtended.xml><?xml version="1.0" encoding="utf-8"?>
 <w15:commentsEx xmlns:wpc="http://schemas.microsoft.com/office/word/2010/wordprocessingCanvas" xmlns:cx="http://schemas.microsoft.com/office/drawing/2014/chartex" xmlns:cx1="http://schemas.microsoft.com/office/drawing/2015/9/8/chartex" xmlns:cx2="http://schemas.microsoft.com/office/drawing/2015/10/21/chartex" xmlns:cx3="http://schemas.microsoft.com/office/drawing/2016/5/9/chartex" xmlns:cx4="http://schemas.microsoft.com/office/drawing/2016/5/10/chartex" xmlns:cx5="http://schemas.microsoft.com/office/drawing/2016/5/11/chartex" xmlns:cx6="http://schemas.microsoft.com/office/drawing/2016/5/12/chartex" xmlns:cx7="http://schemas.microsoft.com/office/drawing/2016/5/13/chartex" xmlns:cx8="http://schemas.microsoft.com/office/drawing/2016/5/14/chartex" xmlns:mc="http://schemas.openxmlformats.org/markup-compatibility/2006" xmlns:aink="http://schemas.microsoft.com/office/drawing/2016/ink" xmlns:am3d="http://schemas.microsoft.com/office/drawing/2017/model3d" xmlns:o="urn:schemas-microsoft-com:office:office" xmlns:r="http://schemas.openxmlformats.org/officeDocument/2006/relationships" xmlns:m="http://schemas.openxmlformats.org/officeDocument/2006/math" xmlns:v="urn:schemas-microsoft-com:vml" xmlns:wp14="http://schemas.microsoft.com/office/word/2010/wordprocessingDrawing" xmlns:wp="http://schemas.openxmlformats.org/drawingml/2006/wordprocessingDrawing" xmlns:w10="urn:schemas-microsoft-com:office:word" xmlns:w="http://schemas.openxmlformats.org/wordprocessingml/2006/main" xmlns:w14="http://schemas.microsoft.com/office/word/2010/wordml" xmlns:w15="http://schemas.microsoft.com/office/word/2012/wordml" xmlns:w16cex="http://schemas.microsoft.com/office/word/2018/wordml/cex" xmlns:w16cid="http://schemas.microsoft.com/office/word/2016/wordml/cid" xmlns:w16="http://schemas.microsoft.com/office/word/2018/wordml" xmlns:w16se="http://schemas.microsoft.com/office/word/2015/wordml/symex" xmlns:wpg="http://schemas.microsoft.com/office/word/2010/wordprocessingGroup" xmlns:wpi="http://schemas.microsoft.com/office/word/2010/wordprocessingInk" xmlns:wne="http://schemas.microsoft.com/office/word/2006/wordml" xmlns:wps="http://schemas.microsoft.com/office/word/2010/wordprocessingShape" mc:Ignorable="w14 w15 w16se w16cid w16 w16cex wp14">
-  <w15:commentEx w15:paraId="6B93ACC7" w15:done="0"/>
-  <w15:commentEx w15:paraId="1ADC7967" w15:done="0"/>
+  <w15:commentEx w15:paraId="2B12D278" w15:done="0"/>
+  <w15:commentEx w15:paraId="0C21225C" w15:done="0"/>
 </w15:commentsEx>
 </file>
 
 <file path=word/commentsExtensible.xml><?xml version="1.0" encoding="utf-8"?>
 <w16cex:commentsExtensible xmlns:wpc="http://schemas.microsoft.com/office/word/2010/wordprocessingCanvas" xmlns:cx="http://schemas.microsoft.com/office/drawing/2014/chartex" xmlns:cx1="http://schemas.microsoft.com/office/drawing/2015/9/8/chartex" xmlns:cx2="http://schemas.microsoft.com/office/drawing/2015/10/21/chartex" xmlns:cx3="http://schemas.microsoft.com/office/drawing/2016/5/9/chartex" xmlns:cx4="http://schemas.microsoft.com/office/drawing/2016/5/10/chartex" xmlns:cx5="http://schemas.microsoft.com/office/drawing/2016/5/11/chartex" xmlns:cx6="http://schemas.microsoft.com/office/drawing/2016/5/12/chartex" xmlns:cx7="http://schemas.microsoft.com/office/drawing/2016/5/13/chartex" xmlns:cx8="http://schemas.microsoft.com/office/drawing/2016/5/14/chartex" xmlns:mc="http://schemas.openxmlformats.org/markup-compatibility/2006" xmlns:aink="http://schemas.microsoft.com/office/drawing/2016/ink" xmlns:am3d="http://schemas.microsoft.com/office/drawing/2017/model3d" xmlns:o="urn:schemas-microsoft-com:office:office" xmlns:r="http://schemas.openxmlformats.org/officeDocument/2006/relationships" xmlns:m="http://schemas.openxmlformats.org/officeDocument/2006/math" xmlns:v="urn:schemas-microsoft-com:vml" xmlns:wp14="http://schemas.microsoft.com/office/word/2010/wordprocessingDrawing" xmlns:wp="http://schemas.openxmlformats.org/drawingml/2006/wordprocessingDrawing" xmlns:w10="urn:schemas-microsoft-com:office:word" xmlns:w="http://schemas.openxmlformats.org/wordprocessingml/2006/main" xmlns:w14="http://schemas.microsoft.com/office/word/2010/wordml" xmlns:w15="http://schemas.microsoft.com/office/word/2012/wordml" xmlns:w16cex="http://schemas.microsoft.com/office/word/2018/wordml/cex" xmlns:w16cid="http://schemas.microsoft.com/office/word/2016/wordml/cid" xmlns:w16="http://schemas.microsoft.com/office/word/2018/wordml" xmlns:w16se="http://schemas.microsoft.com/office/word/2015/wordml/symex" xmlns:wpg="http://schemas.microsoft.com/office/word/2010/wordprocessingGroup" xmlns:wpi="http://schemas.microsoft.com/office/word/2010/wordprocessingInk" xmlns:wne="http://schemas.microsoft.com/office/word/2006/wordml" xmlns:wps="http://schemas.microsoft.com/office/word/2010/wordprocessingShape" mc:Ignorable="w14 w15 w16se w16cid w16 w16cex wp14">
-  <w16cex:commentExtensible w16cex:durableId="24042E21" w16cex:dateUtc="2021-03-22T23:06:00Z"/>
-  <w16cex:commentExtensible w16cex:durableId="24043075" w16cex:dateUtc="2021-03-22T23:16:00Z"/>
+  <w16cex:commentExtensible w16cex:durableId="24C9C532" w16cex:dateUtc="2021-08-19T20:07:00Z"/>
+  <w16cex:commentExtensible w16cex:durableId="24C9C533" w16cex:dateUtc="2021-08-19T20:07:00Z"/>
 </w16cex:commentsExtensible>
 </file>
 
 <file path=word/commentsIds.xml><?xml version="1.0" encoding="utf-8"?>
 <w16cid:commentsIds xmlns:wpc="http://schemas.microsoft.com/office/word/2010/wordprocessingCanvas" xmlns:cx="http://schemas.microsoft.com/office/drawing/2014/chartex" xmlns:cx1="http://schemas.microsoft.com/office/drawing/2015/9/8/chartex" xmlns:cx2="http://schemas.microsoft.com/office/drawing/2015/10/21/chartex" xmlns:cx3="http://schemas.microsoft.com/office/drawing/2016/5/9/chartex" xmlns:cx4="http://schemas.microsoft.com/office/drawing/2016/5/10/chartex" xmlns:cx5="http://schemas.microsoft.com/office/drawing/2016/5/11/chartex" xmlns:cx6="http://schemas.microsoft.com/office/drawing/2016/5/12/chartex" xmlns:cx7="http://schemas.microsoft.com/office/drawing/2016/5/13/chartex" xmlns:cx8="http://schemas.microsoft.com/office/drawing/2016/5/14/chartex" xmlns:mc="http://schemas.openxmlformats.org/markup-compatibility/2006" xmlns:aink="http://schemas.microsoft.com/office/drawing/2016/ink" xmlns:am3d="http://schemas.microsoft.com/office/drawing/2017/model3d" xmlns:o="urn:schemas-microsoft-com:office:office" xmlns:r="http://schemas.openxmlformats.org/officeDocument/2006/relationships" xmlns:m="http://schemas.openxmlformats.org/officeDocument/2006/math" xmlns:v="urn:schemas-microsoft-com:vml" xmlns:wp14="http://schemas.microsoft.com/office/word/2010/wordprocessingDrawing" xmlns:wp="http://schemas.openxmlformats.org/drawingml/2006/wordprocessingDrawing" xmlns:w10="urn:schemas-microsoft-com:office:word" xmlns:w="http://schemas.openxmlformats.org/wordprocessingml/2006/main" xmlns:w14="http://schemas.microsoft.com/office/word/2010/wordml" xmlns:w15="http://schemas.microsoft.com/office/word/2012/wordml" xmlns:w16cex="http://schemas.microsoft.com/office/word/2018/wordml/cex" xmlns:w16cid="http://schemas.microsoft.com/office/word/2016/wordml/cid" xmlns:w16="http://schemas.microsoft.com/office/word/2018/wordml" xmlns:w16se="http://schemas.microsoft.com/office/word/2015/wordml/symex" xmlns:wpg="http://schemas.microsoft.com/office/word/2010/wordprocessingGroup" xmlns:wpi="http://schemas.microsoft.com/office/word/2010/wordprocessingInk" xmlns:wne="http://schemas.microsoft.com/office/word/2006/wordml" xmlns:wps="http://schemas.microsoft.com/office/word/2010/wordprocessingShape" mc:Ignorable="w14 w15 w16se w16cid w16 w16cex wp14">
-  <w16cid:commentId w16cid:paraId="6B93ACC7" w16cid:durableId="24042E21"/>
-  <w16cid:commentId w16cid:paraId="1ADC7967" w16cid:durableId="24043075"/>
+  <w16cid:commentId w16cid:paraId="2B12D278" w16cid:durableId="24C9C532"/>
+  <w16cid:commentId w16cid:paraId="0C21225C" w16cid:durableId="24C9C533"/>
 </w16cid:commentsIds>
+</file>
+
+<file path=word/customizations.xml><?xml version="1.0" encoding="utf-8"?>
+<wne:tcg xmlns:r="http://schemas.openxmlformats.org/officeDocument/2006/relationships" xmlns:wne="http://schemas.microsoft.com/office/word/2006/wordml">
+  <wne:keymaps>
+    <wne:keymap wne:kcmPrimary="0641">
+      <wne:acd wne:acdName="acd0"/>
+    </wne:keymap>
+  </wne:keymaps>
+  <wne:toolbars>
+    <wne:acdManifest>
+      <wne:acdEntry wne:acdName="acd0"/>
+    </wne:acdManifest>
+  </wne:toolbars>
+  <wne:acds>
+    <wne:acd wne:argValue="AgBBAHMAaQBkAGUA" wne:acdName="acd0" wne:fciIndexBasedOn="0065"/>
+  </wne:acds>
+</wne:tcg>
+</file>
+
+<file path=word/endnotes.xml><?xml version="1.0" encoding="utf-8"?>
+<w:endnotes xmlns:wpc="http://schemas.microsoft.com/office/word/2010/wordprocessingCanvas" xmlns:cx="http://schemas.microsoft.com/office/drawing/2014/chartex" xmlns:cx1="http://schemas.microsoft.com/office/drawing/2015/9/8/chartex" xmlns:cx2="http://schemas.microsoft.com/office/drawing/2015/10/21/chartex" xmlns:cx3="http://schemas.microsoft.com/office/drawing/2016/5/9/chartex" xmlns:cx4="http://schemas.microsoft.com/office/drawing/2016/5/10/chartex" xmlns:cx5="http://schemas.microsoft.com/office/drawing/2016/5/11/chartex" xmlns:cx6="http://schemas.microsoft.com/office/drawing/2016/5/12/chartex" xmlns:cx7="http://schemas.microsoft.com/office/drawing/2016/5/13/chartex" xmlns:cx8="http://schemas.microsoft.com/office/drawing/2016/5/14/chartex" xmlns:mc="http://schemas.openxmlformats.org/markup-compatibility/2006" xmlns:aink="http://schemas.microsoft.com/office/drawing/2016/ink" xmlns:am3d="http://schemas.microsoft.com/office/drawing/2017/model3d" xmlns:o="urn:schemas-microsoft-com:office:office" xmlns:r="http://schemas.openxmlformats.org/officeDocument/2006/relationships" xmlns:m="http://schemas.openxmlformats.org/officeDocument/2006/math" xmlns:v="urn:schemas-microsoft-com:vml" xmlns:wp14="http://schemas.microsoft.com/office/word/2010/wordprocessingDrawing" xmlns:wp="http://schemas.openxmlformats.org/drawingml/2006/wordprocessingDrawing" xmlns:w10="urn:schemas-microsoft-com:office:word" xmlns:w="http://schemas.openxmlformats.org/wordprocessingml/2006/main" xmlns:w14="http://schemas.microsoft.com/office/word/2010/wordml" xmlns:w15="http://schemas.microsoft.com/office/word/2012/wordml" xmlns:w16cex="http://schemas.microsoft.com/office/word/2018/wordml/cex" xmlns:w16cid="http://schemas.microsoft.com/office/word/2016/wordml/cid" xmlns:w16="http://schemas.microsoft.com/office/word/2018/wordml" xmlns:w16se="http://schemas.microsoft.com/office/word/2015/wordml/symex" xmlns:wpg="http://schemas.microsoft.com/office/word/2010/wordprocessingGroup" xmlns:wpi="http://schemas.microsoft.com/office/word/2010/wordprocessingInk" xmlns:wne="http://schemas.microsoft.com/office/word/2006/wordml" xmlns:wps="http://schemas.microsoft.com/office/word/2010/wordprocessingShape" mc:Ignorable="w14 w15 w16se w16cid w16 w16cex wp14">
+  <w:endnote w:type="separator" w:id="-1">
+    <w:p>
+      <w:pPr>
+        <w:spacing w:after="0"/>
+      </w:pPr>
+      <w:r>
+        <w:separator/>
+      </w:r>
+    </w:p>
+  </w:endnote>
+  <w:endnote w:type="continuationSeparator" w:id="0">
+    <w:p>
+      <w:pPr>
+        <w:spacing w:after="0"/>
+      </w:pPr>
+      <w:r>
+        <w:continuationSeparator/>
+      </w:r>
+    </w:p>
+  </w:endnote>
+</w:endnotes>
+</file>
+
+<file path=word/footnotes.xml><?xml version="1.0" encoding="utf-8"?>
+<w:footnotes xmlns:wpc="http://schemas.microsoft.com/office/word/2010/wordprocessingCanvas" xmlns:cx="http://schemas.microsoft.com/office/drawing/2014/chartex" xmlns:cx1="http://schemas.microsoft.com/office/drawing/2015/9/8/chartex" xmlns:cx2="http://schemas.microsoft.com/office/drawing/2015/10/21/chartex" xmlns:cx3="http://schemas.microsoft.com/office/drawing/2016/5/9/chartex" xmlns:cx4="http://schemas.microsoft.com/office/drawing/2016/5/10/chartex" xmlns:cx5="http://schemas.microsoft.com/office/drawing/2016/5/11/chartex" xmlns:cx6="http://schemas.microsoft.com/office/drawing/2016/5/12/chartex" xmlns:cx7="http://schemas.microsoft.com/office/drawing/2016/5/13/chartex" xmlns:cx8="http://schemas.microsoft.com/office/drawing/2016/5/14/chartex" xmlns:mc="http://schemas.openxmlformats.org/markup-compatibility/2006" xmlns:aink="http://schemas.microsoft.com/office/drawing/2016/ink" xmlns:am3d="http://schemas.microsoft.com/office/drawing/2017/model3d" xmlns:o="urn:schemas-microsoft-com:office:office" xmlns:r="http://schemas.openxmlformats.org/officeDocument/2006/relationships" xmlns:m="http://schemas.openxmlformats.org/officeDocument/2006/math" xmlns:v="urn:schemas-microsoft-com:vml" xmlns:wp14="http://schemas.microsoft.com/office/word/2010/wordprocessingDrawing" xmlns:wp="http://schemas.openxmlformats.org/drawingml/2006/wordprocessingDrawing" xmlns:w10="urn:schemas-microsoft-com:office:word" xmlns:w="http://schemas.openxmlformats.org/wordprocessingml/2006/main" xmlns:w14="http://schemas.microsoft.com/office/word/2010/wordml" xmlns:w15="http://schemas.microsoft.com/office/word/2012/wordml" xmlns:w16cex="http://schemas.microsoft.com/office/word/2018/wordml/cex" xmlns:w16cid="http://schemas.microsoft.com/office/word/2016/wordml/cid" xmlns:w16="http://schemas.microsoft.com/office/word/2018/wordml" xmlns:w16se="http://schemas.microsoft.com/office/word/2015/wordml/symex" xmlns:wpg="http://schemas.microsoft.com/office/word/2010/wordprocessingGroup" xmlns:wpi="http://schemas.microsoft.com/office/word/2010/wordprocessingInk" xmlns:wne="http://schemas.microsoft.com/office/word/2006/wordml" xmlns:wps="http://schemas.microsoft.com/office/word/2010/wordprocessingShape" mc:Ignorable="w14 w15 w16se w16cid w16 w16cex wp14">
+  <w:footnote w:type="separator" w:id="-1">
+    <w:p>
+      <w:pPr>
+        <w:spacing w:after="0"/>
+      </w:pPr>
+      <w:r>
+        <w:separator/>
+      </w:r>
+    </w:p>
+  </w:footnote>
+  <w:footnote w:type="continuationSeparator" w:id="0">
+    <w:p>
+      <w:pPr>
+        <w:spacing w:after="0"/>
+      </w:pPr>
+      <w:r>
+        <w:continuationSeparator/>
+      </w:r>
+    </w:p>
+  </w:footnote>
+</w:footnotes>
 </file>
 
 <file path=word/numbering.xml><?xml version="1.0" encoding="utf-8"?>
 <w:numbering xmlns:wpc="http://schemas.microsoft.com/office/word/2010/wordprocessingCanvas" xmlns:cx="http://schemas.microsoft.com/office/drawing/2014/chartex" xmlns:cx1="http://schemas.microsoft.com/office/drawing/2015/9/8/chartex" xmlns:cx2="http://schemas.microsoft.com/office/drawing/2015/10/21/chartex" xmlns:cx3="http://schemas.microsoft.com/office/drawing/2016/5/9/chartex" xmlns:cx4="http://schemas.microsoft.com/office/drawing/2016/5/10/chartex" xmlns:cx5="http://schemas.microsoft.com/office/drawing/2016/5/11/chartex" xmlns:cx6="http://schemas.microsoft.com/office/drawing/2016/5/12/chartex" xmlns:cx7="http://schemas.microsoft.com/office/drawing/2016/5/13/chartex" xmlns:cx8="http://schemas.microsoft.com/office/drawing/2016/5/14/chartex" xmlns:mc="http://schemas.openxmlformats.org/markup-compatibility/2006" xmlns:aink="http://schemas.microsoft.com/office/drawing/2016/ink" xmlns:am3d="http://schemas.microsoft.com/office/drawing/2017/model3d" xmlns:o="urn:schemas-microsoft-com:office:office" xmlns:r="http://schemas.openxmlformats.org/officeDocument/2006/relationships" xmlns:m="http://schemas.openxmlformats.org/officeDocument/2006/math" xmlns:v="urn:schemas-microsoft-com:vml" xmlns:wp14="http://schemas.microsoft.com/office/word/2010/wordprocessingDrawing" xmlns:wp="http://schemas.openxmlformats.org/drawingml/2006/wordprocessingDrawing" xmlns:w10="urn:schemas-microsoft-com:office:word" xmlns:w="http://schemas.openxmlformats.org/wordprocessingml/2006/main" xmlns:w14="http://schemas.microsoft.com/office/word/2010/wordml" xmlns:w15="http://schemas.microsoft.com/office/word/2012/wordml" xmlns:w16cex="http://schemas.microsoft.com/office/word/2018/wordml/cex" xmlns:w16cid="http://schemas.microsoft.com/office/word/2016/wordml/cid" xmlns:w16="http://schemas.microsoft.com/office/word/2018/wordml" xmlns:w16se="http://schemas.microsoft.com/office/word/2015/wordml/symex" xmlns:wpg="http://schemas.microsoft.com/office/word/2010/wordprocessingGroup" xmlns:wpi="http://schemas.microsoft.com/office/word/2010/wordprocessingInk" xmlns:wne="http://schemas.microsoft.com/office/word/2006/wordml" xmlns:wps="http://schemas.microsoft.com/office/word/2010/wordprocessingShape" mc:Ignorable="w14 w15 w16se w16cid w16 w16cex wp14">
   <w:abstractNum w:abstractNumId="0" w15:restartNumberingAfterBreak="0">
+    <w:nsid w:val="FFFFFF83"/>
+    <w:multiLevelType w:val="singleLevel"/>
+    <w:tmpl w:val="694C019C"/>
+    <w:lvl w:ilvl="0">
+      <w:start w:val="1"/>
+      <w:numFmt w:val="bullet"/>
+      <w:lvlText w:val=""/>
+      <w:lvlJc w:val="left"/>
+      <w:pPr>
+        <w:tabs>
+          <w:tab w:val="num" w:pos="643"/>
+        </w:tabs>
+        <w:ind w:left="643" w:hanging="360"/>
+      </w:pPr>
+      <w:rPr>
+        <w:rFonts w:ascii="Symbol" w:hAnsi="Symbol" w:hint="default"/>
+      </w:rPr>
+    </w:lvl>
+  </w:abstractNum>
+  <w:abstractNum w:abstractNumId="1" w15:restartNumberingAfterBreak="0">
+    <w:nsid w:val="FFFFFF89"/>
+    <w:multiLevelType w:val="singleLevel"/>
+    <w:tmpl w:val="F5DE0A0C"/>
+    <w:lvl w:ilvl="0">
+      <w:start w:val="1"/>
+      <w:numFmt w:val="bullet"/>
+      <w:lvlText w:val=""/>
+      <w:lvlJc w:val="left"/>
+      <w:pPr>
+        <w:tabs>
+          <w:tab w:val="num" w:pos="360"/>
+        </w:tabs>
+        <w:ind w:left="360" w:hanging="360"/>
+      </w:pPr>
+      <w:rPr>
+        <w:rFonts w:ascii="Symbol" w:hAnsi="Symbol" w:hint="default"/>
+      </w:rPr>
+    </w:lvl>
+  </w:abstractNum>
+  <w:abstractNum w:abstractNumId="2" w15:restartNumberingAfterBreak="0">
     <w:nsid w:val="045F5058"/>
     <w:multiLevelType w:val="hybridMultilevel"/>
     <w:tmpl w:val="1060960A"/>
@@ -1846,7 +2301,7 @@
       </w:pPr>
     </w:lvl>
   </w:abstractNum>
-  <w:abstractNum w:abstractNumId="1" w15:restartNumberingAfterBreak="0">
+  <w:abstractNum w:abstractNumId="3" w15:restartNumberingAfterBreak="0">
     <w:nsid w:val="068A0CB1"/>
     <w:multiLevelType w:val="hybridMultilevel"/>
     <w:tmpl w:val="054EC468"/>
@@ -1932,7 +2387,7 @@
       </w:pPr>
     </w:lvl>
   </w:abstractNum>
-  <w:abstractNum w:abstractNumId="2" w15:restartNumberingAfterBreak="0">
+  <w:abstractNum w:abstractNumId="4" w15:restartNumberingAfterBreak="0">
     <w:nsid w:val="0BE03CD7"/>
     <w:multiLevelType w:val="hybridMultilevel"/>
     <w:tmpl w:val="68B68AF0"/>
@@ -2045,7 +2500,7 @@
       </w:rPr>
     </w:lvl>
   </w:abstractNum>
-  <w:abstractNum w:abstractNumId="3" w15:restartNumberingAfterBreak="0">
+  <w:abstractNum w:abstractNumId="5" w15:restartNumberingAfterBreak="0">
     <w:nsid w:val="0ECF5700"/>
     <w:multiLevelType w:val="hybridMultilevel"/>
     <w:tmpl w:val="B106A800"/>
@@ -2131,7 +2586,7 @@
       </w:pPr>
     </w:lvl>
   </w:abstractNum>
-  <w:abstractNum w:abstractNumId="4" w15:restartNumberingAfterBreak="0">
+  <w:abstractNum w:abstractNumId="6" w15:restartNumberingAfterBreak="0">
     <w:nsid w:val="1262747F"/>
     <w:multiLevelType w:val="hybridMultilevel"/>
     <w:tmpl w:val="EC18DC92"/>
@@ -2217,7 +2672,7 @@
       </w:pPr>
     </w:lvl>
   </w:abstractNum>
-  <w:abstractNum w:abstractNumId="5" w15:restartNumberingAfterBreak="0">
+  <w:abstractNum w:abstractNumId="7" w15:restartNumberingAfterBreak="0">
     <w:nsid w:val="12CD64FD"/>
     <w:multiLevelType w:val="hybridMultilevel"/>
     <w:tmpl w:val="150EFA36"/>
@@ -2330,7 +2785,7 @@
       </w:rPr>
     </w:lvl>
   </w:abstractNum>
-  <w:abstractNum w:abstractNumId="6" w15:restartNumberingAfterBreak="0">
+  <w:abstractNum w:abstractNumId="8" w15:restartNumberingAfterBreak="0">
     <w:nsid w:val="14844CEC"/>
     <w:multiLevelType w:val="hybridMultilevel"/>
     <w:tmpl w:val="901AC734"/>
@@ -2416,7 +2871,7 @@
       </w:pPr>
     </w:lvl>
   </w:abstractNum>
-  <w:abstractNum w:abstractNumId="7" w15:restartNumberingAfterBreak="0">
+  <w:abstractNum w:abstractNumId="9" w15:restartNumberingAfterBreak="0">
     <w:nsid w:val="152F6F03"/>
     <w:multiLevelType w:val="hybridMultilevel"/>
     <w:tmpl w:val="2A624816"/>
@@ -2505,7 +2960,7 @@
       </w:pPr>
     </w:lvl>
   </w:abstractNum>
-  <w:abstractNum w:abstractNumId="8" w15:restartNumberingAfterBreak="0">
+  <w:abstractNum w:abstractNumId="10" w15:restartNumberingAfterBreak="0">
     <w:nsid w:val="17652614"/>
     <w:multiLevelType w:val="hybridMultilevel"/>
     <w:tmpl w:val="25D49F0C"/>
@@ -2591,7 +3046,7 @@
       </w:pPr>
     </w:lvl>
   </w:abstractNum>
-  <w:abstractNum w:abstractNumId="9" w15:restartNumberingAfterBreak="0">
+  <w:abstractNum w:abstractNumId="11" w15:restartNumberingAfterBreak="0">
     <w:nsid w:val="1AB543D5"/>
     <w:multiLevelType w:val="hybridMultilevel"/>
     <w:tmpl w:val="251647EC"/>
@@ -2677,7 +3132,7 @@
       </w:pPr>
     </w:lvl>
   </w:abstractNum>
-  <w:abstractNum w:abstractNumId="10" w15:restartNumberingAfterBreak="0">
+  <w:abstractNum w:abstractNumId="12" w15:restartNumberingAfterBreak="0">
     <w:nsid w:val="2566690A"/>
     <w:multiLevelType w:val="hybridMultilevel"/>
     <w:tmpl w:val="D1928B1E"/>
@@ -2763,7 +3218,7 @@
       </w:pPr>
     </w:lvl>
   </w:abstractNum>
-  <w:abstractNum w:abstractNumId="11" w15:restartNumberingAfterBreak="0">
+  <w:abstractNum w:abstractNumId="13" w15:restartNumberingAfterBreak="0">
     <w:nsid w:val="2658269C"/>
     <w:multiLevelType w:val="hybridMultilevel"/>
     <w:tmpl w:val="6DE8E58C"/>
@@ -2852,7 +3307,7 @@
       </w:pPr>
     </w:lvl>
   </w:abstractNum>
-  <w:abstractNum w:abstractNumId="12" w15:restartNumberingAfterBreak="0">
+  <w:abstractNum w:abstractNumId="14" w15:restartNumberingAfterBreak="0">
     <w:nsid w:val="2A1B1973"/>
     <w:multiLevelType w:val="hybridMultilevel"/>
     <w:tmpl w:val="31305686"/>
@@ -2965,7 +3420,7 @@
       </w:rPr>
     </w:lvl>
   </w:abstractNum>
-  <w:abstractNum w:abstractNumId="13" w15:restartNumberingAfterBreak="0">
+  <w:abstractNum w:abstractNumId="15" w15:restartNumberingAfterBreak="0">
     <w:nsid w:val="2A245BF1"/>
     <w:multiLevelType w:val="hybridMultilevel"/>
     <w:tmpl w:val="13E0EABE"/>
@@ -3079,7 +3534,7 @@
       </w:rPr>
     </w:lvl>
   </w:abstractNum>
-  <w:abstractNum w:abstractNumId="14" w15:restartNumberingAfterBreak="0">
+  <w:abstractNum w:abstractNumId="16" w15:restartNumberingAfterBreak="0">
     <w:nsid w:val="2BCB4EAC"/>
     <w:multiLevelType w:val="hybridMultilevel"/>
     <w:tmpl w:val="A8AE9494"/>
@@ -3165,7 +3620,7 @@
       </w:pPr>
     </w:lvl>
   </w:abstractNum>
-  <w:abstractNum w:abstractNumId="15" w15:restartNumberingAfterBreak="0">
+  <w:abstractNum w:abstractNumId="17" w15:restartNumberingAfterBreak="0">
     <w:nsid w:val="2DD34670"/>
     <w:multiLevelType w:val="hybridMultilevel"/>
     <w:tmpl w:val="EFB8273C"/>
@@ -3278,7 +3733,7 @@
       </w:rPr>
     </w:lvl>
   </w:abstractNum>
-  <w:abstractNum w:abstractNumId="16" w15:restartNumberingAfterBreak="0">
+  <w:abstractNum w:abstractNumId="18" w15:restartNumberingAfterBreak="0">
     <w:nsid w:val="2F825C58"/>
     <w:multiLevelType w:val="hybridMultilevel"/>
     <w:tmpl w:val="BC300D26"/>
@@ -3364,7 +3819,7 @@
       </w:pPr>
     </w:lvl>
   </w:abstractNum>
-  <w:abstractNum w:abstractNumId="17" w15:restartNumberingAfterBreak="0">
+  <w:abstractNum w:abstractNumId="19" w15:restartNumberingAfterBreak="0">
     <w:nsid w:val="31F6786F"/>
     <w:multiLevelType w:val="hybridMultilevel"/>
     <w:tmpl w:val="0476A372"/>
@@ -3450,7 +3905,96 @@
       </w:pPr>
     </w:lvl>
   </w:abstractNum>
-  <w:abstractNum w:abstractNumId="18" w15:restartNumberingAfterBreak="0">
+  <w:abstractNum w:abstractNumId="20" w15:restartNumberingAfterBreak="0">
+    <w:nsid w:val="331E48F0"/>
+    <w:multiLevelType w:val="hybridMultilevel"/>
+    <w:tmpl w:val="4650BA50"/>
+    <w:lvl w:ilvl="0" w:tplc="0C09000F">
+      <w:start w:val="1"/>
+      <w:numFmt w:val="decimal"/>
+      <w:lvlText w:val="%1."/>
+      <w:lvlJc w:val="left"/>
+      <w:pPr>
+        <w:ind w:left="720" w:hanging="360"/>
+      </w:pPr>
+      <w:rPr>
+        <w:rFonts w:hint="default"/>
+      </w:rPr>
+    </w:lvl>
+    <w:lvl w:ilvl="1" w:tplc="0C090019" w:tentative="1">
+      <w:start w:val="1"/>
+      <w:numFmt w:val="lowerLetter"/>
+      <w:lvlText w:val="%2."/>
+      <w:lvlJc w:val="left"/>
+      <w:pPr>
+        <w:ind w:left="1440" w:hanging="360"/>
+      </w:pPr>
+    </w:lvl>
+    <w:lvl w:ilvl="2" w:tplc="0C09001B" w:tentative="1">
+      <w:start w:val="1"/>
+      <w:numFmt w:val="lowerRoman"/>
+      <w:lvlText w:val="%3."/>
+      <w:lvlJc w:val="right"/>
+      <w:pPr>
+        <w:ind w:left="2160" w:hanging="180"/>
+      </w:pPr>
+    </w:lvl>
+    <w:lvl w:ilvl="3" w:tplc="0C09000F" w:tentative="1">
+      <w:start w:val="1"/>
+      <w:numFmt w:val="decimal"/>
+      <w:lvlText w:val="%4."/>
+      <w:lvlJc w:val="left"/>
+      <w:pPr>
+        <w:ind w:left="2880" w:hanging="360"/>
+      </w:pPr>
+    </w:lvl>
+    <w:lvl w:ilvl="4" w:tplc="0C090019" w:tentative="1">
+      <w:start w:val="1"/>
+      <w:numFmt w:val="lowerLetter"/>
+      <w:lvlText w:val="%5."/>
+      <w:lvlJc w:val="left"/>
+      <w:pPr>
+        <w:ind w:left="3600" w:hanging="360"/>
+      </w:pPr>
+    </w:lvl>
+    <w:lvl w:ilvl="5" w:tplc="0C09001B" w:tentative="1">
+      <w:start w:val="1"/>
+      <w:numFmt w:val="lowerRoman"/>
+      <w:lvlText w:val="%6."/>
+      <w:lvlJc w:val="right"/>
+      <w:pPr>
+        <w:ind w:left="4320" w:hanging="180"/>
+      </w:pPr>
+    </w:lvl>
+    <w:lvl w:ilvl="6" w:tplc="0C09000F" w:tentative="1">
+      <w:start w:val="1"/>
+      <w:numFmt w:val="decimal"/>
+      <w:lvlText w:val="%7."/>
+      <w:lvlJc w:val="left"/>
+      <w:pPr>
+        <w:ind w:left="5040" w:hanging="360"/>
+      </w:pPr>
+    </w:lvl>
+    <w:lvl w:ilvl="7" w:tplc="0C090019" w:tentative="1">
+      <w:start w:val="1"/>
+      <w:numFmt w:val="lowerLetter"/>
+      <w:lvlText w:val="%8."/>
+      <w:lvlJc w:val="left"/>
+      <w:pPr>
+        <w:ind w:left="5760" w:hanging="360"/>
+      </w:pPr>
+    </w:lvl>
+    <w:lvl w:ilvl="8" w:tplc="0C09001B" w:tentative="1">
+      <w:start w:val="1"/>
+      <w:numFmt w:val="lowerRoman"/>
+      <w:lvlText w:val="%9."/>
+      <w:lvlJc w:val="right"/>
+      <w:pPr>
+        <w:ind w:left="6480" w:hanging="180"/>
+      </w:pPr>
+    </w:lvl>
+  </w:abstractNum>
+  <w:abstractNum w:abstractNumId="21" w15:restartNumberingAfterBreak="0">
     <w:nsid w:val="33307C7C"/>
     <w:multiLevelType w:val="hybridMultilevel"/>
     <w:tmpl w:val="0B7C0BA2"/>
@@ -3536,7 +4080,7 @@
       </w:pPr>
     </w:lvl>
   </w:abstractNum>
-  <w:abstractNum w:abstractNumId="19" w15:restartNumberingAfterBreak="0">
+  <w:abstractNum w:abstractNumId="22" w15:restartNumberingAfterBreak="0">
     <w:nsid w:val="34817486"/>
     <w:multiLevelType w:val="hybridMultilevel"/>
     <w:tmpl w:val="F188B17A"/>
@@ -3622,7 +4166,7 @@
       </w:pPr>
     </w:lvl>
   </w:abstractNum>
-  <w:abstractNum w:abstractNumId="20" w15:restartNumberingAfterBreak="0">
+  <w:abstractNum w:abstractNumId="23" w15:restartNumberingAfterBreak="0">
     <w:nsid w:val="34D4608A"/>
     <w:multiLevelType w:val="hybridMultilevel"/>
     <w:tmpl w:val="B88EA506"/>
@@ -3708,7 +4252,119 @@
       </w:pPr>
     </w:lvl>
   </w:abstractNum>
-  <w:abstractNum w:abstractNumId="21" w15:restartNumberingAfterBreak="0">
+  <w:abstractNum w:abstractNumId="24" w15:restartNumberingAfterBreak="0">
+    <w:nsid w:val="36BC099D"/>
+    <w:multiLevelType w:val="hybridMultilevel"/>
+    <w:tmpl w:val="B92A3474"/>
+    <w:lvl w:ilvl="0" w:tplc="31AAAD8E">
+      <w:numFmt w:val="bullet"/>
+      <w:lvlText w:val="-"/>
+      <w:lvlJc w:val="left"/>
+      <w:pPr>
+        <w:ind w:left="720" w:hanging="360"/>
+      </w:pPr>
+      <w:rPr>
+        <w:rFonts w:ascii="Liberation Serif" w:eastAsia="Noto Serif CJK SC" w:hAnsi="Liberation Serif" w:cs="Lohit Devanagari" w:hint="default"/>
+      </w:rPr>
+    </w:lvl>
+    <w:lvl w:ilvl="1" w:tplc="0C090003" w:tentative="1">
+      <w:start w:val="1"/>
+      <w:numFmt w:val="bullet"/>
+      <w:lvlText w:val="o"/>
+      <w:lvlJc w:val="left"/>
+      <w:pPr>
+        <w:ind w:left="1440" w:hanging="360"/>
+      </w:pPr>
+      <w:rPr>
+        <w:rFonts w:ascii="Courier New" w:hAnsi="Courier New" w:cs="Courier New" w:hint="default"/>
+      </w:rPr>
+    </w:lvl>
+    <w:lvl w:ilvl="2" w:tplc="0C090005" w:tentative="1">
+      <w:start w:val="1"/>
+      <w:numFmt w:val="bullet"/>
+      <w:lvlText w:val=""/>
+      <w:lvlJc w:val="left"/>
+      <w:pPr>
+        <w:ind w:left="2160" w:hanging="360"/>
+      </w:pPr>
+      <w:rPr>
+        <w:rFonts w:ascii="Wingdings" w:hAnsi="Wingdings" w:hint="default"/>
+      </w:rPr>
+    </w:lvl>
+    <w:lvl w:ilvl="3" w:tplc="0C090001" w:tentative="1">
+      <w:start w:val="1"/>
+      <w:numFmt w:val="bullet"/>
+      <w:lvlText w:val=""/>
+      <w:lvlJc w:val="left"/>
+      <w:pPr>
+        <w:ind w:left="2880" w:hanging="360"/>
+      </w:pPr>
+      <w:rPr>
+        <w:rFonts w:ascii="Symbol" w:hAnsi="Symbol" w:hint="default"/>
+      </w:rPr>
+    </w:lvl>
+    <w:lvl w:ilvl="4" w:tplc="0C090003" w:tentative="1">
+      <w:start w:val="1"/>
+      <w:numFmt w:val="bullet"/>
+      <w:lvlText w:val="o"/>
+      <w:lvlJc w:val="left"/>
+      <w:pPr>
+        <w:ind w:left="3600" w:hanging="360"/>
+      </w:pPr>
+      <w:rPr>
+        <w:rFonts w:ascii="Courier New" w:hAnsi="Courier New" w:cs="Courier New" w:hint="default"/>
+      </w:rPr>
+    </w:lvl>
+    <w:lvl w:ilvl="5" w:tplc="0C090005" w:tentative="1">
+      <w:start w:val="1"/>
+      <w:numFmt w:val="bullet"/>
+      <w:lvlText w:val=""/>
+      <w:lvlJc w:val="left"/>
+      <w:pPr>
+        <w:ind w:left="4320" w:hanging="360"/>
+      </w:pPr>
+      <w:rPr>
+        <w:rFonts w:ascii="Wingdings" w:hAnsi="Wingdings" w:hint="default"/>
+      </w:rPr>
+    </w:lvl>
+    <w:lvl w:ilvl="6" w:tplc="0C090001" w:tentative="1">
+      <w:start w:val="1"/>
+      <w:numFmt w:val="bullet"/>
+      <w:lvlText w:val=""/>
+      <w:lvlJc w:val="left"/>
+      <w:pPr>
+        <w:ind w:left="5040" w:hanging="360"/>
+      </w:pPr>
+      <w:rPr>
+        <w:rFonts w:ascii="Symbol" w:hAnsi="Symbol" w:hint="default"/>
+      </w:rPr>
+    </w:lvl>
+    <w:lvl w:ilvl="7" w:tplc="0C090003" w:tentative="1">
+      <w:start w:val="1"/>
+      <w:numFmt w:val="bullet"/>
+      <w:lvlText w:val="o"/>
+      <w:lvlJc w:val="left"/>
+      <w:pPr>
+        <w:ind w:left="5760" w:hanging="360"/>
+      </w:pPr>
+      <w:rPr>
+        <w:rFonts w:ascii="Courier New" w:hAnsi="Courier New" w:cs="Courier New" w:hint="default"/>
+      </w:rPr>
+    </w:lvl>
+    <w:lvl w:ilvl="8" w:tplc="0C090005" w:tentative="1">
+      <w:start w:val="1"/>
+      <w:numFmt w:val="bullet"/>
+      <w:lvlText w:val=""/>
+      <w:lvlJc w:val="left"/>
+      <w:pPr>
+        <w:ind w:left="6480" w:hanging="360"/>
+      </w:pPr>
+      <w:rPr>
+        <w:rFonts w:ascii="Wingdings" w:hAnsi="Wingdings" w:hint="default"/>
+      </w:rPr>
+    </w:lvl>
+  </w:abstractNum>
+  <w:abstractNum w:abstractNumId="25" w15:restartNumberingAfterBreak="0">
     <w:nsid w:val="36C907EA"/>
     <w:multiLevelType w:val="hybridMultilevel"/>
     <w:tmpl w:val="AEEE676E"/>
@@ -3797,7 +4453,7 @@
       </w:pPr>
     </w:lvl>
   </w:abstractNum>
-  <w:abstractNum w:abstractNumId="22" w15:restartNumberingAfterBreak="0">
+  <w:abstractNum w:abstractNumId="26" w15:restartNumberingAfterBreak="0">
     <w:nsid w:val="38705E2C"/>
     <w:multiLevelType w:val="hybridMultilevel"/>
     <w:tmpl w:val="82A455AE"/>
@@ -3809,11 +4465,8 @@
       <w:pPr>
         <w:ind w:left="720" w:hanging="360"/>
       </w:pPr>
-      <w:rPr>
-        <w:rFonts w:hint="default"/>
-      </w:rPr>
-    </w:lvl>
-    <w:lvl w:ilvl="1" w:tplc="0C090019" w:tentative="1">
+    </w:lvl>
+    <w:lvl w:ilvl="1" w:tplc="0C090019">
       <w:start w:val="1"/>
       <w:numFmt w:val="lowerLetter"/>
       <w:lvlText w:val="%2."/>
@@ -3822,7 +4475,7 @@
         <w:ind w:left="1440" w:hanging="360"/>
       </w:pPr>
     </w:lvl>
-    <w:lvl w:ilvl="2" w:tplc="0C09001B" w:tentative="1">
+    <w:lvl w:ilvl="2" w:tplc="0C09001B">
       <w:start w:val="1"/>
       <w:numFmt w:val="lowerRoman"/>
       <w:lvlText w:val="%3."/>
@@ -3831,7 +4484,7 @@
         <w:ind w:left="2160" w:hanging="180"/>
       </w:pPr>
     </w:lvl>
-    <w:lvl w:ilvl="3" w:tplc="0C09000F" w:tentative="1">
+    <w:lvl w:ilvl="3" w:tplc="0C09000F">
       <w:start w:val="1"/>
       <w:numFmt w:val="decimal"/>
       <w:lvlText w:val="%4."/>
@@ -3840,7 +4493,7 @@
         <w:ind w:left="2880" w:hanging="360"/>
       </w:pPr>
     </w:lvl>
-    <w:lvl w:ilvl="4" w:tplc="0C090019" w:tentative="1">
+    <w:lvl w:ilvl="4" w:tplc="0C090019">
       <w:start w:val="1"/>
       <w:numFmt w:val="lowerLetter"/>
       <w:lvlText w:val="%5."/>
@@ -3849,7 +4502,7 @@
         <w:ind w:left="3600" w:hanging="360"/>
       </w:pPr>
     </w:lvl>
-    <w:lvl w:ilvl="5" w:tplc="0C09001B" w:tentative="1">
+    <w:lvl w:ilvl="5" w:tplc="0C09001B">
       <w:start w:val="1"/>
       <w:numFmt w:val="lowerRoman"/>
       <w:lvlText w:val="%6."/>
@@ -3858,7 +4511,7 @@
         <w:ind w:left="4320" w:hanging="180"/>
       </w:pPr>
     </w:lvl>
-    <w:lvl w:ilvl="6" w:tplc="0C09000F" w:tentative="1">
+    <w:lvl w:ilvl="6" w:tplc="0C09000F">
       <w:start w:val="1"/>
       <w:numFmt w:val="decimal"/>
       <w:lvlText w:val="%7."/>
@@ -3867,7 +4520,7 @@
         <w:ind w:left="5040" w:hanging="360"/>
       </w:pPr>
     </w:lvl>
-    <w:lvl w:ilvl="7" w:tplc="0C090019" w:tentative="1">
+    <w:lvl w:ilvl="7" w:tplc="0C090019">
       <w:start w:val="1"/>
       <w:numFmt w:val="lowerLetter"/>
       <w:lvlText w:val="%8."/>
@@ -3876,7 +4529,7 @@
         <w:ind w:left="5760" w:hanging="360"/>
       </w:pPr>
     </w:lvl>
-    <w:lvl w:ilvl="8" w:tplc="0C09001B" w:tentative="1">
+    <w:lvl w:ilvl="8" w:tplc="0C09001B">
       <w:start w:val="1"/>
       <w:numFmt w:val="lowerRoman"/>
       <w:lvlText w:val="%9."/>
@@ -3886,7 +4539,7 @@
       </w:pPr>
     </w:lvl>
   </w:abstractNum>
-  <w:abstractNum w:abstractNumId="23" w15:restartNumberingAfterBreak="0">
+  <w:abstractNum w:abstractNumId="27" w15:restartNumberingAfterBreak="0">
     <w:nsid w:val="3D187004"/>
     <w:multiLevelType w:val="hybridMultilevel"/>
     <w:tmpl w:val="2B44563E"/>
@@ -3999,7 +4652,274 @@
       </w:rPr>
     </w:lvl>
   </w:abstractNum>
-  <w:abstractNum w:abstractNumId="24" w15:restartNumberingAfterBreak="0">
+  <w:abstractNum w:abstractNumId="28" w15:restartNumberingAfterBreak="0">
+    <w:nsid w:val="4E0C679C"/>
+    <w:multiLevelType w:val="hybridMultilevel"/>
+    <w:tmpl w:val="AAECA7DA"/>
+    <w:lvl w:ilvl="0" w:tplc="0C09000F">
+      <w:start w:val="1"/>
+      <w:numFmt w:val="decimal"/>
+      <w:lvlText w:val="%1."/>
+      <w:lvlJc w:val="left"/>
+      <w:pPr>
+        <w:ind w:left="720" w:hanging="360"/>
+      </w:pPr>
+      <w:rPr>
+        <w:rFonts w:hint="default"/>
+      </w:rPr>
+    </w:lvl>
+    <w:lvl w:ilvl="1" w:tplc="0C090019" w:tentative="1">
+      <w:start w:val="1"/>
+      <w:numFmt w:val="lowerLetter"/>
+      <w:lvlText w:val="%2."/>
+      <w:lvlJc w:val="left"/>
+      <w:pPr>
+        <w:ind w:left="1440" w:hanging="360"/>
+      </w:pPr>
+    </w:lvl>
+    <w:lvl w:ilvl="2" w:tplc="0C09001B" w:tentative="1">
+      <w:start w:val="1"/>
+      <w:numFmt w:val="lowerRoman"/>
+      <w:lvlText w:val="%3."/>
+      <w:lvlJc w:val="right"/>
+      <w:pPr>
+        <w:ind w:left="2160" w:hanging="180"/>
+      </w:pPr>
+    </w:lvl>
+    <w:lvl w:ilvl="3" w:tplc="0C09000F" w:tentative="1">
+      <w:start w:val="1"/>
+      <w:numFmt w:val="decimal"/>
+      <w:lvlText w:val="%4."/>
+      <w:lvlJc w:val="left"/>
+      <w:pPr>
+        <w:ind w:left="2880" w:hanging="360"/>
+      </w:pPr>
+    </w:lvl>
+    <w:lvl w:ilvl="4" w:tplc="0C090019" w:tentative="1">
+      <w:start w:val="1"/>
+      <w:numFmt w:val="lowerLetter"/>
+      <w:lvlText w:val="%5."/>
+      <w:lvlJc w:val="left"/>
+      <w:pPr>
+        <w:ind w:left="3600" w:hanging="360"/>
+      </w:pPr>
+    </w:lvl>
+    <w:lvl w:ilvl="5" w:tplc="0C09001B" w:tentative="1">
+      <w:start w:val="1"/>
+      <w:numFmt w:val="lowerRoman"/>
+      <w:lvlText w:val="%6."/>
+      <w:lvlJc w:val="right"/>
+      <w:pPr>
+        <w:ind w:left="4320" w:hanging="180"/>
+      </w:pPr>
+    </w:lvl>
+    <w:lvl w:ilvl="6" w:tplc="0C09000F" w:tentative="1">
+      <w:start w:val="1"/>
+      <w:numFmt w:val="decimal"/>
+      <w:lvlText w:val="%7."/>
+      <w:lvlJc w:val="left"/>
+      <w:pPr>
+        <w:ind w:left="5040" w:hanging="360"/>
+      </w:pPr>
+    </w:lvl>
+    <w:lvl w:ilvl="7" w:tplc="0C090019" w:tentative="1">
+      <w:start w:val="1"/>
+      <w:numFmt w:val="lowerLetter"/>
+      <w:lvlText w:val="%8."/>
+      <w:lvlJc w:val="left"/>
+      <w:pPr>
+        <w:ind w:left="5760" w:hanging="360"/>
+      </w:pPr>
+    </w:lvl>
+    <w:lvl w:ilvl="8" w:tplc="0C09001B" w:tentative="1">
+      <w:start w:val="1"/>
+      <w:numFmt w:val="lowerRoman"/>
+      <w:lvlText w:val="%9."/>
+      <w:lvlJc w:val="right"/>
+      <w:pPr>
+        <w:ind w:left="6480" w:hanging="180"/>
+      </w:pPr>
+    </w:lvl>
+  </w:abstractNum>
+  <w:abstractNum w:abstractNumId="29" w15:restartNumberingAfterBreak="0">
+    <w:nsid w:val="531C3288"/>
+    <w:multiLevelType w:val="hybridMultilevel"/>
+    <w:tmpl w:val="CB2856C8"/>
+    <w:lvl w:ilvl="0" w:tplc="0C09000F">
+      <w:start w:val="1"/>
+      <w:numFmt w:val="decimal"/>
+      <w:lvlText w:val="%1."/>
+      <w:lvlJc w:val="left"/>
+      <w:pPr>
+        <w:ind w:left="720" w:hanging="360"/>
+      </w:pPr>
+      <w:rPr>
+        <w:rFonts w:hint="default"/>
+      </w:rPr>
+    </w:lvl>
+    <w:lvl w:ilvl="1" w:tplc="0C090019" w:tentative="1">
+      <w:start w:val="1"/>
+      <w:numFmt w:val="lowerLetter"/>
+      <w:lvlText w:val="%2."/>
+      <w:lvlJc w:val="left"/>
+      <w:pPr>
+        <w:ind w:left="1440" w:hanging="360"/>
+      </w:pPr>
+    </w:lvl>
+    <w:lvl w:ilvl="2" w:tplc="0C09001B" w:tentative="1">
+      <w:start w:val="1"/>
+      <w:numFmt w:val="lowerRoman"/>
+      <w:lvlText w:val="%3."/>
+      <w:lvlJc w:val="right"/>
+      <w:pPr>
+        <w:ind w:left="2160" w:hanging="180"/>
+      </w:pPr>
+    </w:lvl>
+    <w:lvl w:ilvl="3" w:tplc="0C09000F" w:tentative="1">
+      <w:start w:val="1"/>
+      <w:numFmt w:val="decimal"/>
+      <w:lvlText w:val="%4."/>
+      <w:lvlJc w:val="left"/>
+      <w:pPr>
+        <w:ind w:left="2880" w:hanging="360"/>
+      </w:pPr>
+    </w:lvl>
+    <w:lvl w:ilvl="4" w:tplc="0C090019" w:tentative="1">
+      <w:start w:val="1"/>
+      <w:numFmt w:val="lowerLetter"/>
+      <w:lvlText w:val="%5."/>
+      <w:lvlJc w:val="left"/>
+      <w:pPr>
+        <w:ind w:left="3600" w:hanging="360"/>
+      </w:pPr>
+    </w:lvl>
+    <w:lvl w:ilvl="5" w:tplc="0C09001B" w:tentative="1">
+      <w:start w:val="1"/>
+      <w:numFmt w:val="lowerRoman"/>
+      <w:lvlText w:val="%6."/>
+      <w:lvlJc w:val="right"/>
+      <w:pPr>
+        <w:ind w:left="4320" w:hanging="180"/>
+      </w:pPr>
+    </w:lvl>
+    <w:lvl w:ilvl="6" w:tplc="0C09000F" w:tentative="1">
+      <w:start w:val="1"/>
+      <w:numFmt w:val="decimal"/>
+      <w:lvlText w:val="%7."/>
+      <w:lvlJc w:val="left"/>
+      <w:pPr>
+        <w:ind w:left="5040" w:hanging="360"/>
+      </w:pPr>
+    </w:lvl>
+    <w:lvl w:ilvl="7" w:tplc="0C090019" w:tentative="1">
+      <w:start w:val="1"/>
+      <w:numFmt w:val="lowerLetter"/>
+      <w:lvlText w:val="%8."/>
+      <w:lvlJc w:val="left"/>
+      <w:pPr>
+        <w:ind w:left="5760" w:hanging="360"/>
+      </w:pPr>
+    </w:lvl>
+    <w:lvl w:ilvl="8" w:tplc="0C09001B" w:tentative="1">
+      <w:start w:val="1"/>
+      <w:numFmt w:val="lowerRoman"/>
+      <w:lvlText w:val="%9."/>
+      <w:lvlJc w:val="right"/>
+      <w:pPr>
+        <w:ind w:left="6480" w:hanging="180"/>
+      </w:pPr>
+    </w:lvl>
+  </w:abstractNum>
+  <w:abstractNum w:abstractNumId="30" w15:restartNumberingAfterBreak="0">
+    <w:nsid w:val="534A7A4B"/>
+    <w:multiLevelType w:val="hybridMultilevel"/>
+    <w:tmpl w:val="6BECB84E"/>
+    <w:lvl w:ilvl="0" w:tplc="0C09000F">
+      <w:start w:val="1"/>
+      <w:numFmt w:val="decimal"/>
+      <w:lvlText w:val="%1."/>
+      <w:lvlJc w:val="left"/>
+      <w:pPr>
+        <w:ind w:left="720" w:hanging="360"/>
+      </w:pPr>
+      <w:rPr>
+        <w:rFonts w:hint="default"/>
+      </w:rPr>
+    </w:lvl>
+    <w:lvl w:ilvl="1" w:tplc="0C090019" w:tentative="1">
+      <w:start w:val="1"/>
+      <w:numFmt w:val="lowerLetter"/>
+      <w:lvlText w:val="%2."/>
+      <w:lvlJc w:val="left"/>
+      <w:pPr>
+        <w:ind w:left="1440" w:hanging="360"/>
+      </w:pPr>
+    </w:lvl>
+    <w:lvl w:ilvl="2" w:tplc="0C09001B" w:tentative="1">
+      <w:start w:val="1"/>
+      <w:numFmt w:val="lowerRoman"/>
+      <w:lvlText w:val="%3."/>
+      <w:lvlJc w:val="right"/>
+      <w:pPr>
+        <w:ind w:left="2160" w:hanging="180"/>
+      </w:pPr>
+    </w:lvl>
+    <w:lvl w:ilvl="3" w:tplc="0C09000F" w:tentative="1">
+      <w:start w:val="1"/>
+      <w:numFmt w:val="decimal"/>
+      <w:lvlText w:val="%4."/>
+      <w:lvlJc w:val="left"/>
+      <w:pPr>
+        <w:ind w:left="2880" w:hanging="360"/>
+      </w:pPr>
+    </w:lvl>
+    <w:lvl w:ilvl="4" w:tplc="0C090019" w:tentative="1">
+      <w:start w:val="1"/>
+      <w:numFmt w:val="lowerLetter"/>
+      <w:lvlText w:val="%5."/>
+      <w:lvlJc w:val="left"/>
+      <w:pPr>
+        <w:ind w:left="3600" w:hanging="360"/>
+      </w:pPr>
+    </w:lvl>
+    <w:lvl w:ilvl="5" w:tplc="0C09001B" w:tentative="1">
+      <w:start w:val="1"/>
+      <w:numFmt w:val="lowerRoman"/>
+      <w:lvlText w:val="%6."/>
+      <w:lvlJc w:val="right"/>
+      <w:pPr>
+        <w:ind w:left="4320" w:hanging="180"/>
+      </w:pPr>
+    </w:lvl>
+    <w:lvl w:ilvl="6" w:tplc="0C09000F" w:tentative="1">
+      <w:start w:val="1"/>
+      <w:numFmt w:val="decimal"/>
+      <w:lvlText w:val="%7."/>
+      <w:lvlJc w:val="left"/>
+      <w:pPr>
+        <w:ind w:left="5040" w:hanging="360"/>
+      </w:pPr>
+    </w:lvl>
+    <w:lvl w:ilvl="7" w:tplc="0C090019" w:tentative="1">
+      <w:start w:val="1"/>
+      <w:numFmt w:val="lowerLetter"/>
+      <w:lvlText w:val="%8."/>
+      <w:lvlJc w:val="left"/>
+      <w:pPr>
+        <w:ind w:left="5760" w:hanging="360"/>
+      </w:pPr>
+    </w:lvl>
+    <w:lvl w:ilvl="8" w:tplc="0C09001B" w:tentative="1">
+      <w:start w:val="1"/>
+      <w:numFmt w:val="lowerRoman"/>
+      <w:lvlText w:val="%9."/>
+      <w:lvlJc w:val="right"/>
+      <w:pPr>
+        <w:ind w:left="6480" w:hanging="180"/>
+      </w:pPr>
+    </w:lvl>
+  </w:abstractNum>
+  <w:abstractNum w:abstractNumId="31" w15:restartNumberingAfterBreak="0">
     <w:nsid w:val="591A7C26"/>
     <w:multiLevelType w:val="hybridMultilevel"/>
     <w:tmpl w:val="16FE733A"/>
@@ -4085,7 +5005,322 @@
       </w:pPr>
     </w:lvl>
   </w:abstractNum>
-  <w:abstractNum w:abstractNumId="25" w15:restartNumberingAfterBreak="0">
+  <w:abstractNum w:abstractNumId="32" w15:restartNumberingAfterBreak="0">
+    <w:nsid w:val="5C1F4892"/>
+    <w:multiLevelType w:val="hybridMultilevel"/>
+    <w:tmpl w:val="ADDEAAD8"/>
+    <w:lvl w:ilvl="0" w:tplc="6680D292">
+      <w:start w:val="1"/>
+      <w:numFmt w:val="bullet"/>
+      <w:lvlText w:val="-"/>
+      <w:lvlJc w:val="left"/>
+      <w:pPr>
+        <w:ind w:left="720" w:hanging="360"/>
+      </w:pPr>
+      <w:rPr>
+        <w:rFonts w:ascii="Liberation Serif" w:eastAsia="Noto Serif CJK SC" w:hAnsi="Liberation Serif" w:cs="Lohit Devanagari" w:hint="default"/>
+      </w:rPr>
+    </w:lvl>
+    <w:lvl w:ilvl="1" w:tplc="0C090003">
+      <w:start w:val="1"/>
+      <w:numFmt w:val="bullet"/>
+      <w:lvlText w:val="o"/>
+      <w:lvlJc w:val="left"/>
+      <w:pPr>
+        <w:ind w:left="1440" w:hanging="360"/>
+      </w:pPr>
+      <w:rPr>
+        <w:rFonts w:ascii="Courier New" w:hAnsi="Courier New" w:cs="Courier New" w:hint="default"/>
+      </w:rPr>
+    </w:lvl>
+    <w:lvl w:ilvl="2" w:tplc="0C090005" w:tentative="1">
+      <w:start w:val="1"/>
+      <w:numFmt w:val="bullet"/>
+      <w:lvlText w:val=""/>
+      <w:lvlJc w:val="left"/>
+      <w:pPr>
+        <w:ind w:left="2160" w:hanging="360"/>
+      </w:pPr>
+      <w:rPr>
+        <w:rFonts w:ascii="Wingdings" w:hAnsi="Wingdings" w:hint="default"/>
+      </w:rPr>
+    </w:lvl>
+    <w:lvl w:ilvl="3" w:tplc="0C090001" w:tentative="1">
+      <w:start w:val="1"/>
+      <w:numFmt w:val="bullet"/>
+      <w:lvlText w:val=""/>
+      <w:lvlJc w:val="left"/>
+      <w:pPr>
+        <w:ind w:left="2880" w:hanging="360"/>
+      </w:pPr>
+      <w:rPr>
+        <w:rFonts w:ascii="Symbol" w:hAnsi="Symbol" w:hint="default"/>
+      </w:rPr>
+    </w:lvl>
+    <w:lvl w:ilvl="4" w:tplc="0C090003" w:tentative="1">
+      <w:start w:val="1"/>
+      <w:numFmt w:val="bullet"/>
+      <w:lvlText w:val="o"/>
+      <w:lvlJc w:val="left"/>
+      <w:pPr>
+        <w:ind w:left="3600" w:hanging="360"/>
+      </w:pPr>
+      <w:rPr>
+        <w:rFonts w:ascii="Courier New" w:hAnsi="Courier New" w:cs="Courier New" w:hint="default"/>
+      </w:rPr>
+    </w:lvl>
+    <w:lvl w:ilvl="5" w:tplc="0C090005" w:tentative="1">
+      <w:start w:val="1"/>
+      <w:numFmt w:val="bullet"/>
+      <w:lvlText w:val=""/>
+      <w:lvlJc w:val="left"/>
+      <w:pPr>
+        <w:ind w:left="4320" w:hanging="360"/>
+      </w:pPr>
+      <w:rPr>
+        <w:rFonts w:ascii="Wingdings" w:hAnsi="Wingdings" w:hint="default"/>
+      </w:rPr>
+    </w:lvl>
+    <w:lvl w:ilvl="6" w:tplc="0C090001" w:tentative="1">
+      <w:start w:val="1"/>
+      <w:numFmt w:val="bullet"/>
+      <w:lvlText w:val=""/>
+      <w:lvlJc w:val="left"/>
+      <w:pPr>
+        <w:ind w:left="5040" w:hanging="360"/>
+      </w:pPr>
+      <w:rPr>
+        <w:rFonts w:ascii="Symbol" w:hAnsi="Symbol" w:hint="default"/>
+      </w:rPr>
+    </w:lvl>
+    <w:lvl w:ilvl="7" w:tplc="0C090003" w:tentative="1">
+      <w:start w:val="1"/>
+      <w:numFmt w:val="bullet"/>
+      <w:lvlText w:val="o"/>
+      <w:lvlJc w:val="left"/>
+      <w:pPr>
+        <w:ind w:left="5760" w:hanging="360"/>
+      </w:pPr>
+      <w:rPr>
+        <w:rFonts w:ascii="Courier New" w:hAnsi="Courier New" w:cs="Courier New" w:hint="default"/>
+      </w:rPr>
+    </w:lvl>
+    <w:lvl w:ilvl="8" w:tplc="0C090005" w:tentative="1">
+      <w:start w:val="1"/>
+      <w:numFmt w:val="bullet"/>
+      <w:lvlText w:val=""/>
+      <w:lvlJc w:val="left"/>
+      <w:pPr>
+        <w:ind w:left="6480" w:hanging="360"/>
+      </w:pPr>
+      <w:rPr>
+        <w:rFonts w:ascii="Wingdings" w:hAnsi="Wingdings" w:hint="default"/>
+      </w:rPr>
+    </w:lvl>
+  </w:abstractNum>
+  <w:abstractNum w:abstractNumId="33" w15:restartNumberingAfterBreak="0">
+    <w:nsid w:val="5DED0CDA"/>
+    <w:multiLevelType w:val="hybridMultilevel"/>
+    <w:tmpl w:val="8278B780"/>
+    <w:lvl w:ilvl="0" w:tplc="0C09000F">
+      <w:start w:val="1"/>
+      <w:numFmt w:val="decimal"/>
+      <w:lvlText w:val="%1."/>
+      <w:lvlJc w:val="left"/>
+      <w:pPr>
+        <w:ind w:left="720" w:hanging="360"/>
+      </w:pPr>
+      <w:rPr>
+        <w:rFonts w:hint="default"/>
+      </w:rPr>
+    </w:lvl>
+    <w:lvl w:ilvl="1" w:tplc="0C090019" w:tentative="1">
+      <w:start w:val="1"/>
+      <w:numFmt w:val="lowerLetter"/>
+      <w:lvlText w:val="%2."/>
+      <w:lvlJc w:val="left"/>
+      <w:pPr>
+        <w:ind w:left="1440" w:hanging="360"/>
+      </w:pPr>
+    </w:lvl>
+    <w:lvl w:ilvl="2" w:tplc="0C09001B" w:tentative="1">
+      <w:start w:val="1"/>
+      <w:numFmt w:val="lowerRoman"/>
+      <w:lvlText w:val="%3."/>
+      <w:lvlJc w:val="right"/>
+      <w:pPr>
+        <w:ind w:left="2160" w:hanging="180"/>
+      </w:pPr>
+    </w:lvl>
+    <w:lvl w:ilvl="3" w:tplc="0C09000F" w:tentative="1">
+      <w:start w:val="1"/>
+      <w:numFmt w:val="decimal"/>
+      <w:lvlText w:val="%4."/>
+      <w:lvlJc w:val="left"/>
+      <w:pPr>
+        <w:ind w:left="2880" w:hanging="360"/>
+      </w:pPr>
+    </w:lvl>
+    <w:lvl w:ilvl="4" w:tplc="0C090019" w:tentative="1">
+      <w:start w:val="1"/>
+      <w:numFmt w:val="lowerLetter"/>
+      <w:lvlText w:val="%5."/>
+      <w:lvlJc w:val="left"/>
+      <w:pPr>
+        <w:ind w:left="3600" w:hanging="360"/>
+      </w:pPr>
+    </w:lvl>
+    <w:lvl w:ilvl="5" w:tplc="0C09001B" w:tentative="1">
+      <w:start w:val="1"/>
+      <w:numFmt w:val="lowerRoman"/>
+      <w:lvlText w:val="%6."/>
+      <w:lvlJc w:val="right"/>
+      <w:pPr>
+        <w:ind w:left="4320" w:hanging="180"/>
+      </w:pPr>
+    </w:lvl>
+    <w:lvl w:ilvl="6" w:tplc="0C09000F" w:tentative="1">
+      <w:start w:val="1"/>
+      <w:numFmt w:val="decimal"/>
+      <w:lvlText w:val="%7."/>
+      <w:lvlJc w:val="left"/>
+      <w:pPr>
+        <w:ind w:left="5040" w:hanging="360"/>
+      </w:pPr>
+    </w:lvl>
+    <w:lvl w:ilvl="7" w:tplc="0C090019" w:tentative="1">
+      <w:start w:val="1"/>
+      <w:numFmt w:val="lowerLetter"/>
+      <w:lvlText w:val="%8."/>
+      <w:lvlJc w:val="left"/>
+      <w:pPr>
+        <w:ind w:left="5760" w:hanging="360"/>
+      </w:pPr>
+    </w:lvl>
+    <w:lvl w:ilvl="8" w:tplc="0C09001B" w:tentative="1">
+      <w:start w:val="1"/>
+      <w:numFmt w:val="lowerRoman"/>
+      <w:lvlText w:val="%9."/>
+      <w:lvlJc w:val="right"/>
+      <w:pPr>
+        <w:ind w:left="6480" w:hanging="180"/>
+      </w:pPr>
+    </w:lvl>
+  </w:abstractNum>
+  <w:abstractNum w:abstractNumId="34" w15:restartNumberingAfterBreak="0">
+    <w:nsid w:val="63BD1FF9"/>
+    <w:multiLevelType w:val="hybridMultilevel"/>
+    <w:tmpl w:val="B198C7C4"/>
+    <w:lvl w:ilvl="0" w:tplc="0C090001">
+      <w:start w:val="1"/>
+      <w:numFmt w:val="bullet"/>
+      <w:lvlText w:val=""/>
+      <w:lvlJc w:val="left"/>
+      <w:pPr>
+        <w:ind w:left="720" w:hanging="360"/>
+      </w:pPr>
+      <w:rPr>
+        <w:rFonts w:ascii="Symbol" w:hAnsi="Symbol" w:hint="default"/>
+      </w:rPr>
+    </w:lvl>
+    <w:lvl w:ilvl="1" w:tplc="0C090003" w:tentative="1">
+      <w:start w:val="1"/>
+      <w:numFmt w:val="bullet"/>
+      <w:lvlText w:val="o"/>
+      <w:lvlJc w:val="left"/>
+      <w:pPr>
+        <w:ind w:left="1440" w:hanging="360"/>
+      </w:pPr>
+      <w:rPr>
+        <w:rFonts w:ascii="Courier New" w:hAnsi="Courier New" w:cs="Courier New" w:hint="default"/>
+      </w:rPr>
+    </w:lvl>
+    <w:lvl w:ilvl="2" w:tplc="0C090005" w:tentative="1">
+      <w:start w:val="1"/>
+      <w:numFmt w:val="bullet"/>
+      <w:lvlText w:val=""/>
+      <w:lvlJc w:val="left"/>
+      <w:pPr>
+        <w:ind w:left="2160" w:hanging="360"/>
+      </w:pPr>
+      <w:rPr>
+        <w:rFonts w:ascii="Wingdings" w:hAnsi="Wingdings" w:hint="default"/>
+      </w:rPr>
+    </w:lvl>
+    <w:lvl w:ilvl="3" w:tplc="0C090001" w:tentative="1">
+      <w:start w:val="1"/>
+      <w:numFmt w:val="bullet"/>
+      <w:lvlText w:val=""/>
+      <w:lvlJc w:val="left"/>
+      <w:pPr>
+        <w:ind w:left="2880" w:hanging="360"/>
+      </w:pPr>
+      <w:rPr>
+        <w:rFonts w:ascii="Symbol" w:hAnsi="Symbol" w:hint="default"/>
+      </w:rPr>
+    </w:lvl>
+    <w:lvl w:ilvl="4" w:tplc="0C090003" w:tentative="1">
+      <w:start w:val="1"/>
+      <w:numFmt w:val="bullet"/>
+      <w:lvlText w:val="o"/>
+      <w:lvlJc w:val="left"/>
+      <w:pPr>
+        <w:ind w:left="3600" w:hanging="360"/>
+      </w:pPr>
+      <w:rPr>
+        <w:rFonts w:ascii="Courier New" w:hAnsi="Courier New" w:cs="Courier New" w:hint="default"/>
+      </w:rPr>
+    </w:lvl>
+    <w:lvl w:ilvl="5" w:tplc="0C090005" w:tentative="1">
+      <w:start w:val="1"/>
+      <w:numFmt w:val="bullet"/>
+      <w:lvlText w:val=""/>
+      <w:lvlJc w:val="left"/>
+      <w:pPr>
+        <w:ind w:left="4320" w:hanging="360"/>
+      </w:pPr>
+      <w:rPr>
+        <w:rFonts w:ascii="Wingdings" w:hAnsi="Wingdings" w:hint="default"/>
+      </w:rPr>
+    </w:lvl>
+    <w:lvl w:ilvl="6" w:tplc="0C090001" w:tentative="1">
+      <w:start w:val="1"/>
+      <w:numFmt w:val="bullet"/>
+      <w:lvlText w:val=""/>
+      <w:lvlJc w:val="left"/>
+      <w:pPr>
+        <w:ind w:left="5040" w:hanging="360"/>
+      </w:pPr>
+      <w:rPr>
+        <w:rFonts w:ascii="Symbol" w:hAnsi="Symbol" w:hint="default"/>
+      </w:rPr>
+    </w:lvl>
+    <w:lvl w:ilvl="7" w:tplc="0C090003" w:tentative="1">
+      <w:start w:val="1"/>
+      <w:numFmt w:val="bullet"/>
+      <w:lvlText w:val="o"/>
+      <w:lvlJc w:val="left"/>
+      <w:pPr>
+        <w:ind w:left="5760" w:hanging="360"/>
+      </w:pPr>
+      <w:rPr>
+        <w:rFonts w:ascii="Courier New" w:hAnsi="Courier New" w:cs="Courier New" w:hint="default"/>
+      </w:rPr>
+    </w:lvl>
+    <w:lvl w:ilvl="8" w:tplc="0C090005" w:tentative="1">
+      <w:start w:val="1"/>
+      <w:numFmt w:val="bullet"/>
+      <w:lvlText w:val=""/>
+      <w:lvlJc w:val="left"/>
+      <w:pPr>
+        <w:ind w:left="6480" w:hanging="360"/>
+      </w:pPr>
+      <w:rPr>
+        <w:rFonts w:ascii="Wingdings" w:hAnsi="Wingdings" w:hint="default"/>
+      </w:rPr>
+    </w:lvl>
+  </w:abstractNum>
+  <w:abstractNum w:abstractNumId="35" w15:restartNumberingAfterBreak="0">
     <w:nsid w:val="659F4E7F"/>
     <w:multiLevelType w:val="hybridMultilevel"/>
     <w:tmpl w:val="2AA669D0"/>
@@ -4198,7 +5433,7 @@
       </w:rPr>
     </w:lvl>
   </w:abstractNum>
-  <w:abstractNum w:abstractNumId="26" w15:restartNumberingAfterBreak="0">
+  <w:abstractNum w:abstractNumId="36" w15:restartNumberingAfterBreak="0">
     <w:nsid w:val="68FC6237"/>
     <w:multiLevelType w:val="hybridMultilevel"/>
     <w:tmpl w:val="8AB8442C"/>
@@ -4214,7 +5449,7 @@
         <w:rFonts w:ascii="Liberation Serif" w:eastAsia="Noto Serif CJK SC" w:hAnsi="Liberation Serif" w:cs="Lohit Devanagari" w:hint="default"/>
       </w:rPr>
     </w:lvl>
-    <w:lvl w:ilvl="1" w:tplc="0C090003" w:tentative="1">
+    <w:lvl w:ilvl="1" w:tplc="0C090003">
       <w:start w:val="1"/>
       <w:numFmt w:val="bullet"/>
       <w:lvlText w:val="o"/>
@@ -4226,7 +5461,7 @@
         <w:rFonts w:ascii="Courier New" w:hAnsi="Courier New" w:cs="Courier New" w:hint="default"/>
       </w:rPr>
     </w:lvl>
-    <w:lvl w:ilvl="2" w:tplc="0C090005" w:tentative="1">
+    <w:lvl w:ilvl="2" w:tplc="0C090005">
       <w:start w:val="1"/>
       <w:numFmt w:val="bullet"/>
       <w:lvlText w:val=""/>
@@ -4238,7 +5473,7 @@
         <w:rFonts w:ascii="Wingdings" w:hAnsi="Wingdings" w:hint="default"/>
       </w:rPr>
     </w:lvl>
-    <w:lvl w:ilvl="3" w:tplc="0C090001" w:tentative="1">
+    <w:lvl w:ilvl="3" w:tplc="0C090001">
       <w:start w:val="1"/>
       <w:numFmt w:val="bullet"/>
       <w:lvlText w:val=""/>
@@ -4250,7 +5485,7 @@
         <w:rFonts w:ascii="Symbol" w:hAnsi="Symbol" w:hint="default"/>
       </w:rPr>
     </w:lvl>
-    <w:lvl w:ilvl="4" w:tplc="0C090003" w:tentative="1">
+    <w:lvl w:ilvl="4" w:tplc="0C090003">
       <w:start w:val="1"/>
       <w:numFmt w:val="bullet"/>
       <w:lvlText w:val="o"/>
@@ -4262,7 +5497,7 @@
         <w:rFonts w:ascii="Courier New" w:hAnsi="Courier New" w:cs="Courier New" w:hint="default"/>
       </w:rPr>
     </w:lvl>
-    <w:lvl w:ilvl="5" w:tplc="0C090005" w:tentative="1">
+    <w:lvl w:ilvl="5" w:tplc="0C090005">
       <w:start w:val="1"/>
       <w:numFmt w:val="bullet"/>
       <w:lvlText w:val=""/>
@@ -4274,7 +5509,7 @@
         <w:rFonts w:ascii="Wingdings" w:hAnsi="Wingdings" w:hint="default"/>
       </w:rPr>
     </w:lvl>
-    <w:lvl w:ilvl="6" w:tplc="0C090001" w:tentative="1">
+    <w:lvl w:ilvl="6" w:tplc="0C090001">
       <w:start w:val="1"/>
       <w:numFmt w:val="bullet"/>
       <w:lvlText w:val=""/>
@@ -4286,7 +5521,7 @@
         <w:rFonts w:ascii="Symbol" w:hAnsi="Symbol" w:hint="default"/>
       </w:rPr>
     </w:lvl>
-    <w:lvl w:ilvl="7" w:tplc="0C090003" w:tentative="1">
+    <w:lvl w:ilvl="7" w:tplc="0C090003">
       <w:start w:val="1"/>
       <w:numFmt w:val="bullet"/>
       <w:lvlText w:val="o"/>
@@ -4298,7 +5533,7 @@
         <w:rFonts w:ascii="Courier New" w:hAnsi="Courier New" w:cs="Courier New" w:hint="default"/>
       </w:rPr>
     </w:lvl>
-    <w:lvl w:ilvl="8" w:tplc="0C090005" w:tentative="1">
+    <w:lvl w:ilvl="8" w:tplc="0C090005">
       <w:start w:val="1"/>
       <w:numFmt w:val="bullet"/>
       <w:lvlText w:val=""/>
@@ -4311,7 +5546,7 @@
       </w:rPr>
     </w:lvl>
   </w:abstractNum>
-  <w:abstractNum w:abstractNumId="27" w15:restartNumberingAfterBreak="0">
+  <w:abstractNum w:abstractNumId="37" w15:restartNumberingAfterBreak="0">
     <w:nsid w:val="69E24928"/>
     <w:multiLevelType w:val="hybridMultilevel"/>
     <w:tmpl w:val="A2449F3E"/>
@@ -4397,7 +5632,7 @@
       </w:pPr>
     </w:lvl>
   </w:abstractNum>
-  <w:abstractNum w:abstractNumId="28" w15:restartNumberingAfterBreak="0">
+  <w:abstractNum w:abstractNumId="38" w15:restartNumberingAfterBreak="0">
     <w:nsid w:val="722838C1"/>
     <w:multiLevelType w:val="hybridMultilevel"/>
     <w:tmpl w:val="0452F6FC"/>
@@ -4483,7 +5718,7 @@
       </w:pPr>
     </w:lvl>
   </w:abstractNum>
-  <w:abstractNum w:abstractNumId="29" w15:restartNumberingAfterBreak="0">
+  <w:abstractNum w:abstractNumId="39" w15:restartNumberingAfterBreak="0">
     <w:nsid w:val="73F67AB6"/>
     <w:multiLevelType w:val="hybridMultilevel"/>
     <w:tmpl w:val="D8B2E38A"/>
@@ -4569,7 +5804,7 @@
       </w:pPr>
     </w:lvl>
   </w:abstractNum>
-  <w:abstractNum w:abstractNumId="30" w15:restartNumberingAfterBreak="0">
+  <w:abstractNum w:abstractNumId="40" w15:restartNumberingAfterBreak="0">
     <w:nsid w:val="75FC22C6"/>
     <w:multiLevelType w:val="hybridMultilevel"/>
     <w:tmpl w:val="7200EA2E"/>
@@ -4655,7 +5890,96 @@
       </w:pPr>
     </w:lvl>
   </w:abstractNum>
-  <w:abstractNum w:abstractNumId="31" w15:restartNumberingAfterBreak="0">
+  <w:abstractNum w:abstractNumId="41" w15:restartNumberingAfterBreak="0">
+    <w:nsid w:val="760B653F"/>
+    <w:multiLevelType w:val="hybridMultilevel"/>
+    <w:tmpl w:val="42041056"/>
+    <w:lvl w:ilvl="0" w:tplc="0C09000F">
+      <w:start w:val="1"/>
+      <w:numFmt w:val="decimal"/>
+      <w:lvlText w:val="%1."/>
+      <w:lvlJc w:val="left"/>
+      <w:pPr>
+        <w:ind w:left="720" w:hanging="360"/>
+      </w:pPr>
+      <w:rPr>
+        <w:rFonts w:hint="default"/>
+      </w:rPr>
+    </w:lvl>
+    <w:lvl w:ilvl="1" w:tplc="0C090019" w:tentative="1">
+      <w:start w:val="1"/>
+      <w:numFmt w:val="lowerLetter"/>
+      <w:lvlText w:val="%2."/>
+      <w:lvlJc w:val="left"/>
+      <w:pPr>
+        <w:ind w:left="1440" w:hanging="360"/>
+      </w:pPr>
+    </w:lvl>
+    <w:lvl w:ilvl="2" w:tplc="0C09001B" w:tentative="1">
+      <w:start w:val="1"/>
+      <w:numFmt w:val="lowerRoman"/>
+      <w:lvlText w:val="%3."/>
+      <w:lvlJc w:val="right"/>
+      <w:pPr>
+        <w:ind w:left="2160" w:hanging="180"/>
+      </w:pPr>
+    </w:lvl>
+    <w:lvl w:ilvl="3" w:tplc="0C09000F" w:tentative="1">
+      <w:start w:val="1"/>
+      <w:numFmt w:val="decimal"/>
+      <w:lvlText w:val="%4."/>
+      <w:lvlJc w:val="left"/>
+      <w:pPr>
+        <w:ind w:left="2880" w:hanging="360"/>
+      </w:pPr>
+    </w:lvl>
+    <w:lvl w:ilvl="4" w:tplc="0C090019" w:tentative="1">
+      <w:start w:val="1"/>
+      <w:numFmt w:val="lowerLetter"/>
+      <w:lvlText w:val="%5."/>
+      <w:lvlJc w:val="left"/>
+      <w:pPr>
+        <w:ind w:left="3600" w:hanging="360"/>
+      </w:pPr>
+    </w:lvl>
+    <w:lvl w:ilvl="5" w:tplc="0C09001B" w:tentative="1">
+      <w:start w:val="1"/>
+      <w:numFmt w:val="lowerRoman"/>
+      <w:lvlText w:val="%6."/>
+      <w:lvlJc w:val="right"/>
+      <w:pPr>
+        <w:ind w:left="4320" w:hanging="180"/>
+      </w:pPr>
+    </w:lvl>
+    <w:lvl w:ilvl="6" w:tplc="0C09000F" w:tentative="1">
+      <w:start w:val="1"/>
+      <w:numFmt w:val="decimal"/>
+      <w:lvlText w:val="%7."/>
+      <w:lvlJc w:val="left"/>
+      <w:pPr>
+        <w:ind w:left="5040" w:hanging="360"/>
+      </w:pPr>
+    </w:lvl>
+    <w:lvl w:ilvl="7" w:tplc="0C090019" w:tentative="1">
+      <w:start w:val="1"/>
+      <w:numFmt w:val="lowerLetter"/>
+      <w:lvlText w:val="%8."/>
+      <w:lvlJc w:val="left"/>
+      <w:pPr>
+        <w:ind w:left="5760" w:hanging="360"/>
+      </w:pPr>
+    </w:lvl>
+    <w:lvl w:ilvl="8" w:tplc="0C09001B" w:tentative="1">
+      <w:start w:val="1"/>
+      <w:numFmt w:val="lowerRoman"/>
+      <w:lvlText w:val="%9."/>
+      <w:lvlJc w:val="right"/>
+      <w:pPr>
+        <w:ind w:left="6480" w:hanging="180"/>
+      </w:pPr>
+    </w:lvl>
+  </w:abstractNum>
+  <w:abstractNum w:abstractNumId="42" w15:restartNumberingAfterBreak="0">
     <w:nsid w:val="7905026B"/>
     <w:multiLevelType w:val="hybridMultilevel"/>
     <w:tmpl w:val="418AC378"/>
@@ -4667,11 +5991,8 @@
       <w:pPr>
         <w:ind w:left="720" w:hanging="360"/>
       </w:pPr>
-      <w:rPr>
-        <w:rFonts w:hint="default"/>
-      </w:rPr>
-    </w:lvl>
-    <w:lvl w:ilvl="1" w:tplc="0C090019" w:tentative="1">
+    </w:lvl>
+    <w:lvl w:ilvl="1" w:tplc="0C090019">
       <w:start w:val="1"/>
       <w:numFmt w:val="lowerLetter"/>
       <w:lvlText w:val="%2."/>
@@ -4680,7 +6001,7 @@
         <w:ind w:left="1440" w:hanging="360"/>
       </w:pPr>
     </w:lvl>
-    <w:lvl w:ilvl="2" w:tplc="0C09001B" w:tentative="1">
+    <w:lvl w:ilvl="2" w:tplc="0C09001B">
       <w:start w:val="1"/>
       <w:numFmt w:val="lowerRoman"/>
       <w:lvlText w:val="%3."/>
@@ -4689,7 +6010,7 @@
         <w:ind w:left="2160" w:hanging="180"/>
       </w:pPr>
     </w:lvl>
-    <w:lvl w:ilvl="3" w:tplc="0C09000F" w:tentative="1">
+    <w:lvl w:ilvl="3" w:tplc="0C09000F">
       <w:start w:val="1"/>
       <w:numFmt w:val="decimal"/>
       <w:lvlText w:val="%4."/>
@@ -4698,7 +6019,7 @@
         <w:ind w:left="2880" w:hanging="360"/>
       </w:pPr>
     </w:lvl>
-    <w:lvl w:ilvl="4" w:tplc="0C090019" w:tentative="1">
+    <w:lvl w:ilvl="4" w:tplc="0C090019">
       <w:start w:val="1"/>
       <w:numFmt w:val="lowerLetter"/>
       <w:lvlText w:val="%5."/>
@@ -4707,7 +6028,7 @@
         <w:ind w:left="3600" w:hanging="360"/>
       </w:pPr>
     </w:lvl>
-    <w:lvl w:ilvl="5" w:tplc="0C09001B" w:tentative="1">
+    <w:lvl w:ilvl="5" w:tplc="0C09001B">
       <w:start w:val="1"/>
       <w:numFmt w:val="lowerRoman"/>
       <w:lvlText w:val="%6."/>
@@ -4716,7 +6037,7 @@
         <w:ind w:left="4320" w:hanging="180"/>
       </w:pPr>
     </w:lvl>
-    <w:lvl w:ilvl="6" w:tplc="0C09000F" w:tentative="1">
+    <w:lvl w:ilvl="6" w:tplc="0C09000F">
       <w:start w:val="1"/>
       <w:numFmt w:val="decimal"/>
       <w:lvlText w:val="%7."/>
@@ -4725,7 +6046,7 @@
         <w:ind w:left="5040" w:hanging="360"/>
       </w:pPr>
     </w:lvl>
-    <w:lvl w:ilvl="7" w:tplc="0C090019" w:tentative="1">
+    <w:lvl w:ilvl="7" w:tplc="0C090019">
       <w:start w:val="1"/>
       <w:numFmt w:val="lowerLetter"/>
       <w:lvlText w:val="%8."/>
@@ -4734,7 +6055,7 @@
         <w:ind w:left="5760" w:hanging="360"/>
       </w:pPr>
     </w:lvl>
-    <w:lvl w:ilvl="8" w:tplc="0C09001B" w:tentative="1">
+    <w:lvl w:ilvl="8" w:tplc="0C09001B">
       <w:start w:val="1"/>
       <w:numFmt w:val="lowerRoman"/>
       <w:lvlText w:val="%9."/>
@@ -4744,7 +6065,7 @@
       </w:pPr>
     </w:lvl>
   </w:abstractNum>
-  <w:abstractNum w:abstractNumId="32" w15:restartNumberingAfterBreak="0">
+  <w:abstractNum w:abstractNumId="43" w15:restartNumberingAfterBreak="0">
     <w:nsid w:val="7992178A"/>
     <w:multiLevelType w:val="hybridMultilevel"/>
     <w:tmpl w:val="8898CAB6"/>
@@ -4830,7 +6151,7 @@
       </w:pPr>
     </w:lvl>
   </w:abstractNum>
-  <w:abstractNum w:abstractNumId="33" w15:restartNumberingAfterBreak="0">
+  <w:abstractNum w:abstractNumId="44" w15:restartNumberingAfterBreak="0">
     <w:nsid w:val="7CC860FB"/>
     <w:multiLevelType w:val="hybridMultilevel"/>
     <w:tmpl w:val="73F64124"/>
@@ -4916,7 +6237,7 @@
       </w:pPr>
     </w:lvl>
   </w:abstractNum>
-  <w:abstractNum w:abstractNumId="34" w15:restartNumberingAfterBreak="0">
+  <w:abstractNum w:abstractNumId="45" w15:restartNumberingAfterBreak="0">
     <w:nsid w:val="7DE34AA3"/>
     <w:multiLevelType w:val="hybridMultilevel"/>
     <w:tmpl w:val="320C7FD4"/>
@@ -5030,109 +6351,205 @@
     </w:lvl>
   </w:abstractNum>
   <w:num w:numId="1">
+    <w:abstractNumId w:val="3"/>
+  </w:num>
+  <w:num w:numId="2">
+    <w:abstractNumId w:val="23"/>
+  </w:num>
+  <w:num w:numId="3">
+    <w:abstractNumId w:val="10"/>
+  </w:num>
+  <w:num w:numId="4">
+    <w:abstractNumId w:val="5"/>
+  </w:num>
+  <w:num w:numId="5">
+    <w:abstractNumId w:val="27"/>
+  </w:num>
+  <w:num w:numId="6">
+    <w:abstractNumId w:val="31"/>
+  </w:num>
+  <w:num w:numId="7">
+    <w:abstractNumId w:val="17"/>
+  </w:num>
+  <w:num w:numId="8">
+    <w:abstractNumId w:val="4"/>
+  </w:num>
+  <w:num w:numId="9">
+    <w:abstractNumId w:val="6"/>
+  </w:num>
+  <w:num w:numId="10">
+    <w:abstractNumId w:val="37"/>
+  </w:num>
+  <w:num w:numId="11">
+    <w:abstractNumId w:val="44"/>
+  </w:num>
+  <w:num w:numId="12">
+    <w:abstractNumId w:val="39"/>
+  </w:num>
+  <w:num w:numId="13">
+    <w:abstractNumId w:val="12"/>
+  </w:num>
+  <w:num w:numId="14">
+    <w:abstractNumId w:val="35"/>
+  </w:num>
+  <w:num w:numId="15">
+    <w:abstractNumId w:val="25"/>
+  </w:num>
+  <w:num w:numId="16">
+    <w:abstractNumId w:val="21"/>
+  </w:num>
+  <w:num w:numId="17">
+    <w:abstractNumId w:val="19"/>
+  </w:num>
+  <w:num w:numId="18">
+    <w:abstractNumId w:val="43"/>
+  </w:num>
+  <w:num w:numId="19">
+    <w:abstractNumId w:val="38"/>
+  </w:num>
+  <w:num w:numId="20">
+    <w:abstractNumId w:val="22"/>
+  </w:num>
+  <w:num w:numId="21">
+    <w:abstractNumId w:val="2"/>
+  </w:num>
+  <w:num w:numId="22">
+    <w:abstractNumId w:val="7"/>
+  </w:num>
+  <w:num w:numId="23">
+    <w:abstractNumId w:val="40"/>
+  </w:num>
+  <w:num w:numId="24">
+    <w:abstractNumId w:val="11"/>
+  </w:num>
+  <w:num w:numId="25">
+    <w:abstractNumId w:val="45"/>
+  </w:num>
+  <w:num w:numId="26">
+    <w:abstractNumId w:val="18"/>
+  </w:num>
+  <w:num w:numId="27">
+    <w:abstractNumId w:val="16"/>
+  </w:num>
+  <w:num w:numId="28">
+    <w:abstractNumId w:val="14"/>
+  </w:num>
+  <w:num w:numId="29">
+    <w:abstractNumId w:val="8"/>
+  </w:num>
+  <w:num w:numId="30">
+    <w:abstractNumId w:val="13"/>
+  </w:num>
+  <w:num w:numId="31">
+    <w:abstractNumId w:val="9"/>
+  </w:num>
+  <w:num w:numId="32">
+    <w:abstractNumId w:val="34"/>
+  </w:num>
+  <w:num w:numId="33">
+    <w:abstractNumId w:val="28"/>
+  </w:num>
+  <w:num w:numId="34">
+    <w:abstractNumId w:val="29"/>
+  </w:num>
+  <w:num w:numId="35">
+    <w:abstractNumId w:val="41"/>
+  </w:num>
+  <w:num w:numId="36">
+    <w:abstractNumId w:val="32"/>
+  </w:num>
+  <w:num w:numId="37">
+    <w:abstractNumId w:val="20"/>
+  </w:num>
+  <w:num w:numId="38">
+    <w:abstractNumId w:val="30"/>
+  </w:num>
+  <w:num w:numId="39">
+    <w:abstractNumId w:val="33"/>
+  </w:num>
+  <w:num w:numId="40">
     <w:abstractNumId w:val="1"/>
   </w:num>
-  <w:num w:numId="2">
-    <w:abstractNumId w:val="20"/>
+  <w:num w:numId="41">
+    <w:abstractNumId w:val="0"/>
   </w:num>
-  <w:num w:numId="3">
-    <w:abstractNumId w:val="8"/>
+  <w:num w:numId="42">
+    <w:abstractNumId w:val="15"/>
   </w:num>
-  <w:num w:numId="4">
-    <w:abstractNumId w:val="3"/>
-  </w:num>
-  <w:num w:numId="5">
-    <w:abstractNumId w:val="23"/>
-  </w:num>
-  <w:num w:numId="6">
+  <w:num w:numId="43">
     <w:abstractNumId w:val="24"/>
   </w:num>
-  <w:num w:numId="7">
-    <w:abstractNumId w:val="15"/>
+  <w:num w:numId="44">
+    <w:abstractNumId w:val="42"/>
+    <w:lvlOverride w:ilvl="0">
+      <w:startOverride w:val="1"/>
+    </w:lvlOverride>
+    <w:lvlOverride w:ilvl="1">
+      <w:startOverride w:val="1"/>
+    </w:lvlOverride>
+    <w:lvlOverride w:ilvl="2">
+      <w:startOverride w:val="1"/>
+    </w:lvlOverride>
+    <w:lvlOverride w:ilvl="3">
+      <w:startOverride w:val="1"/>
+    </w:lvlOverride>
+    <w:lvlOverride w:ilvl="4">
+      <w:startOverride w:val="1"/>
+    </w:lvlOverride>
+    <w:lvlOverride w:ilvl="5">
+      <w:startOverride w:val="1"/>
+    </w:lvlOverride>
+    <w:lvlOverride w:ilvl="6">
+      <w:startOverride w:val="1"/>
+    </w:lvlOverride>
+    <w:lvlOverride w:ilvl="7">
+      <w:startOverride w:val="1"/>
+    </w:lvlOverride>
+    <w:lvlOverride w:ilvl="8">
+      <w:startOverride w:val="1"/>
+    </w:lvlOverride>
   </w:num>
-  <w:num w:numId="8">
-    <w:abstractNumId w:val="2"/>
+  <w:num w:numId="45">
+    <w:abstractNumId w:val="36"/>
+    <w:lvlOverride w:ilvl="0"/>
+    <w:lvlOverride w:ilvl="1"/>
+    <w:lvlOverride w:ilvl="2"/>
+    <w:lvlOverride w:ilvl="3"/>
+    <w:lvlOverride w:ilvl="4"/>
+    <w:lvlOverride w:ilvl="5"/>
+    <w:lvlOverride w:ilvl="6"/>
+    <w:lvlOverride w:ilvl="7"/>
+    <w:lvlOverride w:ilvl="8"/>
   </w:num>
-  <w:num w:numId="9">
-    <w:abstractNumId w:val="4"/>
-  </w:num>
-  <w:num w:numId="10">
-    <w:abstractNumId w:val="27"/>
-  </w:num>
-  <w:num w:numId="11">
-    <w:abstractNumId w:val="33"/>
-  </w:num>
-  <w:num w:numId="12">
-    <w:abstractNumId w:val="29"/>
-  </w:num>
-  <w:num w:numId="13">
-    <w:abstractNumId w:val="10"/>
-  </w:num>
-  <w:num w:numId="14">
-    <w:abstractNumId w:val="25"/>
-  </w:num>
-  <w:num w:numId="15">
-    <w:abstractNumId w:val="21"/>
-  </w:num>
-  <w:num w:numId="16">
-    <w:abstractNumId w:val="18"/>
-  </w:num>
-  <w:num w:numId="17">
-    <w:abstractNumId w:val="17"/>
-  </w:num>
-  <w:num w:numId="18">
-    <w:abstractNumId w:val="32"/>
-  </w:num>
-  <w:num w:numId="19">
-    <w:abstractNumId w:val="28"/>
-  </w:num>
-  <w:num w:numId="20">
-    <w:abstractNumId w:val="19"/>
-  </w:num>
-  <w:num w:numId="21">
-    <w:abstractNumId w:val="0"/>
-  </w:num>
-  <w:num w:numId="22">
-    <w:abstractNumId w:val="5"/>
-  </w:num>
-  <w:num w:numId="23">
-    <w:abstractNumId w:val="30"/>
-  </w:num>
-  <w:num w:numId="24">
-    <w:abstractNumId w:val="9"/>
-  </w:num>
-  <w:num w:numId="25">
-    <w:abstractNumId w:val="34"/>
-  </w:num>
-  <w:num w:numId="26">
-    <w:abstractNumId w:val="16"/>
-  </w:num>
-  <w:num w:numId="27">
-    <w:abstractNumId w:val="14"/>
-  </w:num>
-  <w:num w:numId="28">
-    <w:abstractNumId w:val="12"/>
-  </w:num>
-  <w:num w:numId="29">
-    <w:abstractNumId w:val="6"/>
-  </w:num>
-  <w:num w:numId="30">
-    <w:abstractNumId w:val="11"/>
-  </w:num>
-  <w:num w:numId="31">
-    <w:abstractNumId w:val="7"/>
-  </w:num>
-  <w:num w:numId="32">
-    <w:abstractNumId w:val="13"/>
-  </w:num>
-  <w:num w:numId="33">
-    <w:abstractNumId w:val="31"/>
-  </w:num>
-  <w:num w:numId="34">
+  <w:num w:numId="46">
     <w:abstractNumId w:val="26"/>
-  </w:num>
-  <w:num w:numId="35">
-    <w:abstractNumId w:val="22"/>
+    <w:lvlOverride w:ilvl="0">
+      <w:startOverride w:val="1"/>
+    </w:lvlOverride>
+    <w:lvlOverride w:ilvl="1">
+      <w:startOverride w:val="1"/>
+    </w:lvlOverride>
+    <w:lvlOverride w:ilvl="2">
+      <w:startOverride w:val="1"/>
+    </w:lvlOverride>
+    <w:lvlOverride w:ilvl="3">
+      <w:startOverride w:val="1"/>
+    </w:lvlOverride>
+    <w:lvlOverride w:ilvl="4">
+      <w:startOverride w:val="1"/>
+    </w:lvlOverride>
+    <w:lvlOverride w:ilvl="5">
+      <w:startOverride w:val="1"/>
+    </w:lvlOverride>
+    <w:lvlOverride w:ilvl="6">
+      <w:startOverride w:val="1"/>
+    </w:lvlOverride>
+    <w:lvlOverride w:ilvl="7">
+      <w:startOverride w:val="1"/>
+    </w:lvlOverride>
+    <w:lvlOverride w:ilvl="8">
+      <w:startOverride w:val="1"/>
+    </w:lvlOverride>
   </w:num>
 </w:numbering>
 </file>
@@ -5320,7 +6737,7 @@
     <w:lsdException w:name="Table Grid" w:uiPriority="39"/>
     <w:lsdException w:name="Table Theme" w:semiHidden="1" w:unhideWhenUsed="1"/>
     <w:lsdException w:name="Placeholder Text" w:semiHidden="1"/>
-    <w:lsdException w:name="No Spacing" w:uiPriority="1"/>
+    <w:lsdException w:name="No Spacing" w:uiPriority="1" w:qFormat="1"/>
     <w:lsdException w:name="Light Shading" w:uiPriority="60"/>
     <w:lsdException w:name="Light List" w:uiPriority="61"/>
     <w:lsdException w:name="Light Grid" w:uiPriority="62"/>
@@ -5543,7 +6960,7 @@
   <w:style w:type="paragraph" w:default="1" w:styleId="Normal">
     <w:name w:val="Normal"/>
     <w:qFormat/>
-    <w:rsid w:val="00D71DD2"/>
+    <w:rsid w:val="005108CD"/>
     <w:pPr>
       <w:widowControl w:val="0"/>
       <w:spacing w:after="120" w:line="240" w:lineRule="auto"/>
@@ -5622,6 +7039,7 @@
   <w:style w:type="character" w:default="1" w:styleId="DefaultParagraphFont">
     <w:name w:val="Default Paragraph Font"/>
     <w:uiPriority w:val="1"/>
+    <w:semiHidden/>
     <w:unhideWhenUsed/>
   </w:style>
   <w:style w:type="table" w:default="1" w:styleId="TableNormal">
@@ -5744,9 +7162,9 @@
     <w:name w:val="Reading"/>
     <w:basedOn w:val="Normal"/>
     <w:qFormat/>
-    <w:rsid w:val="00F372EA"/>
+    <w:rsid w:val="005307A9"/>
     <w:pPr>
-      <w:framePr w:wrap="around" w:vAnchor="text" w:hAnchor="text" w:y="1"/>
+      <w:framePr w:wrap="notBeside" w:vAnchor="text" w:hAnchor="text" w:y="1"/>
       <w:shd w:val="pct5" w:color="auto" w:fill="E7E6E6" w:themeFill="background2"/>
       <w:ind w:left="113" w:right="57"/>
     </w:pPr>
@@ -5867,6 +7285,23 @@
     <w:qFormat/>
     <w:rsid w:val="00224A61"/>
   </w:style>
+  <w:style w:type="paragraph" w:styleId="FootnoteText">
+    <w:name w:val="footnote text"/>
+    <w:basedOn w:val="Normal"/>
+    <w:link w:val="FootnoteTextChar"/>
+    <w:uiPriority w:val="99"/>
+    <w:semiHidden/>
+    <w:unhideWhenUsed/>
+    <w:rsid w:val="00997E1F"/>
+    <w:pPr>
+      <w:spacing w:after="0"/>
+    </w:pPr>
+    <w:rPr>
+      <w:rFonts w:cs="Mangal"/>
+      <w:sz w:val="20"/>
+      <w:szCs w:val="18"/>
+    </w:rPr>
+  </w:style>
   <w:style w:type="paragraph" w:styleId="ListParagraph">
     <w:name w:val="List Paragraph"/>
     <w:basedOn w:val="Normal"/>
@@ -5952,14 +7387,13 @@
     <w:link w:val="QuoteChar"/>
     <w:uiPriority w:val="29"/>
     <w:qFormat/>
-    <w:rsid w:val="00431A48"/>
+    <w:rsid w:val="005108CD"/>
     <w:pPr>
       <w:spacing w:before="200" w:after="160"/>
       <w:ind w:left="862" w:right="862"/>
     </w:pPr>
     <w:rPr>
       <w:rFonts w:cs="Mangal"/>
-      <w:i/>
       <w:iCs/>
       <w:color w:val="404040" w:themeColor="text1" w:themeTint="BF"/>
       <w:szCs w:val="21"/>
@@ -5970,10 +7404,9 @@
     <w:basedOn w:val="DefaultParagraphFont"/>
     <w:link w:val="Quote"/>
     <w:uiPriority w:val="29"/>
-    <w:rsid w:val="00431A48"/>
+    <w:rsid w:val="005108CD"/>
     <w:rPr>
       <w:rFonts w:ascii="Liberation Serif" w:hAnsi="Liberation Serif" w:cs="Mangal"/>
-      <w:i/>
       <w:iCs/>
       <w:color w:val="404040" w:themeColor="text1" w:themeTint="BF"/>
       <w:sz w:val="24"/>
@@ -6052,6 +7485,26 @@
       <w:color w:val="E7E6E6" w:themeColor="background2"/>
     </w:rPr>
   </w:style>
+  <w:style w:type="character" w:customStyle="1" w:styleId="pl-ent">
+    <w:name w:val="pl-ent"/>
+    <w:basedOn w:val="DefaultParagraphFont"/>
+    <w:rsid w:val="00635101"/>
+  </w:style>
+  <w:style w:type="character" w:customStyle="1" w:styleId="pl-e">
+    <w:name w:val="pl-e"/>
+    <w:basedOn w:val="DefaultParagraphFont"/>
+    <w:rsid w:val="00635101"/>
+  </w:style>
+  <w:style w:type="character" w:customStyle="1" w:styleId="pl-s">
+    <w:name w:val="pl-s"/>
+    <w:basedOn w:val="DefaultParagraphFont"/>
+    <w:rsid w:val="00635101"/>
+  </w:style>
+  <w:style w:type="character" w:customStyle="1" w:styleId="pl-pds">
+    <w:name w:val="pl-pds"/>
+    <w:basedOn w:val="DefaultParagraphFont"/>
+    <w:rsid w:val="00635101"/>
+  </w:style>
   <w:style w:type="paragraph" w:styleId="Revision">
     <w:name w:val="Revision"/>
     <w:hidden/>
@@ -6095,23 +7548,50 @@
       <w:u w:val="single"/>
     </w:rPr>
   </w:style>
-  <w:style w:type="paragraph" w:customStyle="1" w:styleId="Aside">
-    <w:name w:val="Aside"/>
-    <w:basedOn w:val="Note"/>
+  <w:style w:type="character" w:customStyle="1" w:styleId="FootnoteTextChar">
+    <w:name w:val="Footnote Text Char"/>
+    <w:basedOn w:val="DefaultParagraphFont"/>
+    <w:link w:val="FootnoteText"/>
+    <w:uiPriority w:val="99"/>
+    <w:semiHidden/>
+    <w:rsid w:val="00997E1F"/>
+    <w:rPr>
+      <w:rFonts w:ascii="Liberation Serif" w:hAnsi="Liberation Serif" w:cs="Mangal"/>
+      <w:sz w:val="20"/>
+      <w:szCs w:val="18"/>
+      <w:lang w:eastAsia="zh-CN" w:bidi="hi-IN"/>
+    </w:rPr>
+  </w:style>
+  <w:style w:type="character" w:styleId="FootnoteReference">
+    <w:name w:val="footnote reference"/>
+    <w:basedOn w:val="DefaultParagraphFont"/>
+    <w:uiPriority w:val="99"/>
+    <w:semiHidden/>
+    <w:unhideWhenUsed/>
+    <w:rsid w:val="00997E1F"/>
+    <w:rPr>
+      <w:vertAlign w:val="superscript"/>
+    </w:rPr>
+  </w:style>
+  <w:style w:type="character" w:customStyle="1" w:styleId="UniversityDate">
+    <w:name w:val="University Date"/>
+    <w:basedOn w:val="DefaultParagraphFont"/>
+    <w:uiPriority w:val="1"/>
     <w:qFormat/>
-    <w:rsid w:val="00F641C3"/>
-    <w:pPr>
-      <w:shd w:val="pct15" w:color="auto" w:fill="92D050"/>
-    </w:pPr>
+    <w:rsid w:val="00FF63C5"/>
+    <w:rPr>
+      <w:rFonts w:ascii="Courier New" w:hAnsi="Courier New"/>
+      <w:color w:val="FF0000"/>
+    </w:rPr>
   </w:style>
   <w:style w:type="paragraph" w:customStyle="1" w:styleId="BlackboardCard">
     <w:name w:val="Blackboard Card"/>
     <w:basedOn w:val="ListParagraph"/>
     <w:qFormat/>
-    <w:rsid w:val="00F641C3"/>
+    <w:rsid w:val="00662CCC"/>
     <w:pPr>
       <w:numPr>
-        <w:numId w:val="32"/>
+        <w:numId w:val="42"/>
       </w:numPr>
       <w:pBdr>
         <w:top w:val="single" w:sz="4" w:space="1" w:color="auto"/>
@@ -6119,6 +7599,28 @@
         <w:bottom w:val="single" w:sz="4" w:space="1" w:color="auto"/>
         <w:right w:val="single" w:sz="4" w:space="4" w:color="auto"/>
       </w:pBdr>
+    </w:pPr>
+  </w:style>
+  <w:style w:type="paragraph" w:customStyle="1" w:styleId="FilmWatchingOptions">
+    <w:name w:val="Film Watching Options"/>
+    <w:basedOn w:val="Normal"/>
+    <w:qFormat/>
+    <w:rsid w:val="00242BD8"/>
+    <w:rPr>
+      <w:rFonts w:ascii="Times New Roman" w:hAnsi="Times New Roman" w:cstheme="minorBidi"/>
+      <w:i/>
+      <w:color w:val="00B050"/>
+      <w:szCs w:val="20"/>
+      <w:lang w:eastAsia="en-US" w:bidi="ar-SA"/>
+    </w:rPr>
+  </w:style>
+  <w:style w:type="paragraph" w:customStyle="1" w:styleId="Aside">
+    <w:name w:val="Aside"/>
+    <w:basedOn w:val="Note"/>
+    <w:qFormat/>
+    <w:rsid w:val="008F3509"/>
+    <w:pPr>
+      <w:shd w:val="pct15" w:color="auto" w:fill="92D050"/>
     </w:pPr>
   </w:style>
 </w:styles>
@@ -6420,6 +7922,10 @@
 </file>
 
 <file path=customXml/item1.xml><?xml version="1.0" encoding="utf-8"?>
+<b:Sources xmlns:b="http://schemas.openxmlformats.org/officeDocument/2006/bibliography" xmlns="http://schemas.openxmlformats.org/officeDocument/2006/bibliography" SelectedStyle="\APASixthEditionOfficeOnline.xsl" StyleName="APA" Version="6"/>
+</file>
+
+<file path=customXml/item2.xml><?xml version="1.0" encoding="utf-8"?>
 <ct:contentTypeSchema xmlns:ct="http://schemas.microsoft.com/office/2006/metadata/contentType" xmlns:ma="http://schemas.microsoft.com/office/2006/metadata/properties/metaAttributes" ct:_="" ma:_="" ma:contentTypeName="Document" ma:contentTypeID="0x01010041007E3C85707C409950D4308CFA0D83" ma:contentTypeVersion="11" ma:contentTypeDescription="Create a new document." ma:contentTypeScope="" ma:versionID="57a6604a6c3547883ad46bbd8be2a3ff">
   <xsd:schema xmlns:xsd="http://www.w3.org/2001/XMLSchema" xmlns:xs="http://www.w3.org/2001/XMLSchema" xmlns:p="http://schemas.microsoft.com/office/2006/metadata/properties" xmlns:ns3="1ac94572-a116-4717-95f6-4da5fbc09e8a" xmlns:ns4="7efe096b-c4e3-4663-b504-b03db39b9f05" targetNamespace="http://schemas.microsoft.com/office/2006/metadata/properties" ma:root="true" ma:fieldsID="07d0a19b844c29f75152b583065dc2cd" ns3:_="" ns4:_="">
     <xsd:import namespace="1ac94572-a116-4717-95f6-4da5fbc09e8a"/>
@@ -6628,7 +8134,7 @@
 </ct:contentTypeSchema>
 </file>
 
-<file path=customXml/item2.xml><?xml version="1.0" encoding="utf-8"?>
+<file path=customXml/item3.xml><?xml version="1.0" encoding="utf-8"?>
 <?mso-contentType ?>
 <FormTemplates xmlns="http://schemas.microsoft.com/sharepoint/v3/contenttype/forms">
   <Display>DocumentLibraryForm</Display>
@@ -6637,13 +8143,21 @@
 </FormTemplates>
 </file>
 
-<file path=customXml/item3.xml><?xml version="1.0" encoding="utf-8"?>
+<file path=customXml/item4.xml><?xml version="1.0" encoding="utf-8"?>
 <p:properties xmlns:p="http://schemas.microsoft.com/office/2006/metadata/properties" xmlns:xsi="http://www.w3.org/2001/XMLSchema-instance" xmlns:pc="http://schemas.microsoft.com/office/infopath/2007/PartnerControls">
   <documentManagement/>
 </p:properties>
 </file>
 
 <file path=customXml/itemProps1.xml><?xml version="1.0" encoding="utf-8"?>
+<ds:datastoreItem xmlns:ds="http://schemas.openxmlformats.org/officeDocument/2006/customXml" ds:itemID="{AE192A8A-5E16-45EA-A97A-1BD0B2262B94}">
+  <ds:schemaRefs>
+    <ds:schemaRef ds:uri="http://schemas.openxmlformats.org/officeDocument/2006/bibliography"/>
+  </ds:schemaRefs>
+</ds:datastoreItem>
+</file>
+
+<file path=customXml/itemProps2.xml><?xml version="1.0" encoding="utf-8"?>
 <ds:datastoreItem xmlns:ds="http://schemas.openxmlformats.org/officeDocument/2006/customXml" ds:itemID="{674197AE-FE9E-4ED2-9543-A160A3148137}">
   <ds:schemaRefs>
     <ds:schemaRef ds:uri="http://schemas.microsoft.com/office/2006/metadata/contentType"/>
@@ -6662,7 +8176,7 @@
 </ds:datastoreItem>
 </file>
 
-<file path=customXml/itemProps2.xml><?xml version="1.0" encoding="utf-8"?>
+<file path=customXml/itemProps3.xml><?xml version="1.0" encoding="utf-8"?>
 <ds:datastoreItem xmlns:ds="http://schemas.openxmlformats.org/officeDocument/2006/customXml" ds:itemID="{479E764B-4064-423F-B093-693C9D04465F}">
   <ds:schemaRefs>
     <ds:schemaRef ds:uri="http://schemas.microsoft.com/sharepoint/v3/contenttype/forms"/>
@@ -6670,7 +8184,7 @@
 </ds:datastoreItem>
 </file>
 
-<file path=customXml/itemProps3.xml><?xml version="1.0" encoding="utf-8"?>
+<file path=customXml/itemProps4.xml><?xml version="1.0" encoding="utf-8"?>
 <ds:datastoreItem xmlns:ds="http://schemas.openxmlformats.org/officeDocument/2006/customXml" ds:itemID="{6AE47011-FF1B-4591-8C0F-1B5B29981C8F}">
   <ds:schemaRefs>
     <ds:schemaRef ds:uri="http://schemas.microsoft.com/office/2006/metadata/properties"/>

</xml_diff>

<commit_message>
Updating docs and FAQ style #64 #61
</commit_message>
<xml_diff>
--- a/Example.docx
+++ b/Example.docx
@@ -2007,25 +2007,76 @@
     <w:p/>
     <w:p/>
     <w:p/>
-    <w:p/>
     <w:p>
       <w:pPr>
-        <w:pStyle w:val="Poem"/>
-      </w:pPr>
-      <w:r>
-        <w:t xml:space="preserve">s </w:t>
-      </w:r>
-      <w:r>
-        <w:br/>
-      </w:r>
+        <w:rPr>
+          <w:rStyle w:val="UniversityDate"/>
+        </w:rPr>
+      </w:pPr>
+      <w:proofErr w:type="spellStart"/>
+      <w:r>
+        <w:rPr>
+          <w:rStyle w:val="UniversityDate"/>
+        </w:rPr>
+        <w:t>eeee</w:t>
+      </w:r>
+      <w:proofErr w:type="spellEnd"/>
     </w:p>
     <w:p>
       <w:pPr>
+        <w:pStyle w:val="Poem"/>
+      </w:pPr>
+      <w:r>
+        <w:t xml:space="preserve">s </w:t>
+      </w:r>
+      <w:r>
+        <w:br/>
+      </w:r>
+    </w:p>
+    <w:p>
+      <w:pPr>
         <w:pStyle w:val="Indent"/>
       </w:pPr>
       <w:r>
         <w:t>Jane Smith</w:t>
       </w:r>
+    </w:p>
+    <w:p>
+      <w:pPr>
+        <w:pStyle w:val="Indent"/>
+      </w:pPr>
+    </w:p>
+    <w:p>
+      <w:pPr>
+        <w:pStyle w:val="FAQQuestion"/>
+      </w:pPr>
+      <w:r>
+        <w:t xml:space="preserve">FAQ </w:t>
+      </w:r>
+      <w:r>
+        <w:t>Question</w:t>
+      </w:r>
+    </w:p>
+    <w:p>
+      <w:pPr>
+        <w:pStyle w:val="FAQAnswer"/>
+      </w:pPr>
+      <w:r>
+        <w:t xml:space="preserve">A1 - Make sure you are logging into the </w:t>
+      </w:r>
+      <w:proofErr w:type="spellStart"/>
+      <w:r>
+        <w:t>Learning@Griffith</w:t>
+      </w:r>
+      <w:proofErr w:type="spellEnd"/>
+      <w:r>
+        <w:t xml:space="preserve"> (Blackboard Site - this site) with your student account (if you have more than 1 account). If you want access via another account (e.g., a staff account) contact the instructor or tutor via the discussion board and we can add an alternative account to the class list.</w:t>
+      </w:r>
+    </w:p>
+    <w:p>
+      <w:pPr>
+        <w:pStyle w:val="Indent"/>
+      </w:pPr>
     </w:p>
     <w:sectPr>
       <w:pgSz w:w="11906" w:h="16838"/>
@@ -7672,6 +7723,28 @@
       <w:lang w:eastAsia="zh-CN" w:bidi="hi-IN"/>
     </w:rPr>
   </w:style>
+  <w:style w:type="paragraph" w:customStyle="1" w:styleId="FAQQuestion">
+    <w:name w:val="FAQ Question"/>
+    <w:basedOn w:val="Normal"/>
+    <w:qFormat/>
+    <w:rsid w:val="00AE4706"/>
+    <w:pPr>
+      <w:shd w:val="clear" w:color="auto" w:fill="E7E6E6" w:themeFill="background2"/>
+    </w:pPr>
+    <w:rPr>
+      <w:b/>
+    </w:rPr>
+  </w:style>
+  <w:style w:type="paragraph" w:customStyle="1" w:styleId="FAQAnswer">
+    <w:name w:val="FAQ Answer"/>
+    <w:basedOn w:val="Normal"/>
+    <w:qFormat/>
+    <w:rsid w:val="00D21F21"/>
+    <w:pPr>
+      <w:shd w:val="clear" w:color="auto" w:fill="FFF2CC" w:themeFill="accent4" w:themeFillTint="33"/>
+      <w:ind w:left="284" w:right="284"/>
+    </w:pPr>
+  </w:style>
 </w:styles>
 </file>
 
@@ -7971,10 +8044,25 @@
 </file>
 
 <file path=customXml/item1.xml><?xml version="1.0" encoding="utf-8"?>
+<?mso-contentType ?>
+<FormTemplates xmlns="http://schemas.microsoft.com/sharepoint/v3/contenttype/forms">
+  <Display>DocumentLibraryForm</Display>
+  <Edit>DocumentLibraryForm</Edit>
+  <New>DocumentLibraryForm</New>
+</FormTemplates>
+</file>
+
+<file path=customXml/item2.xml><?xml version="1.0" encoding="utf-8"?>
+<p:properties xmlns:p="http://schemas.microsoft.com/office/2006/metadata/properties" xmlns:xsi="http://www.w3.org/2001/XMLSchema-instance" xmlns:pc="http://schemas.microsoft.com/office/infopath/2007/PartnerControls">
+  <documentManagement/>
+</p:properties>
+</file>
+
+<file path=customXml/item3.xml><?xml version="1.0" encoding="utf-8"?>
 <b:Sources xmlns:b="http://schemas.openxmlformats.org/officeDocument/2006/bibliography" xmlns="http://schemas.openxmlformats.org/officeDocument/2006/bibliography" SelectedStyle="\APASixthEditionOfficeOnline.xsl" StyleName="APA" Version="6"/>
 </file>
 
-<file path=customXml/item2.xml><?xml version="1.0" encoding="utf-8"?>
+<file path=customXml/item4.xml><?xml version="1.0" encoding="utf-8"?>
 <ct:contentTypeSchema xmlns:ct="http://schemas.microsoft.com/office/2006/metadata/contentType" xmlns:ma="http://schemas.microsoft.com/office/2006/metadata/properties/metaAttributes" ct:_="" ma:_="" ma:contentTypeName="Document" ma:contentTypeID="0x01010041007E3C85707C409950D4308CFA0D83" ma:contentTypeVersion="11" ma:contentTypeDescription="Create a new document." ma:contentTypeScope="" ma:versionID="57a6604a6c3547883ad46bbd8be2a3ff">
   <xsd:schema xmlns:xsd="http://www.w3.org/2001/XMLSchema" xmlns:xs="http://www.w3.org/2001/XMLSchema" xmlns:p="http://schemas.microsoft.com/office/2006/metadata/properties" xmlns:ns3="1ac94572-a116-4717-95f6-4da5fbc09e8a" xmlns:ns4="7efe096b-c4e3-4663-b504-b03db39b9f05" targetNamespace="http://schemas.microsoft.com/office/2006/metadata/properties" ma:root="true" ma:fieldsID="07d0a19b844c29f75152b583065dc2cd" ns3:_="" ns4:_="">
     <xsd:import namespace="1ac94572-a116-4717-95f6-4da5fbc09e8a"/>
@@ -8183,22 +8271,24 @@
 </ct:contentTypeSchema>
 </file>
 
-<file path=customXml/item3.xml><?xml version="1.0" encoding="utf-8"?>
-<?mso-contentType ?>
-<FormTemplates xmlns="http://schemas.microsoft.com/sharepoint/v3/contenttype/forms">
-  <Display>DocumentLibraryForm</Display>
-  <Edit>DocumentLibraryForm</Edit>
-  <New>DocumentLibraryForm</New>
-</FormTemplates>
+<file path=customXml/itemProps1.xml><?xml version="1.0" encoding="utf-8"?>
+<ds:datastoreItem xmlns:ds="http://schemas.openxmlformats.org/officeDocument/2006/customXml" ds:itemID="{479E764B-4064-423F-B093-693C9D04465F}">
+  <ds:schemaRefs>
+    <ds:schemaRef ds:uri="http://schemas.microsoft.com/sharepoint/v3/contenttype/forms"/>
+  </ds:schemaRefs>
+</ds:datastoreItem>
 </file>
 
-<file path=customXml/item4.xml><?xml version="1.0" encoding="utf-8"?>
-<p:properties xmlns:p="http://schemas.microsoft.com/office/2006/metadata/properties" xmlns:xsi="http://www.w3.org/2001/XMLSchema-instance" xmlns:pc="http://schemas.microsoft.com/office/infopath/2007/PartnerControls">
-  <documentManagement/>
-</p:properties>
+<file path=customXml/itemProps2.xml><?xml version="1.0" encoding="utf-8"?>
+<ds:datastoreItem xmlns:ds="http://schemas.openxmlformats.org/officeDocument/2006/customXml" ds:itemID="{6AE47011-FF1B-4591-8C0F-1B5B29981C8F}">
+  <ds:schemaRefs>
+    <ds:schemaRef ds:uri="http://schemas.microsoft.com/office/2006/metadata/properties"/>
+    <ds:schemaRef ds:uri="http://schemas.microsoft.com/office/infopath/2007/PartnerControls"/>
+  </ds:schemaRefs>
+</ds:datastoreItem>
 </file>
 
-<file path=customXml/itemProps1.xml><?xml version="1.0" encoding="utf-8"?>
+<file path=customXml/itemProps3.xml><?xml version="1.0" encoding="utf-8"?>
 <ds:datastoreItem xmlns:ds="http://schemas.openxmlformats.org/officeDocument/2006/customXml" ds:itemID="{AE192A8A-5E16-45EA-A97A-1BD0B2262B94}">
   <ds:schemaRefs>
     <ds:schemaRef ds:uri="http://schemas.openxmlformats.org/officeDocument/2006/bibliography"/>
@@ -8206,7 +8296,7 @@
 </ds:datastoreItem>
 </file>
 
-<file path=customXml/itemProps2.xml><?xml version="1.0" encoding="utf-8"?>
+<file path=customXml/itemProps4.xml><?xml version="1.0" encoding="utf-8"?>
 <ds:datastoreItem xmlns:ds="http://schemas.openxmlformats.org/officeDocument/2006/customXml" ds:itemID="{674197AE-FE9E-4ED2-9543-A160A3148137}">
   <ds:schemaRefs>
     <ds:schemaRef ds:uri="http://schemas.microsoft.com/office/2006/metadata/contentType"/>
@@ -8223,21 +8313,4 @@
     <ds:schemaRef ds:uri="http://schemas.microsoft.com/internal/obd"/>
   </ds:schemaRefs>
 </ds:datastoreItem>
-</file>
-
-<file path=customXml/itemProps3.xml><?xml version="1.0" encoding="utf-8"?>
-<ds:datastoreItem xmlns:ds="http://schemas.openxmlformats.org/officeDocument/2006/customXml" ds:itemID="{479E764B-4064-423F-B093-693C9D04465F}">
-  <ds:schemaRefs>
-    <ds:schemaRef ds:uri="http://schemas.microsoft.com/sharepoint/v3/contenttype/forms"/>
-  </ds:schemaRefs>
-</ds:datastoreItem>
-</file>
-
-<file path=customXml/itemProps4.xml><?xml version="1.0" encoding="utf-8"?>
-<ds:datastoreItem xmlns:ds="http://schemas.openxmlformats.org/officeDocument/2006/customXml" ds:itemID="{6AE47011-FF1B-4591-8C0F-1B5B29981C8F}">
-  <ds:schemaRefs>
-    <ds:schemaRef ds:uri="http://schemas.microsoft.com/office/2006/metadata/properties"/>
-    <ds:schemaRef ds:uri="http://schemas.microsoft.com/office/infopath/2007/PartnerControls"/>
-  </ds:schemaRefs>
-</ds:datastoreItem>
 </file>
</xml_diff>

<commit_message>
Updating documentation #64 #59
</commit_message>
<xml_diff>
--- a/Example.docx
+++ b/Example.docx
@@ -31,7 +31,13 @@
     </w:p>
     <w:p>
       <w:r>
-        <w:t xml:space="preserve">This template document for </w:t>
+        <w:t xml:space="preserve">This </w:t>
+      </w:r>
+      <w:r>
+        <w:t xml:space="preserve">is a </w:t>
+      </w:r>
+      <w:r>
+        <w:t xml:space="preserve">template document for </w:t>
       </w:r>
       <w:hyperlink r:id="rId16" w:history="1">
         <w:r>
@@ -42,19 +48,62 @@
         </w:r>
       </w:hyperlink>
       <w:r>
-        <w:t xml:space="preserve"> is provides an up</w:t>
-      </w:r>
-      <w:r>
-        <w:t>-</w:t>
-      </w:r>
-      <w:r>
-        <w:t>to</w:t>
-      </w:r>
-      <w:r>
-        <w:t>-</w:t>
-      </w:r>
-      <w:r>
-        <w:t>date version and explanation of the common Word styles that can be used.</w:t>
+        <w:rPr>
+          <w:rStyle w:val="Hyperlink"/>
+        </w:rPr>
+        <w:t>.</w:t>
+      </w:r>
+      <w:r>
+        <w:t xml:space="preserve"> </w:t>
+      </w:r>
+      <w:r>
+        <w:t>The Content Interface provides a way to author and maintain high quality online learning material for use in the Blackboard Learning Management System. The purpose of this template</w:t>
+      </w:r>
+      <w:r>
+        <w:t>, includes:</w:t>
+      </w:r>
+    </w:p>
+    <w:p>
+      <w:pPr>
+        <w:pStyle w:val="ListParagraph"/>
+        <w:numPr>
+          <w:ilvl w:val="0"/>
+          <w:numId w:val="47"/>
+        </w:numPr>
+      </w:pPr>
+      <w:r>
+        <w:t>Provide a starting point for your Authoring.</w:t>
+      </w:r>
+      <w:r>
+        <w:br/>
+        <w:t xml:space="preserve">This template includes all of the standard Word styles </w:t>
+      </w:r>
+      <w:r>
+        <w:t>that the Content Interface recognises and transforms.</w:t>
+      </w:r>
+    </w:p>
+    <w:p>
+      <w:pPr>
+        <w:pStyle w:val="ListParagraph"/>
+        <w:numPr>
+          <w:ilvl w:val="0"/>
+          <w:numId w:val="47"/>
+        </w:numPr>
+      </w:pPr>
+      <w:r>
+        <w:t xml:space="preserve">Provide examples </w:t>
+      </w:r>
+      <w:r>
+        <w:t xml:space="preserve">of the available styles for you and </w:t>
+      </w:r>
+      <w:r>
+        <w:t xml:space="preserve">the </w:t>
+      </w:r>
+      <w:r>
+        <w:t xml:space="preserve">Content Interface </w:t>
+      </w:r>
+      <w:r>
+        <w:t>documentation.</w:t>
       </w:r>
     </w:p>
     <w:p>
@@ -68,21 +117,7 @@
         <w:rPr>
           <w:b/>
         </w:rPr>
-        <w:t xml:space="preserve">These aren’t the only </w:t>
-      </w:r>
-      <w:commentRangeStart w:id="1"/>
-      <w:r>
-        <w:rPr>
-          <w:b/>
-        </w:rPr>
-        <w:t>styles</w:t>
-      </w:r>
-      <w:commentRangeEnd w:id="1"/>
-      <w:r>
-        <w:rPr>
-          <w:rStyle w:val="CommentReference"/>
-        </w:rPr>
-        <w:commentReference w:id="1"/>
+        <w:t>More styles can be added</w:t>
       </w:r>
     </w:p>
     <w:p>
@@ -91,6 +126,9 @@
       </w:pPr>
       <w:r>
         <w:t>The common Word styles explained here are those already existing in the Content Interface. New styles for different purposes can be added.</w:t>
+      </w:r>
+      <w:r>
+        <w:t xml:space="preserve"> In some cases, for specific purposes</w:t>
       </w:r>
     </w:p>
     <w:p>
@@ -111,7 +149,7 @@
     </w:p>
     <w:p>
       <w:pPr>
-        <w:pStyle w:val="Heading3"/>
+        <w:pStyle w:val="Heading2"/>
       </w:pPr>
       <w:r>
         <w:t>Using this document</w:t>
@@ -166,15 +204,7 @@
     </w:p>
     <w:p>
       <w:r>
-        <w:t>The first step is to create some content in a Word document. The Word document should use both normal Word styles (</w:t>
-      </w:r>
-      <w:proofErr w:type="gramStart"/>
-      <w:r>
-        <w:t>e.g.</w:t>
-      </w:r>
-      <w:proofErr w:type="gramEnd"/>
-      <w:r>
-        <w:t xml:space="preserve"> </w:t>
+        <w:t xml:space="preserve">The first step is to create some content in a Word document. The Word document should use both normal Word styles (e.g. </w:t>
       </w:r>
       <w:r>
         <w:rPr>
@@ -336,7 +366,11 @@
     </w:p>
     <w:p>
       <w:r>
-        <w:t>When using the Content Interface and Word styles, it might be helpful to stop thinking of what you add to a Word document as text or as content. Instead, think about your Word document consisting of a collection of objects. Objects you semantically identify using Word styles. Objects that when displayed on the web are transformed from how they look and act the corresponding Word document.</w:t>
+        <w:t xml:space="preserve">When using the Content Interface and Word styles, it might be helpful to stop thinking of what you add to a Word document as text or as content. Instead, think about your Word document consisting of a collection of objects. Objects you semantically identify using Word </w:t>
+      </w:r>
+      <w:r>
+        <w:lastRenderedPageBreak/>
+        <w:t>styles. Objects that when displayed on the web are transformed from how they look and act the corresponding Word document.</w:t>
       </w:r>
     </w:p>
     <w:p>
@@ -407,7 +441,6 @@
         </w:numPr>
       </w:pPr>
       <w:r>
-        <w:lastRenderedPageBreak/>
         <w:t xml:space="preserve">Similarly, the </w:t>
       </w:r>
       <w:r>
@@ -428,15 +461,7 @@
         <w:t>Heading 1</w:t>
       </w:r>
       <w:r>
-        <w:t xml:space="preserve"> </w:t>
-      </w:r>
-      <w:proofErr w:type="gramStart"/>
-      <w:r>
-        <w:t>section, but</w:t>
-      </w:r>
-      <w:proofErr w:type="gramEnd"/>
-      <w:r>
-        <w:t xml:space="preserve"> will have its own second-level accordion.</w:t>
+        <w:t xml:space="preserve"> section, but will have its own second-level accordion.</w:t>
       </w:r>
     </w:p>
     <w:p>
@@ -458,15 +483,7 @@
         <w:t>University Date</w:t>
       </w:r>
       <w:r>
-        <w:t xml:space="preserve"> style identifies a date (</w:t>
-      </w:r>
-      <w:proofErr w:type="gramStart"/>
-      <w:r>
-        <w:t>e.g.</w:t>
-      </w:r>
-      <w:proofErr w:type="gramEnd"/>
-      <w:r>
-        <w:t xml:space="preserve"> </w:t>
+        <w:t xml:space="preserve"> style identifies a date (e.g. </w:t>
       </w:r>
       <w:r>
         <w:rPr>
@@ -540,15 +557,7 @@
         </w:r>
       </w:hyperlink>
       <w:r>
-        <w:t xml:space="preserve"> – more web specific content, </w:t>
-      </w:r>
-      <w:proofErr w:type="gramStart"/>
-      <w:r>
-        <w:t>including:</w:t>
-      </w:r>
-      <w:proofErr w:type="gramEnd"/>
-      <w:r>
-        <w:t xml:space="preserve"> links, images, videos and other embeddable content.</w:t>
+        <w:t xml:space="preserve"> – more web specific content, including: links, images, videos and other embeddable content.</w:t>
       </w:r>
     </w:p>
     <w:p>
@@ -568,15 +577,7 @@
         </w:r>
       </w:hyperlink>
       <w:r>
-        <w:t xml:space="preserve"> – content specific to Griffith University, </w:t>
-      </w:r>
-      <w:proofErr w:type="gramStart"/>
-      <w:r>
-        <w:t>including:</w:t>
-      </w:r>
-      <w:proofErr w:type="gramEnd"/>
-      <w:r>
-        <w:t xml:space="preserve"> activities, readings, University dates etc.</w:t>
+        <w:t xml:space="preserve"> – content specific to Griffith University, including: activities, readings, University dates etc.</w:t>
       </w:r>
     </w:p>
     <w:p>
@@ -596,15 +597,7 @@
         </w:r>
       </w:hyperlink>
       <w:r>
-        <w:t xml:space="preserve"> – styles that work with Blackboard specific content, </w:t>
-      </w:r>
-      <w:proofErr w:type="gramStart"/>
-      <w:r>
-        <w:t>including:</w:t>
-      </w:r>
-      <w:proofErr w:type="gramEnd"/>
-      <w:r>
-        <w:t xml:space="preserve"> links to content items; links to menu items; adaptive release; review status; and, the Card Interface.</w:t>
+        <w:t xml:space="preserve"> – styles that work with Blackboard specific content, including: links to content items; links to menu items; adaptive release; review status; and, the Card Interface.</w:t>
       </w:r>
     </w:p>
     <w:p>
@@ -1150,7 +1143,6 @@
                 </w:rPr>
                 <w:t xml:space="preserve"> and </w:t>
               </w:r>
-              <w:proofErr w:type="spellStart"/>
               <w:r>
                 <w:rPr>
                   <w:rStyle w:val="Hyperlink"/>
@@ -1159,7 +1151,6 @@
                 </w:rPr>
                 <w:t>PictureRight</w:t>
               </w:r>
-              <w:proofErr w:type="spellEnd"/>
             </w:hyperlink>
           </w:p>
         </w:tc>
@@ -1279,15 +1270,7 @@
           </w:tcPr>
           <w:p>
             <w:r>
-              <w:t>Identify some text as a HTML embed (</w:t>
-            </w:r>
-            <w:proofErr w:type="gramStart"/>
-            <w:r>
-              <w:t>e.g.</w:t>
-            </w:r>
-            <w:proofErr w:type="gramEnd"/>
-            <w:r>
-              <w:t xml:space="preserve"> from a YouTube video) that needs to displayed.</w:t>
+              <w:t>Identify some text as a HTML embed (e.g. from a YouTube video) that needs to displayed.</w:t>
             </w:r>
           </w:p>
         </w:tc>
@@ -1657,15 +1640,7 @@
           </w:tcPr>
           <w:p>
             <w:r>
-              <w:t xml:space="preserve">Enable the automatic insertion of specific dates into generic date descriptions. </w:t>
-            </w:r>
-            <w:proofErr w:type="gramStart"/>
-            <w:r>
-              <w:t>e.g.</w:t>
-            </w:r>
-            <w:proofErr w:type="gramEnd"/>
-            <w:r>
-              <w:t xml:space="preserve"> the description </w:t>
+              <w:t xml:space="preserve">Enable the automatic insertion of specific dates into generic date descriptions. e.g. the description </w:t>
             </w:r>
             <w:r>
               <w:rPr>
@@ -1691,7 +1666,678 @@
         </w:tc>
       </w:tr>
     </w:tbl>
-    <w:p/>
+    <w:p>
+      <w:pPr>
+        <w:pStyle w:val="Heading3"/>
+      </w:pPr>
+      <w:r>
+        <w:t>Activity example</w:t>
+      </w:r>
+    </w:p>
+    <w:p>
+      <w:pPr>
+        <w:pStyle w:val="activity"/>
+      </w:pPr>
+      <w:r>
+        <w:t xml:space="preserve">This is an example of an activity. If you bring up the “styles” or “Apply Styles” window in Word, when you click on this paragraph you should see that it’s an </w:t>
+      </w:r>
+      <w:r>
+        <w:rPr>
+          <w:i/>
+        </w:rPr>
+        <w:t>Activity</w:t>
+      </w:r>
+      <w:r>
+        <w:t xml:space="preserve"> style.</w:t>
+      </w:r>
+    </w:p>
+    <w:p>
+      <w:pPr>
+        <w:pStyle w:val="Heading3"/>
+      </w:pPr>
+      <w:r>
+        <w:t>Note example</w:t>
+      </w:r>
+    </w:p>
+    <w:p>
+      <w:pPr>
+        <w:pStyle w:val="Note"/>
+        <w:rPr>
+          <w:b/>
+        </w:rPr>
+      </w:pPr>
+      <w:r>
+        <w:rPr>
+          <w:b/>
+        </w:rPr>
+        <w:t>Don’t over use notes</w:t>
+      </w:r>
+    </w:p>
+    <w:p>
+      <w:pPr>
+        <w:pStyle w:val="Note"/>
+      </w:pPr>
+      <w:r>
+        <w:t>There is probably a danger of overuse of the note style.</w:t>
+      </w:r>
+    </w:p>
+    <w:p>
+      <w:pPr>
+        <w:pStyle w:val="Heading3"/>
+      </w:pPr>
+      <w:r>
+        <w:t>Aside example</w:t>
+      </w:r>
+    </w:p>
+    <w:p>
+      <w:pPr>
+        <w:pStyle w:val="Aside"/>
+      </w:pPr>
+      <w:r>
+        <w:t xml:space="preserve">The aside style serves the same purpose as (and uses) the </w:t>
+      </w:r>
+      <w:hyperlink r:id="rId40" w:history="1">
+        <w:r>
+          <w:rPr>
+            <w:rStyle w:val="Hyperlink"/>
+          </w:rPr>
+          <w:t xml:space="preserve">HTML </w:t>
+        </w:r>
+        <w:r>
+          <w:rPr>
+            <w:rStyle w:val="Hyperlink"/>
+            <w:rFonts w:ascii="Courier New" w:hAnsi="Courier New" w:cs="Courier New"/>
+          </w:rPr>
+          <w:t>&lt;aside&gt;</w:t>
+        </w:r>
+        <w:r>
+          <w:rPr>
+            <w:rStyle w:val="Hyperlink"/>
+            <w:i/>
+            <w:iCs/>
+          </w:rPr>
+          <w:t xml:space="preserve"> </w:t>
+        </w:r>
+        <w:r>
+          <w:rPr>
+            <w:rStyle w:val="Hyperlink"/>
+          </w:rPr>
+          <w:t>element</w:t>
+        </w:r>
+      </w:hyperlink>
+      <w:r>
+        <w:t>.</w:t>
+      </w:r>
+    </w:p>
+    <w:p>
+      <w:pPr>
+        <w:pStyle w:val="Heading3"/>
+      </w:pPr>
+      <w:r>
+        <w:t>Reading example</w:t>
+      </w:r>
+    </w:p>
+    <w:p>
+      <w:pPr>
+        <w:pStyle w:val="Reading"/>
+        <w:framePr w:wrap="notBeside"/>
+      </w:pPr>
+      <w:r>
+        <w:t xml:space="preserve">Xkcd is a web-comic with the tag line "A webcomic of romance, sarcasm, math, and language”. Visit the </w:t>
+      </w:r>
+      <w:hyperlink r:id="rId41" w:history="1">
+        <w:r>
+          <w:rPr>
+            <w:rStyle w:val="Hyperlink"/>
+          </w:rPr>
+          <w:t>xkcd website</w:t>
+        </w:r>
+      </w:hyperlink>
+      <w:r>
+        <w:t xml:space="preserve"> and view today’s comic. Don’t forget to move your mouse over the comic. Does the content and topic of today’s topic seem humorous to you? Why? Why not?</w:t>
+      </w:r>
+    </w:p>
+    <w:p>
+      <w:r>
+        <w:rPr>
+          <w:noProof/>
+        </w:rPr>
+        <w:lastRenderedPageBreak/>
+        <w:drawing>
+          <wp:inline distT="0" distB="0" distL="0" distR="0" wp14:anchorId="2F3DA2F2" wp14:editId="6AA0E4CB">
+            <wp:extent cx="7048500" cy="2600325"/>
+            <wp:effectExtent l="0" t="0" r="0" b="9525"/>
+            <wp:docPr id="2" name="Picture 2"/>
+            <wp:cNvGraphicFramePr>
+              <a:graphicFrameLocks xmlns:a="http://schemas.openxmlformats.org/drawingml/2006/main" noChangeAspect="1"/>
+            </wp:cNvGraphicFramePr>
+            <a:graphic xmlns:a="http://schemas.openxmlformats.org/drawingml/2006/main">
+              <a:graphicData uri="http://schemas.openxmlformats.org/drawingml/2006/picture">
+                <pic:pic xmlns:pic="http://schemas.openxmlformats.org/drawingml/2006/picture">
+                  <pic:nvPicPr>
+                    <pic:cNvPr id="2" name="internet_archive.png"/>
+                    <pic:cNvPicPr/>
+                  </pic:nvPicPr>
+                  <pic:blipFill>
+                    <a:blip r:embed="rId42">
+                      <a:extLst>
+                        <a:ext uri="{28A0092B-C50C-407E-A947-70E740481C1C}">
+                          <a14:useLocalDpi xmlns:a14="http://schemas.microsoft.com/office/drawing/2010/main" val="0"/>
+                        </a:ext>
+                      </a:extLst>
+                    </a:blip>
+                    <a:stretch>
+                      <a:fillRect/>
+                    </a:stretch>
+                  </pic:blipFill>
+                  <pic:spPr>
+                    <a:xfrm>
+                      <a:off x="0" y="0"/>
+                      <a:ext cx="7048500" cy="2600325"/>
+                    </a:xfrm>
+                    <a:prstGeom prst="rect">
+                      <a:avLst/>
+                    </a:prstGeom>
+                  </pic:spPr>
+                </pic:pic>
+              </a:graphicData>
+            </a:graphic>
+          </wp:inline>
+        </w:drawing>
+      </w:r>
+    </w:p>
+    <w:p>
+      <w:pPr>
+        <w:pStyle w:val="Heading3"/>
+      </w:pPr>
+      <w:r>
+        <w:t>Poem example</w:t>
+      </w:r>
+    </w:p>
+    <w:p>
+      <w:pPr>
+        <w:pStyle w:val="Poem"/>
+      </w:pPr>
+      <w:r>
+        <w:t>It was the man from Ironbark who struck the Sydney town,</w:t>
+      </w:r>
+      <w:r>
+        <w:br/>
+        <w:t>He wandered over street and park, he wandered up and down.</w:t>
+      </w:r>
+      <w:r>
+        <w:br/>
+        <w:t>He loitered here he loitered there, till he was like to drop,</w:t>
+      </w:r>
+      <w:r>
+        <w:br/>
+        <w:t>Until at last in sheer despair he sought a barber's shop.</w:t>
+      </w:r>
+      <w:r>
+        <w:br/>
+        <w:t>"Ere! shave my beard and whiskers off, I'll be a man of mark,</w:t>
+      </w:r>
+      <w:r>
+        <w:br/>
+        <w:t>I'll go and do the Sydney toff up home in Ironbark."</w:t>
+      </w:r>
+    </w:p>
+    <w:p>
+      <w:pPr>
+        <w:pStyle w:val="Heading3"/>
+      </w:pPr>
+      <w:r>
+        <w:t>FAQs example</w:t>
+      </w:r>
+    </w:p>
+    <w:p>
+      <w:pPr>
+        <w:pStyle w:val="FAQQuestion"/>
+      </w:pPr>
+      <w:r>
+        <w:t>Must the two styles be used together?</w:t>
+      </w:r>
+    </w:p>
+    <w:p>
+      <w:pPr>
+        <w:pStyle w:val="FAQAnswer"/>
+      </w:pPr>
+      <w:r>
+        <w:t>Yes. To work, text with the FAQ Question style applied must immediately precede text with the FAQ Question style applied.</w:t>
+      </w:r>
+    </w:p>
+    <w:p>
+      <w:pPr>
+        <w:pStyle w:val="FAQQuestion"/>
+      </w:pPr>
+      <w:r>
+        <w:t>How are the displayed?</w:t>
+      </w:r>
+    </w:p>
+    <w:p>
+      <w:pPr>
+        <w:pStyle w:val="FAQAnswer"/>
+      </w:pPr>
+      <w:r>
+        <w:t>The standard display is using a simple accordion structure (not the same as Heading 1 and Heading 2).  The FAQ Question provides a “button”, which when it is clicked will reveal the FAQ Answer.</w:t>
+      </w:r>
+    </w:p>
+    <w:p>
+      <w:pPr>
+        <w:pStyle w:val="Heading3"/>
+      </w:pPr>
+      <w:r>
+        <w:t>University dates example</w:t>
+      </w:r>
+    </w:p>
+    <w:p>
+      <w:r>
+        <w:t xml:space="preserve">University date examples can be inline with text. For example, you might start on </w:t>
+      </w:r>
+      <w:r>
+        <w:rPr>
+          <w:rStyle w:val="UniversityDate"/>
+        </w:rPr>
+        <w:t>Monday Week 1</w:t>
+      </w:r>
+      <w:r>
+        <w:t xml:space="preserve">, but need to submit by </w:t>
+      </w:r>
+      <w:r>
+        <w:rPr>
+          <w:rStyle w:val="UniversityDate"/>
+        </w:rPr>
+        <w:t>Tuesday Week 2</w:t>
+      </w:r>
+      <w:r>
+        <w:t>.  Or you could use them in a table.</w:t>
+      </w:r>
+    </w:p>
+    <w:tbl>
+      <w:tblPr>
+        <w:tblStyle w:val="TableGrid"/>
+        <w:tblW w:w="0" w:type="auto"/>
+        <w:tblLook w:val="04A0" w:firstRow="1" w:lastRow="0" w:firstColumn="1" w:lastColumn="0" w:noHBand="0" w:noVBand="1"/>
+      </w:tblPr>
+      <w:tblGrid>
+        <w:gridCol w:w="4508"/>
+        <w:gridCol w:w="4508"/>
+      </w:tblGrid>
+      <w:tr>
+        <w:tc>
+          <w:tcPr>
+            <w:tcW w:w="4508" w:type="dxa"/>
+          </w:tcPr>
+          <w:p>
+            <w:pPr>
+              <w:rPr>
+                <w:b/>
+                <w:bCs/>
+              </w:rPr>
+            </w:pPr>
+            <w:r>
+              <w:rPr>
+                <w:b/>
+                <w:bCs/>
+              </w:rPr>
+              <w:t>Word</w:t>
+            </w:r>
+          </w:p>
+        </w:tc>
+        <w:tc>
+          <w:tcPr>
+            <w:tcW w:w="4508" w:type="dxa"/>
+          </w:tcPr>
+          <w:p>
+            <w:pPr>
+              <w:rPr>
+                <w:b/>
+                <w:bCs/>
+              </w:rPr>
+            </w:pPr>
+            <w:r>
+              <w:rPr>
+                <w:b/>
+                <w:bCs/>
+              </w:rPr>
+              <w:t>Web</w:t>
+            </w:r>
+          </w:p>
+        </w:tc>
+      </w:tr>
+      <w:tr>
+        <w:tc>
+          <w:tcPr>
+            <w:tcW w:w="4508" w:type="dxa"/>
+          </w:tcPr>
+          <w:p>
+            <w:r>
+              <w:t>Monday Week 1</w:t>
+            </w:r>
+          </w:p>
+        </w:tc>
+        <w:tc>
+          <w:tcPr>
+            <w:tcW w:w="4508" w:type="dxa"/>
+          </w:tcPr>
+          <w:p>
+            <w:pPr>
+              <w:rPr>
+                <w:rStyle w:val="UniversityDate"/>
+              </w:rPr>
+            </w:pPr>
+            <w:r>
+              <w:rPr>
+                <w:rStyle w:val="UniversityDate"/>
+              </w:rPr>
+              <w:t>Monday Week 1</w:t>
+            </w:r>
+          </w:p>
+        </w:tc>
+      </w:tr>
+      <w:tr>
+        <w:tc>
+          <w:tcPr>
+            <w:tcW w:w="4508" w:type="dxa"/>
+          </w:tcPr>
+          <w:p>
+            <w:r>
+              <w:t>Wednesday Week 1</w:t>
+            </w:r>
+          </w:p>
+        </w:tc>
+        <w:tc>
+          <w:tcPr>
+            <w:tcW w:w="4508" w:type="dxa"/>
+          </w:tcPr>
+          <w:p>
+            <w:pPr>
+              <w:rPr>
+                <w:rStyle w:val="UniversityDate"/>
+              </w:rPr>
+            </w:pPr>
+            <w:r>
+              <w:rPr>
+                <w:rStyle w:val="UniversityDate"/>
+              </w:rPr>
+              <w:t>Wednesday Week 1</w:t>
+            </w:r>
+          </w:p>
+        </w:tc>
+      </w:tr>
+      <w:tr>
+        <w:tc>
+          <w:tcPr>
+            <w:tcW w:w="4508" w:type="dxa"/>
+          </w:tcPr>
+          <w:p>
+            <w:r>
+              <w:t>Thursday Week 1</w:t>
+            </w:r>
+          </w:p>
+        </w:tc>
+        <w:tc>
+          <w:tcPr>
+            <w:tcW w:w="4508" w:type="dxa"/>
+          </w:tcPr>
+          <w:p>
+            <w:pPr>
+              <w:rPr>
+                <w:rStyle w:val="UniversityDate"/>
+              </w:rPr>
+            </w:pPr>
+            <w:r>
+              <w:rPr>
+                <w:rStyle w:val="UniversityDate"/>
+              </w:rPr>
+              <w:t>Thursday Week 1</w:t>
+            </w:r>
+          </w:p>
+        </w:tc>
+      </w:tr>
+      <w:tr>
+        <w:tc>
+          <w:tcPr>
+            <w:tcW w:w="4508" w:type="dxa"/>
+          </w:tcPr>
+          <w:p>
+            <w:r>
+              <w:t>Thursday of Week 11</w:t>
+            </w:r>
+          </w:p>
+        </w:tc>
+        <w:tc>
+          <w:tcPr>
+            <w:tcW w:w="4508" w:type="dxa"/>
+          </w:tcPr>
+          <w:p>
+            <w:pPr>
+              <w:rPr>
+                <w:rStyle w:val="UniversityDate"/>
+              </w:rPr>
+            </w:pPr>
+            <w:r>
+              <w:rPr>
+                <w:rStyle w:val="UniversityDate"/>
+              </w:rPr>
+              <w:t>Thursday of Week 11</w:t>
+            </w:r>
+          </w:p>
+        </w:tc>
+      </w:tr>
+      <w:tr>
+        <w:tc>
+          <w:tcPr>
+            <w:tcW w:w="4508" w:type="dxa"/>
+          </w:tcPr>
+          <w:p>
+            <w:r>
+              <w:t>Thursday, Week 11</w:t>
+            </w:r>
+          </w:p>
+        </w:tc>
+        <w:tc>
+          <w:tcPr>
+            <w:tcW w:w="4508" w:type="dxa"/>
+          </w:tcPr>
+          <w:p>
+            <w:pPr>
+              <w:rPr>
+                <w:rStyle w:val="UniversityDate"/>
+              </w:rPr>
+            </w:pPr>
+            <w:r>
+              <w:rPr>
+                <w:rStyle w:val="UniversityDate"/>
+              </w:rPr>
+              <w:t>Thursday, Week 11</w:t>
+            </w:r>
+          </w:p>
+        </w:tc>
+      </w:tr>
+      <w:tr>
+        <w:tc>
+          <w:tcPr>
+            <w:tcW w:w="4508" w:type="dxa"/>
+          </w:tcPr>
+          <w:p>
+            <w:r>
+              <w:t>Thursday: Week 11</w:t>
+            </w:r>
+          </w:p>
+        </w:tc>
+        <w:tc>
+          <w:tcPr>
+            <w:tcW w:w="4508" w:type="dxa"/>
+          </w:tcPr>
+          <w:p>
+            <w:pPr>
+              <w:rPr>
+                <w:rStyle w:val="UniversityDate"/>
+              </w:rPr>
+            </w:pPr>
+            <w:r>
+              <w:rPr>
+                <w:rStyle w:val="UniversityDate"/>
+              </w:rPr>
+              <w:t>Thursday: Week 11</w:t>
+            </w:r>
+          </w:p>
+        </w:tc>
+      </w:tr>
+      <w:tr>
+        <w:tc>
+          <w:tcPr>
+            <w:tcW w:w="4508" w:type="dxa"/>
+          </w:tcPr>
+          <w:p>
+            <w:r>
+              <w:t>Thur, week 11</w:t>
+            </w:r>
+          </w:p>
+        </w:tc>
+        <w:tc>
+          <w:tcPr>
+            <w:tcW w:w="4508" w:type="dxa"/>
+          </w:tcPr>
+          <w:p>
+            <w:pPr>
+              <w:rPr>
+                <w:rStyle w:val="UniversityDate"/>
+              </w:rPr>
+            </w:pPr>
+            <w:r>
+              <w:rPr>
+                <w:rStyle w:val="UniversityDate"/>
+              </w:rPr>
+              <w:t>Thur, week 11</w:t>
+            </w:r>
+          </w:p>
+        </w:tc>
+      </w:tr>
+      <w:tr>
+        <w:tc>
+          <w:tcPr>
+            <w:tcW w:w="4508" w:type="dxa"/>
+          </w:tcPr>
+          <w:p>
+            <w:r>
+              <w:t>thur week 11</w:t>
+            </w:r>
+          </w:p>
+        </w:tc>
+        <w:tc>
+          <w:tcPr>
+            <w:tcW w:w="4508" w:type="dxa"/>
+          </w:tcPr>
+          <w:p>
+            <w:pPr>
+              <w:rPr>
+                <w:rStyle w:val="UniversityDate"/>
+              </w:rPr>
+            </w:pPr>
+            <w:r>
+              <w:rPr>
+                <w:rStyle w:val="UniversityDate"/>
+              </w:rPr>
+              <w:t>thur week 11</w:t>
+            </w:r>
+          </w:p>
+        </w:tc>
+      </w:tr>
+    </w:tbl>
+    <w:p>
+      <w:pPr>
+        <w:pStyle w:val="Heading3"/>
+      </w:pPr>
+      <w:r>
+        <w:lastRenderedPageBreak/>
+        <w:t>Film Watch Options</w:t>
+      </w:r>
+    </w:p>
+    <w:p>
+      <w:r>
+        <w:t>Is fairly complex to set up.</w:t>
+      </w:r>
+      <w:r>
+        <w:t xml:space="preserve"> But in the Word document it is typically just the name of a film on a line by itself. On a line by itself is necessary because the film name could be replaced by </w:t>
+      </w:r>
+      <w:r>
+        <w:t xml:space="preserve">an embedded video player. Exactly what appears is dependent on what, if any, access </w:t>
+      </w:r>
+      <w:r>
+        <w:t>is provided to the film</w:t>
+      </w:r>
+    </w:p>
+    <w:p>
+      <w:pPr>
+        <w:rPr>
+          <w:b/>
+          <w:bCs/>
+        </w:rPr>
+      </w:pPr>
+      <w:r>
+        <w:rPr>
+          <w:b/>
+          <w:bCs/>
+        </w:rPr>
+        <w:t>Rear Window</w:t>
+      </w:r>
+    </w:p>
+    <w:p>
+      <w:pPr>
+        <w:pStyle w:val="FilmWatchingOptions"/>
+      </w:pPr>
+      <w:r>
+        <w:t>Rear Window</w:t>
+      </w:r>
+    </w:p>
+    <w:p>
+      <w:pPr>
+        <w:rPr>
+          <w:b/>
+          <w:bCs/>
+        </w:rPr>
+      </w:pPr>
+      <w:r>
+        <w:rPr>
+          <w:b/>
+          <w:bCs/>
+        </w:rPr>
+        <w:t>Shadow of a Doubt</w:t>
+      </w:r>
+    </w:p>
+    <w:p>
+      <w:pPr>
+        <w:pStyle w:val="FilmWatchingOptions"/>
+      </w:pPr>
+      <w:r>
+        <w:t>Shadow of a Doubt</w:t>
+      </w:r>
+    </w:p>
+    <w:p>
+      <w:pPr>
+        <w:rPr>
+          <w:b/>
+          <w:bCs/>
+        </w:rPr>
+      </w:pPr>
+      <w:r>
+        <w:rPr>
+          <w:b/>
+          <w:bCs/>
+        </w:rPr>
+        <w:t>Lost in Translation</w:t>
+      </w:r>
+    </w:p>
+    <w:p>
+      <w:pPr>
+        <w:pStyle w:val="FilmWatchingOptions"/>
+      </w:pPr>
+      <w:r>
+        <w:t>Lost in Translation</w:t>
+      </w:r>
+    </w:p>
     <w:p>
       <w:pPr>
         <w:pStyle w:val="Heading2"/>
@@ -1785,7 +2431,7 @@
                 <w:iCs/>
               </w:rPr>
             </w:pPr>
-            <w:hyperlink r:id="rId40" w:anchor="indirect-link-to-content-item-blackboard-content-link" w:history="1">
+            <w:hyperlink r:id="rId43" w:anchor="indirect-link-to-content-item-blackboard-content-link" w:history="1">
               <w:r>
                 <w:rPr>
                   <w:rStyle w:val="Hyperlink"/>
@@ -1834,7 +2480,7 @@
                 <w:iCs/>
               </w:rPr>
             </w:pPr>
-            <w:hyperlink r:id="rId41" w:anchor="indirect-link-to-a-menu-item-blackboard-menu-link" w:history="1">
+            <w:hyperlink r:id="rId44" w:anchor="indirect-link-to-a-menu-item-blackboard-menu-link" w:history="1">
               <w:r>
                 <w:rPr>
                   <w:rStyle w:val="Hyperlink"/>
@@ -1920,7 +2566,7 @@
                 <w:numId w:val="46"/>
               </w:numPr>
             </w:pPr>
-            <w:hyperlink r:id="rId42" w:anchor="integrating-the-blackboard-review-status-feature" w:history="1">
+            <w:hyperlink r:id="rId45" w:anchor="integrating-the-blackboard-review-status-feature" w:history="1">
               <w:r>
                 <w:rPr>
                   <w:rStyle w:val="Hyperlink"/>
@@ -1940,7 +2586,7 @@
                 <w:numId w:val="46"/>
               </w:numPr>
             </w:pPr>
-            <w:hyperlink r:id="rId43" w:anchor="using-the-adaptive-release-function" w:history="1">
+            <w:hyperlink r:id="rId46" w:anchor="using-the-adaptive-release-function" w:history="1">
               <w:r>
                 <w:rPr>
                   <w:rStyle w:val="Hyperlink"/>
@@ -1973,7 +2619,7 @@
                 <w:iCs/>
               </w:rPr>
             </w:pPr>
-            <w:hyperlink r:id="rId44" w:anchor="what-and-why" w:history="1">
+            <w:hyperlink r:id="rId47" w:anchor="what-and-why" w:history="1">
               <w:r>
                 <w:rPr>
                   <w:rStyle w:val="Hyperlink"/>
@@ -2006,73 +2652,6 @@
     </w:tbl>
     <w:p/>
     <w:p/>
-    <w:p/>
-    <w:p>
-      <w:pPr>
-        <w:rPr>
-          <w:rStyle w:val="UniversityDate"/>
-        </w:rPr>
-      </w:pPr>
-      <w:proofErr w:type="spellStart"/>
-      <w:r>
-        <w:rPr>
-          <w:rStyle w:val="UniversityDate"/>
-        </w:rPr>
-        <w:t>eeee</w:t>
-      </w:r>
-      <w:proofErr w:type="spellEnd"/>
-    </w:p>
-    <w:p>
-      <w:pPr>
-        <w:pStyle w:val="Poem"/>
-      </w:pPr>
-      <w:r>
-        <w:t xml:space="preserve">s </w:t>
-      </w:r>
-      <w:r>
-        <w:br/>
-      </w:r>
-    </w:p>
-    <w:p>
-      <w:pPr>
-        <w:pStyle w:val="Indent"/>
-      </w:pPr>
-      <w:r>
-        <w:t>Jane Smith</w:t>
-      </w:r>
-    </w:p>
-    <w:p>
-      <w:pPr>
-        <w:pStyle w:val="Indent"/>
-      </w:pPr>
-    </w:p>
-    <w:p>
-      <w:pPr>
-        <w:pStyle w:val="FAQQuestion"/>
-      </w:pPr>
-      <w:r>
-        <w:t xml:space="preserve">FAQ </w:t>
-      </w:r>
-      <w:r>
-        <w:t>Question</w:t>
-      </w:r>
-    </w:p>
-    <w:p>
-      <w:pPr>
-        <w:pStyle w:val="FAQAnswer"/>
-      </w:pPr>
-      <w:r>
-        <w:t xml:space="preserve">A1 - Make sure you are logging into the </w:t>
-      </w:r>
-      <w:proofErr w:type="spellStart"/>
-      <w:r>
-        <w:t>Learning@Griffith</w:t>
-      </w:r>
-      <w:proofErr w:type="spellEnd"/>
-      <w:r>
-        <w:t xml:space="preserve"> (Blackboard Site - this site) with your student account (if you have more than 1 account). If you want access via another account (e.g., a staff account) contact the instructor or tutor via the discussion board and we can add an alternative account to the class list.</w:t>
-      </w:r>
-    </w:p>
     <w:p>
       <w:pPr>
         <w:pStyle w:val="Indent"/>
@@ -2106,71 +2685,24 @@
       </w:r>
     </w:p>
   </w:comment>
-  <w:comment w:id="1" w:author="David Jones" w:date="2021-03-23T09:16:00Z" w:initials="DJ">
-    <w:p>
-      <w:pPr>
-        <w:pStyle w:val="CommentText"/>
-      </w:pPr>
-      <w:r>
-        <w:rPr>
-          <w:rStyle w:val="CommentReference"/>
-        </w:rPr>
-        <w:annotationRef/>
-      </w:r>
-      <w:r>
-        <w:t xml:space="preserve">This is a </w:t>
-      </w:r>
-      <w:r>
-        <w:rPr>
-          <w:i/>
-          <w:iCs/>
-        </w:rPr>
-        <w:t>Note</w:t>
-      </w:r>
-      <w:r>
-        <w:t xml:space="preserve"> style. Most Content Interface specific styles will have specific formatting. </w:t>
-      </w:r>
-      <w:proofErr w:type="gramStart"/>
-      <w:r>
-        <w:t>E.g.</w:t>
-      </w:r>
-      <w:proofErr w:type="gramEnd"/>
-      <w:r>
-        <w:t xml:space="preserve"> the yellow background indicates a </w:t>
-      </w:r>
-      <w:r>
-        <w:rPr>
-          <w:i/>
-          <w:iCs/>
-        </w:rPr>
-        <w:t>Note</w:t>
-      </w:r>
-      <w:r>
-        <w:t xml:space="preserve"> style. This is to help you recognise a style.</w:t>
-      </w:r>
-    </w:p>
-  </w:comment>
 </w:comments>
 </file>
 
 <file path=word/commentsExtended.xml><?xml version="1.0" encoding="utf-8"?>
 <w15:commentsEx xmlns:wpc="http://schemas.microsoft.com/office/word/2010/wordprocessingCanvas" xmlns:cx="http://schemas.microsoft.com/office/drawing/2014/chartex" xmlns:cx1="http://schemas.microsoft.com/office/drawing/2015/9/8/chartex" xmlns:cx2="http://schemas.microsoft.com/office/drawing/2015/10/21/chartex" xmlns:cx3="http://schemas.microsoft.com/office/drawing/2016/5/9/chartex" xmlns:cx4="http://schemas.microsoft.com/office/drawing/2016/5/10/chartex" xmlns:cx5="http://schemas.microsoft.com/office/drawing/2016/5/11/chartex" xmlns:cx6="http://schemas.microsoft.com/office/drawing/2016/5/12/chartex" xmlns:cx7="http://schemas.microsoft.com/office/drawing/2016/5/13/chartex" xmlns:cx8="http://schemas.microsoft.com/office/drawing/2016/5/14/chartex" xmlns:mc="http://schemas.openxmlformats.org/markup-compatibility/2006" xmlns:aink="http://schemas.microsoft.com/office/drawing/2016/ink" xmlns:am3d="http://schemas.microsoft.com/office/drawing/2017/model3d" xmlns:o="urn:schemas-microsoft-com:office:office" xmlns:r="http://schemas.openxmlformats.org/officeDocument/2006/relationships" xmlns:m="http://schemas.openxmlformats.org/officeDocument/2006/math" xmlns:v="urn:schemas-microsoft-com:vml" xmlns:wp14="http://schemas.microsoft.com/office/word/2010/wordprocessingDrawing" xmlns:wp="http://schemas.openxmlformats.org/drawingml/2006/wordprocessingDrawing" xmlns:w10="urn:schemas-microsoft-com:office:word" xmlns:w="http://schemas.openxmlformats.org/wordprocessingml/2006/main" xmlns:w14="http://schemas.microsoft.com/office/word/2010/wordml" xmlns:w15="http://schemas.microsoft.com/office/word/2012/wordml" xmlns:w16cex="http://schemas.microsoft.com/office/word/2018/wordml/cex" xmlns:w16cid="http://schemas.microsoft.com/office/word/2016/wordml/cid" xmlns:w16="http://schemas.microsoft.com/office/word/2018/wordml" xmlns:w16se="http://schemas.microsoft.com/office/word/2015/wordml/symex" xmlns:wpg="http://schemas.microsoft.com/office/word/2010/wordprocessingGroup" xmlns:wpi="http://schemas.microsoft.com/office/word/2010/wordprocessingInk" xmlns:wne="http://schemas.microsoft.com/office/word/2006/wordml" xmlns:wps="http://schemas.microsoft.com/office/word/2010/wordprocessingShape" mc:Ignorable="w14 w15 w16se w16cid w16 w16cex wp14">
   <w15:commentEx w15:paraId="2B12D278" w15:done="0"/>
-  <w15:commentEx w15:paraId="0C21225C" w15:done="0"/>
 </w15:commentsEx>
 </file>
 
 <file path=word/commentsExtensible.xml><?xml version="1.0" encoding="utf-8"?>
 <w16cex:commentsExtensible xmlns:wpc="http://schemas.microsoft.com/office/word/2010/wordprocessingCanvas" xmlns:cx="http://schemas.microsoft.com/office/drawing/2014/chartex" xmlns:cx1="http://schemas.microsoft.com/office/drawing/2015/9/8/chartex" xmlns:cx2="http://schemas.microsoft.com/office/drawing/2015/10/21/chartex" xmlns:cx3="http://schemas.microsoft.com/office/drawing/2016/5/9/chartex" xmlns:cx4="http://schemas.microsoft.com/office/drawing/2016/5/10/chartex" xmlns:cx5="http://schemas.microsoft.com/office/drawing/2016/5/11/chartex" xmlns:cx6="http://schemas.microsoft.com/office/drawing/2016/5/12/chartex" xmlns:cx7="http://schemas.microsoft.com/office/drawing/2016/5/13/chartex" xmlns:cx8="http://schemas.microsoft.com/office/drawing/2016/5/14/chartex" xmlns:mc="http://schemas.openxmlformats.org/markup-compatibility/2006" xmlns:aink="http://schemas.microsoft.com/office/drawing/2016/ink" xmlns:am3d="http://schemas.microsoft.com/office/drawing/2017/model3d" xmlns:o="urn:schemas-microsoft-com:office:office" xmlns:r="http://schemas.openxmlformats.org/officeDocument/2006/relationships" xmlns:m="http://schemas.openxmlformats.org/officeDocument/2006/math" xmlns:v="urn:schemas-microsoft-com:vml" xmlns:wp14="http://schemas.microsoft.com/office/word/2010/wordprocessingDrawing" xmlns:wp="http://schemas.openxmlformats.org/drawingml/2006/wordprocessingDrawing" xmlns:w10="urn:schemas-microsoft-com:office:word" xmlns:w="http://schemas.openxmlformats.org/wordprocessingml/2006/main" xmlns:w14="http://schemas.microsoft.com/office/word/2010/wordml" xmlns:w15="http://schemas.microsoft.com/office/word/2012/wordml" xmlns:w16cex="http://schemas.microsoft.com/office/word/2018/wordml/cex" xmlns:w16cid="http://schemas.microsoft.com/office/word/2016/wordml/cid" xmlns:w16="http://schemas.microsoft.com/office/word/2018/wordml" xmlns:w16se="http://schemas.microsoft.com/office/word/2015/wordml/symex" xmlns:wpg="http://schemas.microsoft.com/office/word/2010/wordprocessingGroup" xmlns:wpi="http://schemas.microsoft.com/office/word/2010/wordprocessingInk" xmlns:wne="http://schemas.microsoft.com/office/word/2006/wordml" xmlns:wps="http://schemas.microsoft.com/office/word/2010/wordprocessingShape" mc:Ignorable="w14 w15 w16se w16cid w16 w16cex wp14">
   <w16cex:commentExtensible w16cex:durableId="24C9C532" w16cex:dateUtc="2021-08-19T20:07:00Z"/>
-  <w16cex:commentExtensible w16cex:durableId="24C9C533" w16cex:dateUtc="2021-08-19T20:07:00Z"/>
 </w16cex:commentsExtensible>
 </file>
 
 <file path=word/commentsIds.xml><?xml version="1.0" encoding="utf-8"?>
 <w16cid:commentsIds xmlns:wpc="http://schemas.microsoft.com/office/word/2010/wordprocessingCanvas" xmlns:cx="http://schemas.microsoft.com/office/drawing/2014/chartex" xmlns:cx1="http://schemas.microsoft.com/office/drawing/2015/9/8/chartex" xmlns:cx2="http://schemas.microsoft.com/office/drawing/2015/10/21/chartex" xmlns:cx3="http://schemas.microsoft.com/office/drawing/2016/5/9/chartex" xmlns:cx4="http://schemas.microsoft.com/office/drawing/2016/5/10/chartex" xmlns:cx5="http://schemas.microsoft.com/office/drawing/2016/5/11/chartex" xmlns:cx6="http://schemas.microsoft.com/office/drawing/2016/5/12/chartex" xmlns:cx7="http://schemas.microsoft.com/office/drawing/2016/5/13/chartex" xmlns:cx8="http://schemas.microsoft.com/office/drawing/2016/5/14/chartex" xmlns:mc="http://schemas.openxmlformats.org/markup-compatibility/2006" xmlns:aink="http://schemas.microsoft.com/office/drawing/2016/ink" xmlns:am3d="http://schemas.microsoft.com/office/drawing/2017/model3d" xmlns:o="urn:schemas-microsoft-com:office:office" xmlns:r="http://schemas.openxmlformats.org/officeDocument/2006/relationships" xmlns:m="http://schemas.openxmlformats.org/officeDocument/2006/math" xmlns:v="urn:schemas-microsoft-com:vml" xmlns:wp14="http://schemas.microsoft.com/office/word/2010/wordprocessingDrawing" xmlns:wp="http://schemas.openxmlformats.org/drawingml/2006/wordprocessingDrawing" xmlns:w10="urn:schemas-microsoft-com:office:word" xmlns:w="http://schemas.openxmlformats.org/wordprocessingml/2006/main" xmlns:w14="http://schemas.microsoft.com/office/word/2010/wordml" xmlns:w15="http://schemas.microsoft.com/office/word/2012/wordml" xmlns:w16cex="http://schemas.microsoft.com/office/word/2018/wordml/cex" xmlns:w16cid="http://schemas.microsoft.com/office/word/2016/wordml/cid" xmlns:w16="http://schemas.microsoft.com/office/word/2018/wordml" xmlns:w16se="http://schemas.microsoft.com/office/word/2015/wordml/symex" xmlns:wpg="http://schemas.microsoft.com/office/word/2010/wordprocessingGroup" xmlns:wpi="http://schemas.microsoft.com/office/word/2010/wordprocessingInk" xmlns:wne="http://schemas.microsoft.com/office/word/2006/wordml" xmlns:wps="http://schemas.microsoft.com/office/word/2010/wordprocessingShape" mc:Ignorable="w14 w15 w16se w16cid w16 w16cex wp14">
   <w16cid:commentId w16cid:paraId="2B12D278" w16cid:durableId="24C9C532"/>
-  <w16cid:commentId w16cid:paraId="0C21225C" w16cid:durableId="24C9C533"/>
 </w16cid:commentsIds>
 </file>
 
@@ -3695,6 +4227,118 @@
     </w:lvl>
   </w:abstractNum>
   <w:abstractNum w:abstractNumId="17" w15:restartNumberingAfterBreak="0">
+    <w:nsid w:val="2CF1470C"/>
+    <w:multiLevelType w:val="hybridMultilevel"/>
+    <w:tmpl w:val="D7903788"/>
+    <w:lvl w:ilvl="0" w:tplc="D90AE37E">
+      <w:numFmt w:val="bullet"/>
+      <w:lvlText w:val="-"/>
+      <w:lvlJc w:val="left"/>
+      <w:pPr>
+        <w:ind w:left="720" w:hanging="360"/>
+      </w:pPr>
+      <w:rPr>
+        <w:rFonts w:ascii="Liberation Serif" w:eastAsia="Noto Serif CJK SC" w:hAnsi="Liberation Serif" w:cs="Lohit Devanagari" w:hint="default"/>
+      </w:rPr>
+    </w:lvl>
+    <w:lvl w:ilvl="1" w:tplc="0C090003" w:tentative="1">
+      <w:start w:val="1"/>
+      <w:numFmt w:val="bullet"/>
+      <w:lvlText w:val="o"/>
+      <w:lvlJc w:val="left"/>
+      <w:pPr>
+        <w:ind w:left="1440" w:hanging="360"/>
+      </w:pPr>
+      <w:rPr>
+        <w:rFonts w:ascii="Courier New" w:hAnsi="Courier New" w:cs="Courier New" w:hint="default"/>
+      </w:rPr>
+    </w:lvl>
+    <w:lvl w:ilvl="2" w:tplc="0C090005" w:tentative="1">
+      <w:start w:val="1"/>
+      <w:numFmt w:val="bullet"/>
+      <w:lvlText w:val=""/>
+      <w:lvlJc w:val="left"/>
+      <w:pPr>
+        <w:ind w:left="2160" w:hanging="360"/>
+      </w:pPr>
+      <w:rPr>
+        <w:rFonts w:ascii="Wingdings" w:hAnsi="Wingdings" w:hint="default"/>
+      </w:rPr>
+    </w:lvl>
+    <w:lvl w:ilvl="3" w:tplc="0C090001" w:tentative="1">
+      <w:start w:val="1"/>
+      <w:numFmt w:val="bullet"/>
+      <w:lvlText w:val=""/>
+      <w:lvlJc w:val="left"/>
+      <w:pPr>
+        <w:ind w:left="2880" w:hanging="360"/>
+      </w:pPr>
+      <w:rPr>
+        <w:rFonts w:ascii="Symbol" w:hAnsi="Symbol" w:hint="default"/>
+      </w:rPr>
+    </w:lvl>
+    <w:lvl w:ilvl="4" w:tplc="0C090003" w:tentative="1">
+      <w:start w:val="1"/>
+      <w:numFmt w:val="bullet"/>
+      <w:lvlText w:val="o"/>
+      <w:lvlJc w:val="left"/>
+      <w:pPr>
+        <w:ind w:left="3600" w:hanging="360"/>
+      </w:pPr>
+      <w:rPr>
+        <w:rFonts w:ascii="Courier New" w:hAnsi="Courier New" w:cs="Courier New" w:hint="default"/>
+      </w:rPr>
+    </w:lvl>
+    <w:lvl w:ilvl="5" w:tplc="0C090005" w:tentative="1">
+      <w:start w:val="1"/>
+      <w:numFmt w:val="bullet"/>
+      <w:lvlText w:val=""/>
+      <w:lvlJc w:val="left"/>
+      <w:pPr>
+        <w:ind w:left="4320" w:hanging="360"/>
+      </w:pPr>
+      <w:rPr>
+        <w:rFonts w:ascii="Wingdings" w:hAnsi="Wingdings" w:hint="default"/>
+      </w:rPr>
+    </w:lvl>
+    <w:lvl w:ilvl="6" w:tplc="0C090001" w:tentative="1">
+      <w:start w:val="1"/>
+      <w:numFmt w:val="bullet"/>
+      <w:lvlText w:val=""/>
+      <w:lvlJc w:val="left"/>
+      <w:pPr>
+        <w:ind w:left="5040" w:hanging="360"/>
+      </w:pPr>
+      <w:rPr>
+        <w:rFonts w:ascii="Symbol" w:hAnsi="Symbol" w:hint="default"/>
+      </w:rPr>
+    </w:lvl>
+    <w:lvl w:ilvl="7" w:tplc="0C090003" w:tentative="1">
+      <w:start w:val="1"/>
+      <w:numFmt w:val="bullet"/>
+      <w:lvlText w:val="o"/>
+      <w:lvlJc w:val="left"/>
+      <w:pPr>
+        <w:ind w:left="5760" w:hanging="360"/>
+      </w:pPr>
+      <w:rPr>
+        <w:rFonts w:ascii="Courier New" w:hAnsi="Courier New" w:cs="Courier New" w:hint="default"/>
+      </w:rPr>
+    </w:lvl>
+    <w:lvl w:ilvl="8" w:tplc="0C090005" w:tentative="1">
+      <w:start w:val="1"/>
+      <w:numFmt w:val="bullet"/>
+      <w:lvlText w:val=""/>
+      <w:lvlJc w:val="left"/>
+      <w:pPr>
+        <w:ind w:left="6480" w:hanging="360"/>
+      </w:pPr>
+      <w:rPr>
+        <w:rFonts w:ascii="Wingdings" w:hAnsi="Wingdings" w:hint="default"/>
+      </w:rPr>
+    </w:lvl>
+  </w:abstractNum>
+  <w:abstractNum w:abstractNumId="18" w15:restartNumberingAfterBreak="0">
     <w:nsid w:val="2DD34670"/>
     <w:multiLevelType w:val="hybridMultilevel"/>
     <w:tmpl w:val="EFB8273C"/>
@@ -3807,7 +4451,7 @@
       </w:rPr>
     </w:lvl>
   </w:abstractNum>
-  <w:abstractNum w:abstractNumId="18" w15:restartNumberingAfterBreak="0">
+  <w:abstractNum w:abstractNumId="19" w15:restartNumberingAfterBreak="0">
     <w:nsid w:val="2F825C58"/>
     <w:multiLevelType w:val="hybridMultilevel"/>
     <w:tmpl w:val="BC300D26"/>
@@ -3893,7 +4537,7 @@
       </w:pPr>
     </w:lvl>
   </w:abstractNum>
-  <w:abstractNum w:abstractNumId="19" w15:restartNumberingAfterBreak="0">
+  <w:abstractNum w:abstractNumId="20" w15:restartNumberingAfterBreak="0">
     <w:nsid w:val="31F6786F"/>
     <w:multiLevelType w:val="hybridMultilevel"/>
     <w:tmpl w:val="0476A372"/>
@@ -3979,7 +4623,7 @@
       </w:pPr>
     </w:lvl>
   </w:abstractNum>
-  <w:abstractNum w:abstractNumId="20" w15:restartNumberingAfterBreak="0">
+  <w:abstractNum w:abstractNumId="21" w15:restartNumberingAfterBreak="0">
     <w:nsid w:val="331E48F0"/>
     <w:multiLevelType w:val="hybridMultilevel"/>
     <w:tmpl w:val="4650BA50"/>
@@ -4068,7 +4712,7 @@
       </w:pPr>
     </w:lvl>
   </w:abstractNum>
-  <w:abstractNum w:abstractNumId="21" w15:restartNumberingAfterBreak="0">
+  <w:abstractNum w:abstractNumId="22" w15:restartNumberingAfterBreak="0">
     <w:nsid w:val="33307C7C"/>
     <w:multiLevelType w:val="hybridMultilevel"/>
     <w:tmpl w:val="0B7C0BA2"/>
@@ -4154,7 +4798,7 @@
       </w:pPr>
     </w:lvl>
   </w:abstractNum>
-  <w:abstractNum w:abstractNumId="22" w15:restartNumberingAfterBreak="0">
+  <w:abstractNum w:abstractNumId="23" w15:restartNumberingAfterBreak="0">
     <w:nsid w:val="34817486"/>
     <w:multiLevelType w:val="hybridMultilevel"/>
     <w:tmpl w:val="F188B17A"/>
@@ -4240,7 +4884,7 @@
       </w:pPr>
     </w:lvl>
   </w:abstractNum>
-  <w:abstractNum w:abstractNumId="23" w15:restartNumberingAfterBreak="0">
+  <w:abstractNum w:abstractNumId="24" w15:restartNumberingAfterBreak="0">
     <w:nsid w:val="34D4608A"/>
     <w:multiLevelType w:val="hybridMultilevel"/>
     <w:tmpl w:val="B88EA506"/>
@@ -4326,7 +4970,7 @@
       </w:pPr>
     </w:lvl>
   </w:abstractNum>
-  <w:abstractNum w:abstractNumId="24" w15:restartNumberingAfterBreak="0">
+  <w:abstractNum w:abstractNumId="25" w15:restartNumberingAfterBreak="0">
     <w:nsid w:val="36BC099D"/>
     <w:multiLevelType w:val="hybridMultilevel"/>
     <w:tmpl w:val="B92A3474"/>
@@ -4438,7 +5082,7 @@
       </w:rPr>
     </w:lvl>
   </w:abstractNum>
-  <w:abstractNum w:abstractNumId="25" w15:restartNumberingAfterBreak="0">
+  <w:abstractNum w:abstractNumId="26" w15:restartNumberingAfterBreak="0">
     <w:nsid w:val="36C907EA"/>
     <w:multiLevelType w:val="hybridMultilevel"/>
     <w:tmpl w:val="AEEE676E"/>
@@ -4527,7 +5171,7 @@
       </w:pPr>
     </w:lvl>
   </w:abstractNum>
-  <w:abstractNum w:abstractNumId="26" w15:restartNumberingAfterBreak="0">
+  <w:abstractNum w:abstractNumId="27" w15:restartNumberingAfterBreak="0">
     <w:nsid w:val="38705E2C"/>
     <w:multiLevelType w:val="hybridMultilevel"/>
     <w:tmpl w:val="82A455AE"/>
@@ -4613,7 +5257,7 @@
       </w:pPr>
     </w:lvl>
   </w:abstractNum>
-  <w:abstractNum w:abstractNumId="27" w15:restartNumberingAfterBreak="0">
+  <w:abstractNum w:abstractNumId="28" w15:restartNumberingAfterBreak="0">
     <w:nsid w:val="3D187004"/>
     <w:multiLevelType w:val="hybridMultilevel"/>
     <w:tmpl w:val="2B44563E"/>
@@ -4726,7 +5370,7 @@
       </w:rPr>
     </w:lvl>
   </w:abstractNum>
-  <w:abstractNum w:abstractNumId="28" w15:restartNumberingAfterBreak="0">
+  <w:abstractNum w:abstractNumId="29" w15:restartNumberingAfterBreak="0">
     <w:nsid w:val="4E0C679C"/>
     <w:multiLevelType w:val="hybridMultilevel"/>
     <w:tmpl w:val="AAECA7DA"/>
@@ -4815,7 +5459,7 @@
       </w:pPr>
     </w:lvl>
   </w:abstractNum>
-  <w:abstractNum w:abstractNumId="29" w15:restartNumberingAfterBreak="0">
+  <w:abstractNum w:abstractNumId="30" w15:restartNumberingAfterBreak="0">
     <w:nsid w:val="531C3288"/>
     <w:multiLevelType w:val="hybridMultilevel"/>
     <w:tmpl w:val="CB2856C8"/>
@@ -4904,7 +5548,7 @@
       </w:pPr>
     </w:lvl>
   </w:abstractNum>
-  <w:abstractNum w:abstractNumId="30" w15:restartNumberingAfterBreak="0">
+  <w:abstractNum w:abstractNumId="31" w15:restartNumberingAfterBreak="0">
     <w:nsid w:val="534A7A4B"/>
     <w:multiLevelType w:val="hybridMultilevel"/>
     <w:tmpl w:val="6BECB84E"/>
@@ -4993,7 +5637,7 @@
       </w:pPr>
     </w:lvl>
   </w:abstractNum>
-  <w:abstractNum w:abstractNumId="31" w15:restartNumberingAfterBreak="0">
+  <w:abstractNum w:abstractNumId="32" w15:restartNumberingAfterBreak="0">
     <w:nsid w:val="591A7C26"/>
     <w:multiLevelType w:val="hybridMultilevel"/>
     <w:tmpl w:val="16FE733A"/>
@@ -5079,7 +5723,7 @@
       </w:pPr>
     </w:lvl>
   </w:abstractNum>
-  <w:abstractNum w:abstractNumId="32" w15:restartNumberingAfterBreak="0">
+  <w:abstractNum w:abstractNumId="33" w15:restartNumberingAfterBreak="0">
     <w:nsid w:val="5C1F4892"/>
     <w:multiLevelType w:val="hybridMultilevel"/>
     <w:tmpl w:val="ADDEAAD8"/>
@@ -5192,7 +5836,7 @@
       </w:rPr>
     </w:lvl>
   </w:abstractNum>
-  <w:abstractNum w:abstractNumId="33" w15:restartNumberingAfterBreak="0">
+  <w:abstractNum w:abstractNumId="34" w15:restartNumberingAfterBreak="0">
     <w:nsid w:val="5DED0CDA"/>
     <w:multiLevelType w:val="hybridMultilevel"/>
     <w:tmpl w:val="8278B780"/>
@@ -5281,7 +5925,7 @@
       </w:pPr>
     </w:lvl>
   </w:abstractNum>
-  <w:abstractNum w:abstractNumId="34" w15:restartNumberingAfterBreak="0">
+  <w:abstractNum w:abstractNumId="35" w15:restartNumberingAfterBreak="0">
     <w:nsid w:val="63BD1FF9"/>
     <w:multiLevelType w:val="hybridMultilevel"/>
     <w:tmpl w:val="B198C7C4"/>
@@ -5394,7 +6038,7 @@
       </w:rPr>
     </w:lvl>
   </w:abstractNum>
-  <w:abstractNum w:abstractNumId="35" w15:restartNumberingAfterBreak="0">
+  <w:abstractNum w:abstractNumId="36" w15:restartNumberingAfterBreak="0">
     <w:nsid w:val="659F4E7F"/>
     <w:multiLevelType w:val="hybridMultilevel"/>
     <w:tmpl w:val="2AA669D0"/>
@@ -5507,7 +6151,7 @@
       </w:rPr>
     </w:lvl>
   </w:abstractNum>
-  <w:abstractNum w:abstractNumId="36" w15:restartNumberingAfterBreak="0">
+  <w:abstractNum w:abstractNumId="37" w15:restartNumberingAfterBreak="0">
     <w:nsid w:val="68FC6237"/>
     <w:multiLevelType w:val="hybridMultilevel"/>
     <w:tmpl w:val="8AB8442C"/>
@@ -5620,7 +6264,7 @@
       </w:rPr>
     </w:lvl>
   </w:abstractNum>
-  <w:abstractNum w:abstractNumId="37" w15:restartNumberingAfterBreak="0">
+  <w:abstractNum w:abstractNumId="38" w15:restartNumberingAfterBreak="0">
     <w:nsid w:val="69E24928"/>
     <w:multiLevelType w:val="hybridMultilevel"/>
     <w:tmpl w:val="A2449F3E"/>
@@ -5706,7 +6350,7 @@
       </w:pPr>
     </w:lvl>
   </w:abstractNum>
-  <w:abstractNum w:abstractNumId="38" w15:restartNumberingAfterBreak="0">
+  <w:abstractNum w:abstractNumId="39" w15:restartNumberingAfterBreak="0">
     <w:nsid w:val="722838C1"/>
     <w:multiLevelType w:val="hybridMultilevel"/>
     <w:tmpl w:val="0452F6FC"/>
@@ -5792,7 +6436,7 @@
       </w:pPr>
     </w:lvl>
   </w:abstractNum>
-  <w:abstractNum w:abstractNumId="39" w15:restartNumberingAfterBreak="0">
+  <w:abstractNum w:abstractNumId="40" w15:restartNumberingAfterBreak="0">
     <w:nsid w:val="73F67AB6"/>
     <w:multiLevelType w:val="hybridMultilevel"/>
     <w:tmpl w:val="D8B2E38A"/>
@@ -5878,7 +6522,7 @@
       </w:pPr>
     </w:lvl>
   </w:abstractNum>
-  <w:abstractNum w:abstractNumId="40" w15:restartNumberingAfterBreak="0">
+  <w:abstractNum w:abstractNumId="41" w15:restartNumberingAfterBreak="0">
     <w:nsid w:val="75FC22C6"/>
     <w:multiLevelType w:val="hybridMultilevel"/>
     <w:tmpl w:val="7200EA2E"/>
@@ -5964,7 +6608,7 @@
       </w:pPr>
     </w:lvl>
   </w:abstractNum>
-  <w:abstractNum w:abstractNumId="41" w15:restartNumberingAfterBreak="0">
+  <w:abstractNum w:abstractNumId="42" w15:restartNumberingAfterBreak="0">
     <w:nsid w:val="760B653F"/>
     <w:multiLevelType w:val="hybridMultilevel"/>
     <w:tmpl w:val="42041056"/>
@@ -6053,7 +6697,7 @@
       </w:pPr>
     </w:lvl>
   </w:abstractNum>
-  <w:abstractNum w:abstractNumId="42" w15:restartNumberingAfterBreak="0">
+  <w:abstractNum w:abstractNumId="43" w15:restartNumberingAfterBreak="0">
     <w:nsid w:val="7905026B"/>
     <w:multiLevelType w:val="hybridMultilevel"/>
     <w:tmpl w:val="418AC378"/>
@@ -6139,7 +6783,7 @@
       </w:pPr>
     </w:lvl>
   </w:abstractNum>
-  <w:abstractNum w:abstractNumId="43" w15:restartNumberingAfterBreak="0">
+  <w:abstractNum w:abstractNumId="44" w15:restartNumberingAfterBreak="0">
     <w:nsid w:val="7992178A"/>
     <w:multiLevelType w:val="hybridMultilevel"/>
     <w:tmpl w:val="8898CAB6"/>
@@ -6225,7 +6869,7 @@
       </w:pPr>
     </w:lvl>
   </w:abstractNum>
-  <w:abstractNum w:abstractNumId="44" w15:restartNumberingAfterBreak="0">
+  <w:abstractNum w:abstractNumId="45" w15:restartNumberingAfterBreak="0">
     <w:nsid w:val="7CC860FB"/>
     <w:multiLevelType w:val="hybridMultilevel"/>
     <w:tmpl w:val="73F64124"/>
@@ -6311,7 +6955,7 @@
       </w:pPr>
     </w:lvl>
   </w:abstractNum>
-  <w:abstractNum w:abstractNumId="45" w15:restartNumberingAfterBreak="0">
+  <w:abstractNum w:abstractNumId="46" w15:restartNumberingAfterBreak="0">
     <w:nsid w:val="7DE34AA3"/>
     <w:multiLevelType w:val="hybridMultilevel"/>
     <w:tmpl w:val="320C7FD4"/>
@@ -6428,7 +7072,7 @@
     <w:abstractNumId w:val="3"/>
   </w:num>
   <w:num w:numId="2">
-    <w:abstractNumId w:val="23"/>
+    <w:abstractNumId w:val="24"/>
   </w:num>
   <w:num w:numId="3">
     <w:abstractNumId w:val="10"/>
@@ -6437,13 +7081,13 @@
     <w:abstractNumId w:val="5"/>
   </w:num>
   <w:num w:numId="5">
-    <w:abstractNumId w:val="27"/>
+    <w:abstractNumId w:val="28"/>
   </w:num>
   <w:num w:numId="6">
-    <w:abstractNumId w:val="31"/>
+    <w:abstractNumId w:val="32"/>
   </w:num>
   <w:num w:numId="7">
-    <w:abstractNumId w:val="17"/>
+    <w:abstractNumId w:val="18"/>
   </w:num>
   <w:num w:numId="8">
     <w:abstractNumId w:val="4"/>
@@ -6452,37 +7096,37 @@
     <w:abstractNumId w:val="6"/>
   </w:num>
   <w:num w:numId="10">
-    <w:abstractNumId w:val="37"/>
+    <w:abstractNumId w:val="38"/>
   </w:num>
   <w:num w:numId="11">
-    <w:abstractNumId w:val="44"/>
+    <w:abstractNumId w:val="45"/>
   </w:num>
   <w:num w:numId="12">
-    <w:abstractNumId w:val="39"/>
+    <w:abstractNumId w:val="40"/>
   </w:num>
   <w:num w:numId="13">
     <w:abstractNumId w:val="12"/>
   </w:num>
   <w:num w:numId="14">
-    <w:abstractNumId w:val="35"/>
+    <w:abstractNumId w:val="36"/>
   </w:num>
   <w:num w:numId="15">
-    <w:abstractNumId w:val="25"/>
+    <w:abstractNumId w:val="26"/>
   </w:num>
   <w:num w:numId="16">
-    <w:abstractNumId w:val="21"/>
+    <w:abstractNumId w:val="22"/>
   </w:num>
   <w:num w:numId="17">
-    <w:abstractNumId w:val="19"/>
+    <w:abstractNumId w:val="20"/>
   </w:num>
   <w:num w:numId="18">
-    <w:abstractNumId w:val="43"/>
+    <w:abstractNumId w:val="44"/>
   </w:num>
   <w:num w:numId="19">
-    <w:abstractNumId w:val="38"/>
+    <w:abstractNumId w:val="39"/>
   </w:num>
   <w:num w:numId="20">
-    <w:abstractNumId w:val="22"/>
+    <w:abstractNumId w:val="23"/>
   </w:num>
   <w:num w:numId="21">
     <w:abstractNumId w:val="2"/>
@@ -6491,16 +7135,16 @@
     <w:abstractNumId w:val="7"/>
   </w:num>
   <w:num w:numId="23">
-    <w:abstractNumId w:val="40"/>
+    <w:abstractNumId w:val="41"/>
   </w:num>
   <w:num w:numId="24">
     <w:abstractNumId w:val="11"/>
   </w:num>
   <w:num w:numId="25">
-    <w:abstractNumId w:val="45"/>
+    <w:abstractNumId w:val="46"/>
   </w:num>
   <w:num w:numId="26">
-    <w:abstractNumId w:val="18"/>
+    <w:abstractNumId w:val="19"/>
   </w:num>
   <w:num w:numId="27">
     <w:abstractNumId w:val="16"/>
@@ -6518,28 +7162,28 @@
     <w:abstractNumId w:val="9"/>
   </w:num>
   <w:num w:numId="32">
-    <w:abstractNumId w:val="34"/>
+    <w:abstractNumId w:val="35"/>
   </w:num>
   <w:num w:numId="33">
-    <w:abstractNumId w:val="28"/>
+    <w:abstractNumId w:val="29"/>
   </w:num>
   <w:num w:numId="34">
-    <w:abstractNumId w:val="29"/>
+    <w:abstractNumId w:val="30"/>
   </w:num>
   <w:num w:numId="35">
-    <w:abstractNumId w:val="41"/>
+    <w:abstractNumId w:val="42"/>
   </w:num>
   <w:num w:numId="36">
-    <w:abstractNumId w:val="32"/>
+    <w:abstractNumId w:val="33"/>
   </w:num>
   <w:num w:numId="37">
-    <w:abstractNumId w:val="20"/>
+    <w:abstractNumId w:val="21"/>
   </w:num>
   <w:num w:numId="38">
-    <w:abstractNumId w:val="30"/>
+    <w:abstractNumId w:val="31"/>
   </w:num>
   <w:num w:numId="39">
-    <w:abstractNumId w:val="33"/>
+    <w:abstractNumId w:val="34"/>
   </w:num>
   <w:num w:numId="40">
     <w:abstractNumId w:val="1"/>
@@ -6551,10 +7195,10 @@
     <w:abstractNumId w:val="15"/>
   </w:num>
   <w:num w:numId="43">
-    <w:abstractNumId w:val="24"/>
+    <w:abstractNumId w:val="25"/>
   </w:num>
   <w:num w:numId="44">
-    <w:abstractNumId w:val="42"/>
+    <w:abstractNumId w:val="43"/>
     <w:lvlOverride w:ilvl="0">
       <w:startOverride w:val="1"/>
     </w:lvlOverride>
@@ -6584,10 +7228,10 @@
     </w:lvlOverride>
   </w:num>
   <w:num w:numId="45">
-    <w:abstractNumId w:val="36"/>
+    <w:abstractNumId w:val="37"/>
   </w:num>
   <w:num w:numId="46">
-    <w:abstractNumId w:val="26"/>
+    <w:abstractNumId w:val="27"/>
     <w:lvlOverride w:ilvl="0">
       <w:startOverride w:val="1"/>
     </w:lvlOverride>
@@ -6615,6 +7259,9 @@
     <w:lvlOverride w:ilvl="8">
       <w:startOverride w:val="1"/>
     </w:lvlOverride>
+  </w:num>
+  <w:num w:numId="47">
+    <w:abstractNumId w:val="17"/>
   </w:num>
 </w:numbering>
 </file>
@@ -7739,7 +8386,7 @@
     <w:name w:val="FAQ Answer"/>
     <w:basedOn w:val="Normal"/>
     <w:qFormat/>
-    <w:rsid w:val="00D21F21"/>
+    <w:rsid w:val="00B1210F"/>
     <w:pPr>
       <w:shd w:val="clear" w:color="auto" w:fill="FFF2CC" w:themeFill="accent4" w:themeFillTint="33"/>
       <w:ind w:left="284" w:right="284"/>
@@ -8044,25 +8691,6 @@
 </file>
 
 <file path=customXml/item1.xml><?xml version="1.0" encoding="utf-8"?>
-<?mso-contentType ?>
-<FormTemplates xmlns="http://schemas.microsoft.com/sharepoint/v3/contenttype/forms">
-  <Display>DocumentLibraryForm</Display>
-  <Edit>DocumentLibraryForm</Edit>
-  <New>DocumentLibraryForm</New>
-</FormTemplates>
-</file>
-
-<file path=customXml/item2.xml><?xml version="1.0" encoding="utf-8"?>
-<p:properties xmlns:p="http://schemas.microsoft.com/office/2006/metadata/properties" xmlns:xsi="http://www.w3.org/2001/XMLSchema-instance" xmlns:pc="http://schemas.microsoft.com/office/infopath/2007/PartnerControls">
-  <documentManagement/>
-</p:properties>
-</file>
-
-<file path=customXml/item3.xml><?xml version="1.0" encoding="utf-8"?>
-<b:Sources xmlns:b="http://schemas.openxmlformats.org/officeDocument/2006/bibliography" xmlns="http://schemas.openxmlformats.org/officeDocument/2006/bibliography" SelectedStyle="\APASixthEditionOfficeOnline.xsl" StyleName="APA" Version="6"/>
-</file>
-
-<file path=customXml/item4.xml><?xml version="1.0" encoding="utf-8"?>
 <ct:contentTypeSchema xmlns:ct="http://schemas.microsoft.com/office/2006/metadata/contentType" xmlns:ma="http://schemas.microsoft.com/office/2006/metadata/properties/metaAttributes" ct:_="" ma:_="" ma:contentTypeName="Document" ma:contentTypeID="0x01010041007E3C85707C409950D4308CFA0D83" ma:contentTypeVersion="11" ma:contentTypeDescription="Create a new document." ma:contentTypeScope="" ma:versionID="57a6604a6c3547883ad46bbd8be2a3ff">
   <xsd:schema xmlns:xsd="http://www.w3.org/2001/XMLSchema" xmlns:xs="http://www.w3.org/2001/XMLSchema" xmlns:p="http://schemas.microsoft.com/office/2006/metadata/properties" xmlns:ns3="1ac94572-a116-4717-95f6-4da5fbc09e8a" xmlns:ns4="7efe096b-c4e3-4663-b504-b03db39b9f05" targetNamespace="http://schemas.microsoft.com/office/2006/metadata/properties" ma:root="true" ma:fieldsID="07d0a19b844c29f75152b583065dc2cd" ns3:_="" ns4:_="">
     <xsd:import namespace="1ac94572-a116-4717-95f6-4da5fbc09e8a"/>
@@ -8271,32 +8899,26 @@
 </ct:contentTypeSchema>
 </file>
 
-<file path=customXml/itemProps1.xml><?xml version="1.0" encoding="utf-8"?>
-<ds:datastoreItem xmlns:ds="http://schemas.openxmlformats.org/officeDocument/2006/customXml" ds:itemID="{479E764B-4064-423F-B093-693C9D04465F}">
-  <ds:schemaRefs>
-    <ds:schemaRef ds:uri="http://schemas.microsoft.com/sharepoint/v3/contenttype/forms"/>
-  </ds:schemaRefs>
-</ds:datastoreItem>
+<file path=customXml/item2.xml><?xml version="1.0" encoding="utf-8"?>
+<?mso-contentType ?>
+<FormTemplates xmlns="http://schemas.microsoft.com/sharepoint/v3/contenttype/forms">
+  <Display>DocumentLibraryForm</Display>
+  <Edit>DocumentLibraryForm</Edit>
+  <New>DocumentLibraryForm</New>
+</FormTemplates>
 </file>
 
-<file path=customXml/itemProps2.xml><?xml version="1.0" encoding="utf-8"?>
-<ds:datastoreItem xmlns:ds="http://schemas.openxmlformats.org/officeDocument/2006/customXml" ds:itemID="{6AE47011-FF1B-4591-8C0F-1B5B29981C8F}">
-  <ds:schemaRefs>
-    <ds:schemaRef ds:uri="http://schemas.microsoft.com/office/2006/metadata/properties"/>
-    <ds:schemaRef ds:uri="http://schemas.microsoft.com/office/infopath/2007/PartnerControls"/>
-  </ds:schemaRefs>
-</ds:datastoreItem>
+<file path=customXml/item3.xml><?xml version="1.0" encoding="utf-8"?>
+<p:properties xmlns:p="http://schemas.microsoft.com/office/2006/metadata/properties" xmlns:xsi="http://www.w3.org/2001/XMLSchema-instance" xmlns:pc="http://schemas.microsoft.com/office/infopath/2007/PartnerControls">
+  <documentManagement/>
+</p:properties>
 </file>
 
-<file path=customXml/itemProps3.xml><?xml version="1.0" encoding="utf-8"?>
-<ds:datastoreItem xmlns:ds="http://schemas.openxmlformats.org/officeDocument/2006/customXml" ds:itemID="{AE192A8A-5E16-45EA-A97A-1BD0B2262B94}">
-  <ds:schemaRefs>
-    <ds:schemaRef ds:uri="http://schemas.openxmlformats.org/officeDocument/2006/bibliography"/>
-  </ds:schemaRefs>
-</ds:datastoreItem>
+<file path=customXml/item4.xml><?xml version="1.0" encoding="utf-8"?>
+<b:Sources xmlns:b="http://schemas.openxmlformats.org/officeDocument/2006/bibliography" xmlns="http://schemas.openxmlformats.org/officeDocument/2006/bibliography" SelectedStyle="\APASixthEditionOfficeOnline.xsl" StyleName="APA" Version="6"/>
 </file>
 
-<file path=customXml/itemProps4.xml><?xml version="1.0" encoding="utf-8"?>
+<file path=customXml/itemProps1.xml><?xml version="1.0" encoding="utf-8"?>
 <ds:datastoreItem xmlns:ds="http://schemas.openxmlformats.org/officeDocument/2006/customXml" ds:itemID="{674197AE-FE9E-4ED2-9543-A160A3148137}">
   <ds:schemaRefs>
     <ds:schemaRef ds:uri="http://schemas.microsoft.com/office/2006/metadata/contentType"/>
@@ -8313,4 +8935,29 @@
     <ds:schemaRef ds:uri="http://schemas.microsoft.com/internal/obd"/>
   </ds:schemaRefs>
 </ds:datastoreItem>
+</file>
+
+<file path=customXml/itemProps2.xml><?xml version="1.0" encoding="utf-8"?>
+<ds:datastoreItem xmlns:ds="http://schemas.openxmlformats.org/officeDocument/2006/customXml" ds:itemID="{479E764B-4064-423F-B093-693C9D04465F}">
+  <ds:schemaRefs>
+    <ds:schemaRef ds:uri="http://schemas.microsoft.com/sharepoint/v3/contenttype/forms"/>
+  </ds:schemaRefs>
+</ds:datastoreItem>
+</file>
+
+<file path=customXml/itemProps3.xml><?xml version="1.0" encoding="utf-8"?>
+<ds:datastoreItem xmlns:ds="http://schemas.openxmlformats.org/officeDocument/2006/customXml" ds:itemID="{6AE47011-FF1B-4591-8C0F-1B5B29981C8F}">
+  <ds:schemaRefs>
+    <ds:schemaRef ds:uri="http://schemas.microsoft.com/office/2006/metadata/properties"/>
+    <ds:schemaRef ds:uri="http://schemas.microsoft.com/office/infopath/2007/PartnerControls"/>
+  </ds:schemaRefs>
+</ds:datastoreItem>
+</file>
+
+<file path=customXml/itemProps4.xml><?xml version="1.0" encoding="utf-8"?>
+<ds:datastoreItem xmlns:ds="http://schemas.openxmlformats.org/officeDocument/2006/customXml" ds:itemID="{AE192A8A-5E16-45EA-A97A-1BD0B2262B94}">
+  <ds:schemaRefs>
+    <ds:schemaRef ds:uri="http://schemas.openxmlformats.org/officeDocument/2006/bibliography"/>
+  </ds:schemaRefs>
+</ds:datastoreItem>
 </file>
</xml_diff>

<commit_message>
Added TERM_DATES for 3211 and 321QCM
</commit_message>
<xml_diff>
--- a/Example.docx
+++ b/Example.docx
@@ -2651,12 +2651,34 @@
       </w:tr>
     </w:tbl>
     <w:p/>
+    <w:p>
+      <w:bookmarkStart w:id="1" w:name="_Hlk87252524"/>
+    </w:p>
     <w:p/>
+    <w:bookmarkEnd w:id="1"/>
     <w:p>
       <w:pPr>
-        <w:pStyle w:val="Indent"/>
-      </w:pPr>
+        <w:pStyle w:val="Heading1"/>
+      </w:pPr>
+      <w:r>
+        <w:t>Adding misc styles</w:t>
+      </w:r>
     </w:p>
+    <w:p>
+      <w:pPr>
+        <w:pStyle w:val="ListBullet"/>
+        <w:numPr>
+          <w:ilvl w:val="0"/>
+          <w:numId w:val="40"/>
+        </w:numPr>
+        <w:spacing w:line="240" w:lineRule="auto"/>
+        <w:ind w:left="720"/>
+      </w:pPr>
+      <w:r>
+        <w:t>List Bullet</w:t>
+      </w:r>
+    </w:p>
+    <w:p/>
     <w:sectPr>
       <w:pgSz w:w="11906" w:h="16838"/>
       <w:pgMar w:top="1440" w:right="1440" w:bottom="1440" w:left="1440" w:header="708" w:footer="708" w:gutter="0"/>
@@ -2804,7 +2826,7 @@
   <w:abstractNum w:abstractNumId="1" w15:restartNumberingAfterBreak="0">
     <w:nsid w:val="FFFFFF89"/>
     <w:multiLevelType w:val="singleLevel"/>
-    <w:tmpl w:val="F5DE0A0C"/>
+    <w:tmpl w:val="2DE651AA"/>
     <w:lvl w:ilvl="0">
       <w:start w:val="1"/>
       <w:numFmt w:val="bullet"/>
@@ -8392,6 +8414,28 @@
       <w:ind w:left="284" w:right="284"/>
     </w:pPr>
   </w:style>
+  <w:style w:type="paragraph" w:styleId="ListBullet">
+    <w:name w:val="List Bullet"/>
+    <w:basedOn w:val="Normal"/>
+    <w:uiPriority w:val="99"/>
+    <w:unhideWhenUsed/>
+    <w:rsid w:val="001F79CD"/>
+    <w:pPr>
+      <w:widowControl/>
+      <w:tabs>
+        <w:tab w:val="num" w:pos="360"/>
+      </w:tabs>
+      <w:spacing w:after="200" w:line="276" w:lineRule="auto"/>
+      <w:ind w:left="360" w:hanging="360"/>
+      <w:contextualSpacing/>
+    </w:pPr>
+    <w:rPr>
+      <w:rFonts w:asciiTheme="minorHAnsi" w:eastAsiaTheme="minorEastAsia" w:hAnsiTheme="minorHAnsi" w:cstheme="minorBidi"/>
+      <w:sz w:val="22"/>
+      <w:szCs w:val="22"/>
+      <w:lang w:val="en-US" w:eastAsia="en-US" w:bidi="ar-SA"/>
+    </w:rPr>
+  </w:style>
 </w:styles>
 </file>
 

</xml_diff>